<commit_message>
Organizzazione Cartelle e aggiunta di una tabella della suddivisione
</commit_message>
<xml_diff>
--- a/Documenti/SDD/SDD.docx
+++ b/Documenti/SDD/SDD.docx
@@ -558,21 +558,21 @@
         <w:rPr>
           <w:rFonts w:ascii="Arial" w:hAnsi="Arial" w:cs="Arial"/>
         </w:rPr>
-        <w:t xml:space="preserve">e la posizione </w:t>
+        <w:t xml:space="preserve">e la posizione del team </w:t>
       </w:r>
       <w:proofErr w:type="gramStart"/>
       <w:r>
         <w:rPr>
           <w:rFonts w:ascii="Arial" w:hAnsi="Arial" w:cs="Arial"/>
         </w:rPr>
-        <w:t>del team</w:t>
+        <w:t>di in</w:t>
       </w:r>
       <w:proofErr w:type="gramEnd"/>
       <w:r>
         <w:rPr>
           <w:rFonts w:ascii="Arial" w:hAnsi="Arial" w:cs="Arial"/>
         </w:rPr>
-        <w:t xml:space="preserve"> di in relazione ad ognuno di essi.</w:t>
+        <w:t xml:space="preserve"> relazione ad ognuno di essi.</w:t>
       </w:r>
     </w:p>
     <w:p>
@@ -793,7 +793,7 @@
           </w:tcPr>
           <w:p>
             <w:r>
-              <w:t>Caricamento prenotazione</w:t>
+              <w:t>Caricamento account</w:t>
             </w:r>
           </w:p>
         </w:tc>
@@ -801,7 +801,11 @@
           <w:tcPr>
             <w:tcW w:w="4814" w:type="dxa"/>
           </w:tcPr>
-          <w:p/>
+          <w:p>
+            <w:r>
+              <w:t>Il sottosistema permette di caricare un account nel database</w:t>
+            </w:r>
+          </w:p>
         </w:tc>
       </w:tr>
       <w:tr>
@@ -811,7 +815,7 @@
           </w:tcPr>
           <w:p>
             <w:r>
-              <w:t>Cancellazione prenotazione</w:t>
+              <w:t>Cancellazione account</w:t>
             </w:r>
           </w:p>
         </w:tc>
@@ -819,7 +823,11 @@
           <w:tcPr>
             <w:tcW w:w="4814" w:type="dxa"/>
           </w:tcPr>
-          <w:p/>
+          <w:p>
+            <w:r>
+              <w:t>Il sottosistema permette di cancellare un account nel database</w:t>
+            </w:r>
+          </w:p>
         </w:tc>
       </w:tr>
       <w:tr>
@@ -827,11 +835,7 @@
           <w:tcPr>
             <w:tcW w:w="4814" w:type="dxa"/>
           </w:tcPr>
-          <w:p>
-            <w:r>
-              <w:t>Caricamento account</w:t>
-            </w:r>
-          </w:p>
+          <w:p/>
         </w:tc>
         <w:tc>
           <w:tcPr>
@@ -845,11 +849,21 @@
           <w:tcPr>
             <w:tcW w:w="4814" w:type="dxa"/>
           </w:tcPr>
-          <w:p>
-            <w:r>
-              <w:t>Cancellazione account</w:t>
-            </w:r>
-          </w:p>
+          <w:p/>
+        </w:tc>
+        <w:tc>
+          <w:tcPr>
+            <w:tcW w:w="4814" w:type="dxa"/>
+          </w:tcPr>
+          <w:p/>
+        </w:tc>
+      </w:tr>
+      <w:tr>
+        <w:tc>
+          <w:tcPr>
+            <w:tcW w:w="4814" w:type="dxa"/>
+          </w:tcPr>
+          <w:p/>
         </w:tc>
         <w:tc>
           <w:tcPr>
@@ -879,6 +893,106 @@
         <w:t xml:space="preserve"> </w:t>
       </w:r>
     </w:p>
+    <w:tbl>
+      <w:tblPr>
+        <w:tblStyle w:val="Grigliatabella"/>
+        <w:tblW w:w="0" w:type="auto"/>
+        <w:tblLook w:val="04A0" w:firstRow="1" w:lastRow="0" w:firstColumn="1" w:lastColumn="0" w:noHBand="0" w:noVBand="1"/>
+      </w:tblPr>
+      <w:tblGrid>
+        <w:gridCol w:w="4814"/>
+        <w:gridCol w:w="4814"/>
+      </w:tblGrid>
+      <w:tr>
+        <w:tc>
+          <w:tcPr>
+            <w:tcW w:w="9628" w:type="dxa"/>
+            <w:gridSpan w:val="2"/>
+          </w:tcPr>
+          <w:p>
+            <w:pPr>
+              <w:jc w:val="center"/>
+            </w:pPr>
+            <w:r>
+              <w:t>Queue Management</w:t>
+            </w:r>
+          </w:p>
+        </w:tc>
+      </w:tr>
+      <w:tr>
+        <w:tc>
+          <w:tcPr>
+            <w:tcW w:w="4814" w:type="dxa"/>
+          </w:tcPr>
+          <w:p>
+            <w:pPr>
+              <w:jc w:val="center"/>
+            </w:pPr>
+            <w:r>
+              <w:t>Servizio</w:t>
+            </w:r>
+          </w:p>
+        </w:tc>
+        <w:tc>
+          <w:tcPr>
+            <w:tcW w:w="4814" w:type="dxa"/>
+          </w:tcPr>
+          <w:p>
+            <w:pPr>
+              <w:jc w:val="center"/>
+            </w:pPr>
+            <w:r>
+              <w:t>Descrizione</w:t>
+            </w:r>
+          </w:p>
+        </w:tc>
+      </w:tr>
+      <w:tr>
+        <w:tc>
+          <w:tcPr>
+            <w:tcW w:w="4814" w:type="dxa"/>
+          </w:tcPr>
+          <w:p>
+            <w:r>
+              <w:t>Caricamento prenotazione</w:t>
+            </w:r>
+          </w:p>
+        </w:tc>
+        <w:tc>
+          <w:tcPr>
+            <w:tcW w:w="4814" w:type="dxa"/>
+          </w:tcPr>
+          <w:p>
+            <w:r>
+              <w:t>Il sottosistema permette di caricare una prenotazione nel database</w:t>
+            </w:r>
+          </w:p>
+        </w:tc>
+      </w:tr>
+      <w:tr>
+        <w:tc>
+          <w:tcPr>
+            <w:tcW w:w="4814" w:type="dxa"/>
+          </w:tcPr>
+          <w:p>
+            <w:r>
+              <w:t>Cancellazione prenotazione</w:t>
+            </w:r>
+          </w:p>
+        </w:tc>
+        <w:tc>
+          <w:tcPr>
+            <w:tcW w:w="4814" w:type="dxa"/>
+          </w:tcPr>
+          <w:p>
+            <w:r>
+              <w:t>Il sottosistema permette di cancellare una prenotazione nel database</w:t>
+            </w:r>
+          </w:p>
+        </w:tc>
+      </w:tr>
+    </w:tbl>
+    <w:p/>
     <w:sectPr>
       <w:pgSz w:w="11906" w:h="16838"/>
       <w:pgMar w:top="1417" w:right="1134" w:bottom="1134" w:left="1134" w:header="708" w:footer="708" w:gutter="0"/>

</xml_diff>

<commit_message>
templete e requisiti aggiornati
</commit_message>
<xml_diff>
--- a/Documenti/SDD/SDD.docx
+++ b/Documenti/SDD/SDD.docx
@@ -3,9 +3,943 @@
 <w:document xmlns:wpc="http://schemas.microsoft.com/office/word/2010/wordprocessingCanvas" xmlns:cx="http://schemas.microsoft.com/office/drawing/2014/chartex" xmlns:cx1="http://schemas.microsoft.com/office/drawing/2015/9/8/chartex" xmlns:cx2="http://schemas.microsoft.com/office/drawing/2015/10/21/chartex" xmlns:cx3="http://schemas.microsoft.com/office/drawing/2016/5/9/chartex" xmlns:cx4="http://schemas.microsoft.com/office/drawing/2016/5/10/chartex" xmlns:cx5="http://schemas.microsoft.com/office/drawing/2016/5/11/chartex" xmlns:cx6="http://schemas.microsoft.com/office/drawing/2016/5/12/chartex" xmlns:cx7="http://schemas.microsoft.com/office/drawing/2016/5/13/chartex" xmlns:cx8="http://schemas.microsoft.com/office/drawing/2016/5/14/chartex" xmlns:mc="http://schemas.openxmlformats.org/markup-compatibility/2006" xmlns:aink="http://schemas.microsoft.com/office/drawing/2016/ink" xmlns:am3d="http://schemas.microsoft.com/office/drawing/2017/model3d" xmlns:o="urn:schemas-microsoft-com:office:office" xmlns:r="http://schemas.openxmlformats.org/officeDocument/2006/relationships" xmlns:m="http://schemas.openxmlformats.org/officeDocument/2006/math" xmlns:v="urn:schemas-microsoft-com:vml" xmlns:wp14="http://schemas.microsoft.com/office/word/2010/wordprocessingDrawing" xmlns:wp="http://schemas.openxmlformats.org/drawingml/2006/wordprocessingDrawing" xmlns:w10="urn:schemas-microsoft-com:office:word" xmlns:w="http://schemas.openxmlformats.org/wordprocessingml/2006/main" xmlns:w14="http://schemas.microsoft.com/office/word/2010/wordml" xmlns:w15="http://schemas.microsoft.com/office/word/2012/wordml" xmlns:w16cex="http://schemas.microsoft.com/office/word/2018/wordml/cex" xmlns:w16cid="http://schemas.microsoft.com/office/word/2016/wordml/cid" xmlns:w16="http://schemas.microsoft.com/office/word/2018/wordml" xmlns:w16se="http://schemas.microsoft.com/office/word/2015/wordml/symex" xmlns:wpg="http://schemas.microsoft.com/office/word/2010/wordprocessingGroup" xmlns:wpi="http://schemas.microsoft.com/office/word/2010/wordprocessingInk" xmlns:wne="http://schemas.microsoft.com/office/word/2006/wordml" xmlns:wps="http://schemas.microsoft.com/office/word/2010/wordprocessingShape" mc:Ignorable="w14 w15 w16se w16cid w16 w16cex wp14">
   <w:body>
     <w:p>
-      <w:r>
-        <w:t>1 Introduzione</w:t>
-      </w:r>
+      <w:pPr>
+        <w:rPr>
+          <w:rFonts w:ascii="Arial" w:hAnsi="Arial" w:cs="Arial"/>
+        </w:rPr>
+      </w:pPr>
+    </w:p>
+    <w:p>
+      <w:pPr>
+        <w:jc w:val="center"/>
+        <w:rPr>
+          <w:rFonts w:ascii="Arial" w:hAnsi="Arial" w:cs="Arial"/>
+        </w:rPr>
+      </w:pPr>
+      <w:r>
+        <w:rPr>
+          <w:rFonts w:ascii="Arial" w:hAnsi="Arial" w:cs="Arial"/>
+          <w:noProof/>
+        </w:rPr>
+        <w:drawing>
+          <wp:inline distT="0" distB="0" distL="0" distR="0" wp14:anchorId="09C14D77" wp14:editId="57C589CC">
+            <wp:extent cx="4699221" cy="2643129"/>
+            <wp:effectExtent l="0" t="0" r="6350" b="5080"/>
+            <wp:docPr id="1" name="Immagine 1"/>
+            <wp:cNvGraphicFramePr>
+              <a:graphicFrameLocks xmlns:a="http://schemas.openxmlformats.org/drawingml/2006/main" noChangeAspect="1"/>
+            </wp:cNvGraphicFramePr>
+            <a:graphic xmlns:a="http://schemas.openxmlformats.org/drawingml/2006/main">
+              <a:graphicData uri="http://schemas.openxmlformats.org/drawingml/2006/picture">
+                <pic:pic xmlns:pic="http://schemas.openxmlformats.org/drawingml/2006/picture">
+                  <pic:nvPicPr>
+                    <pic:cNvPr id="1" name="Immagine 1"/>
+                    <pic:cNvPicPr/>
+                  </pic:nvPicPr>
+                  <pic:blipFill>
+                    <a:blip r:embed="rId5" cstate="print">
+                      <a:extLst>
+                        <a:ext uri="{28A0092B-C50C-407E-A947-70E740481C1C}">
+                          <a14:useLocalDpi xmlns:a14="http://schemas.microsoft.com/office/drawing/2010/main" val="0"/>
+                        </a:ext>
+                      </a:extLst>
+                    </a:blip>
+                    <a:stretch>
+                      <a:fillRect/>
+                    </a:stretch>
+                  </pic:blipFill>
+                  <pic:spPr>
+                    <a:xfrm>
+                      <a:off x="0" y="0"/>
+                      <a:ext cx="4705010" cy="2646385"/>
+                    </a:xfrm>
+                    <a:prstGeom prst="rect">
+                      <a:avLst/>
+                    </a:prstGeom>
+                  </pic:spPr>
+                </pic:pic>
+              </a:graphicData>
+            </a:graphic>
+          </wp:inline>
+        </w:drawing>
+      </w:r>
+    </w:p>
+    <w:p>
+      <w:pPr>
+        <w:jc w:val="center"/>
+        <w:rPr>
+          <w:rFonts w:ascii="Arial" w:hAnsi="Arial" w:cs="Arial"/>
+        </w:rPr>
+      </w:pPr>
+    </w:p>
+    <w:p>
+      <w:pPr>
+        <w:rPr>
+          <w:rFonts w:ascii="Arial" w:hAnsi="Arial" w:cs="Arial"/>
+          <w:color w:val="002060"/>
+          <w:sz w:val="110"/>
+          <w:szCs w:val="110"/>
+        </w:rPr>
+      </w:pPr>
+      <w:r>
+        <w:rPr>
+          <w:rFonts w:ascii="Arial" w:hAnsi="Arial" w:cs="Arial"/>
+          <w:color w:val="002060"/>
+          <w:sz w:val="110"/>
+          <w:szCs w:val="110"/>
+        </w:rPr>
+        <w:t>SDD</w:t>
+      </w:r>
+    </w:p>
+    <w:p>
+      <w:pPr>
+        <w:rPr>
+          <w:rFonts w:ascii="Arial" w:hAnsi="Arial" w:cs="Arial"/>
+          <w:color w:val="002060"/>
+          <w:sz w:val="110"/>
+          <w:szCs w:val="110"/>
+        </w:rPr>
+      </w:pPr>
+      <w:r>
+        <w:rPr>
+          <w:rFonts w:ascii="Arial" w:hAnsi="Arial" w:cs="Arial"/>
+          <w:color w:val="002060"/>
+          <w:sz w:val="110"/>
+          <w:szCs w:val="110"/>
+        </w:rPr>
+        <w:t xml:space="preserve">System Design </w:t>
+      </w:r>
+      <w:proofErr w:type="spellStart"/>
+      <w:r>
+        <w:rPr>
+          <w:rFonts w:ascii="Arial" w:hAnsi="Arial" w:cs="Arial"/>
+          <w:color w:val="002060"/>
+          <w:sz w:val="110"/>
+          <w:szCs w:val="110"/>
+        </w:rPr>
+        <w:t>Document</w:t>
+      </w:r>
+      <w:proofErr w:type="spellEnd"/>
+    </w:p>
+    <w:p>
+      <w:pPr>
+        <w:rPr>
+          <w:rFonts w:ascii="Arial" w:hAnsi="Arial" w:cs="Arial"/>
+          <w:color w:val="767171" w:themeColor="background2" w:themeShade="80"/>
+          <w:sz w:val="56"/>
+          <w:szCs w:val="56"/>
+        </w:rPr>
+      </w:pPr>
+      <w:proofErr w:type="spellStart"/>
+      <w:r>
+        <w:rPr>
+          <w:rFonts w:ascii="Arial" w:hAnsi="Arial" w:cs="Arial"/>
+          <w:color w:val="767171" w:themeColor="background2" w:themeShade="80"/>
+          <w:sz w:val="56"/>
+          <w:szCs w:val="56"/>
+        </w:rPr>
+        <w:t>MedQueue</w:t>
+      </w:r>
+      <w:proofErr w:type="spellEnd"/>
+    </w:p>
+    <w:p>
+      <w:pPr>
+        <w:rPr>
+          <w:rFonts w:ascii="Arial" w:hAnsi="Arial" w:cs="Arial"/>
+          <w:color w:val="767171" w:themeColor="background2" w:themeShade="80"/>
+          <w:sz w:val="56"/>
+          <w:szCs w:val="56"/>
+        </w:rPr>
+      </w:pPr>
+    </w:p>
+    <w:p>
+      <w:pPr>
+        <w:rPr>
+          <w:rFonts w:ascii="Arial" w:hAnsi="Arial" w:cs="Arial"/>
+          <w:sz w:val="56"/>
+          <w:szCs w:val="56"/>
+        </w:rPr>
+      </w:pPr>
+      <w:r>
+        <w:rPr>
+          <w:rFonts w:ascii="Arial" w:hAnsi="Arial" w:cs="Arial"/>
+          <w:noProof/>
+          <w:sz w:val="56"/>
+          <w:szCs w:val="56"/>
+        </w:rPr>
+        <mc:AlternateContent>
+          <mc:Choice Requires="wps">
+            <w:drawing>
+              <wp:anchor distT="0" distB="0" distL="114300" distR="114300" simplePos="0" relativeHeight="251659264" behindDoc="0" locked="0" layoutInCell="1" allowOverlap="1" wp14:anchorId="3990F752" wp14:editId="6BB8C1C8">
+                <wp:simplePos x="0" y="0"/>
+                <wp:positionH relativeFrom="column">
+                  <wp:posOffset>-358140</wp:posOffset>
+                </wp:positionH>
+                <wp:positionV relativeFrom="paragraph">
+                  <wp:posOffset>1439545</wp:posOffset>
+                </wp:positionV>
+                <wp:extent cx="6838950" cy="872490"/>
+                <wp:effectExtent l="0" t="0" r="19050" b="22860"/>
+                <wp:wrapNone/>
+                <wp:docPr id="4" name="Rettangolo 4"/>
+                <wp:cNvGraphicFramePr/>
+                <a:graphic xmlns:a="http://schemas.openxmlformats.org/drawingml/2006/main">
+                  <a:graphicData uri="http://schemas.microsoft.com/office/word/2010/wordprocessingShape">
+                    <wps:wsp>
+                      <wps:cNvSpPr/>
+                      <wps:spPr>
+                        <a:xfrm>
+                          <a:off x="0" y="0"/>
+                          <a:ext cx="6838950" cy="872490"/>
+                        </a:xfrm>
+                        <a:prstGeom prst="rect">
+                          <a:avLst/>
+                        </a:prstGeom>
+                        <a:solidFill>
+                          <a:srgbClr val="002060"/>
+                        </a:solidFill>
+                        <a:ln>
+                          <a:solidFill>
+                            <a:srgbClr val="002060"/>
+                          </a:solidFill>
+                        </a:ln>
+                      </wps:spPr>
+                      <wps:style>
+                        <a:lnRef idx="2">
+                          <a:schemeClr val="accent1">
+                            <a:shade val="50000"/>
+                          </a:schemeClr>
+                        </a:lnRef>
+                        <a:fillRef idx="1">
+                          <a:schemeClr val="accent1"/>
+                        </a:fillRef>
+                        <a:effectRef idx="0">
+                          <a:schemeClr val="accent1"/>
+                        </a:effectRef>
+                        <a:fontRef idx="minor">
+                          <a:schemeClr val="lt1"/>
+                        </a:fontRef>
+                      </wps:style>
+                      <wps:txbx>
+                        <w:txbxContent>
+                          <w:p>
+                            <w:pPr>
+                              <w:spacing w:after="0"/>
+                            </w:pPr>
+                            <w:r>
+                              <w:t>Afeltra Angelo</w:t>
+                            </w:r>
+                          </w:p>
+                          <w:p>
+                            <w:pPr>
+                              <w:spacing w:after="0"/>
+                            </w:pPr>
+                            <w:r>
+                              <w:t>Amato Adriano</w:t>
+                            </w:r>
+                          </w:p>
+                          <w:p>
+                            <w:pPr>
+                              <w:spacing w:after="0"/>
+                            </w:pPr>
+                            <w:r>
+                              <w:t>Fucile Andrea</w:t>
+                            </w:r>
+                          </w:p>
+                          <w:p>
+                            <w:pPr>
+                              <w:spacing w:after="0"/>
+                            </w:pPr>
+                            <w:r>
+                              <w:t>Rapa Giovanni</w:t>
+                            </w:r>
+                          </w:p>
+                        </w:txbxContent>
+                      </wps:txbx>
+                      <wps:bodyPr rot="0" spcFirstLastPara="0" vertOverflow="overflow" horzOverflow="overflow" vert="horz" wrap="square" lIns="91440" tIns="45720" rIns="91440" bIns="45720" numCol="1" spcCol="0" rtlCol="0" fromWordArt="0" anchor="ctr" anchorCtr="0" forceAA="0" compatLnSpc="1">
+                        <a:prstTxWarp prst="textNoShape">
+                          <a:avLst/>
+                        </a:prstTxWarp>
+                        <a:noAutofit/>
+                      </wps:bodyPr>
+                    </wps:wsp>
+                  </a:graphicData>
+                </a:graphic>
+                <wp14:sizeRelH relativeFrom="margin">
+                  <wp14:pctWidth>0</wp14:pctWidth>
+                </wp14:sizeRelH>
+                <wp14:sizeRelV relativeFrom="margin">
+                  <wp14:pctHeight>0</wp14:pctHeight>
+                </wp14:sizeRelV>
+              </wp:anchor>
+            </w:drawing>
+          </mc:Choice>
+          <mc:Fallback>
+            <w:pict>
+              <v:rect w14:anchorId="3990F752" id="Rettangolo 4" o:spid="_x0000_s1026" style="position:absolute;margin-left:-28.2pt;margin-top:113.35pt;width:538.5pt;height:68.7pt;z-index:251659264;visibility:visible;mso-wrap-style:square;mso-width-percent:0;mso-height-percent:0;mso-wrap-distance-left:9pt;mso-wrap-distance-top:0;mso-wrap-distance-right:9pt;mso-wrap-distance-bottom:0;mso-position-horizontal:absolute;mso-position-horizontal-relative:text;mso-position-vertical:absolute;mso-position-vertical-relative:text;mso-width-percent:0;mso-height-percent:0;mso-width-relative:margin;mso-height-relative:margin;v-text-anchor:middle" o:gfxdata="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" fillcolor="#002060" strokecolor="#002060" strokeweight="1pt">
+                <v:textbox>
+                  <w:txbxContent>
+                    <w:p>
+                      <w:pPr>
+                        <w:spacing w:after="0"/>
+                      </w:pPr>
+                      <w:r>
+                        <w:t>Afeltra Angelo</w:t>
+                      </w:r>
+                    </w:p>
+                    <w:p>
+                      <w:pPr>
+                        <w:spacing w:after="0"/>
+                      </w:pPr>
+                      <w:r>
+                        <w:t>Amato Adriano</w:t>
+                      </w:r>
+                    </w:p>
+                    <w:p>
+                      <w:pPr>
+                        <w:spacing w:after="0"/>
+                      </w:pPr>
+                      <w:r>
+                        <w:t>Fucile Andrea</w:t>
+                      </w:r>
+                    </w:p>
+                    <w:p>
+                      <w:pPr>
+                        <w:spacing w:after="0"/>
+                      </w:pPr>
+                      <w:r>
+                        <w:t>Rapa Giovanni</w:t>
+                      </w:r>
+                    </w:p>
+                  </w:txbxContent>
+                </v:textbox>
+              </v:rect>
+            </w:pict>
+          </mc:Fallback>
+        </mc:AlternateContent>
+      </w:r>
+      <w:r>
+        <w:rPr>
+          <w:rFonts w:ascii="Arial" w:hAnsi="Arial" w:cs="Arial"/>
+          <w:sz w:val="56"/>
+          <w:szCs w:val="56"/>
+        </w:rPr>
+        <w:br w:type="page"/>
+      </w:r>
+    </w:p>
+    <w:p>
+      <w:pPr>
+        <w:rPr>
+          <w:rFonts w:ascii="Arial" w:hAnsi="Arial" w:cs="Arial"/>
+          <w:color w:val="002060"/>
+          <w:sz w:val="96"/>
+          <w:szCs w:val="96"/>
+        </w:rPr>
+      </w:pPr>
+      <w:bookmarkStart w:id="0" w:name="_top"/>
+      <w:bookmarkEnd w:id="0"/>
+      <w:r>
+        <w:rPr>
+          <w:rFonts w:ascii="Arial" w:hAnsi="Arial" w:cs="Arial"/>
+          <w:color w:val="002060"/>
+          <w:sz w:val="96"/>
+          <w:szCs w:val="96"/>
+        </w:rPr>
+        <w:lastRenderedPageBreak/>
+        <w:t>Sommario</w:t>
+      </w:r>
+    </w:p>
+    <w:p>
+      <w:pPr>
+        <w:pStyle w:val="Paragrafoelenco"/>
+        <w:numPr>
+          <w:ilvl w:val="0"/>
+          <w:numId w:val="3"/>
+        </w:numPr>
+        <w:rPr>
+          <w:rFonts w:ascii="Arial" w:hAnsi="Arial" w:cs="Arial"/>
+          <w:b/>
+          <w:bCs/>
+          <w:sz w:val="28"/>
+          <w:szCs w:val="28"/>
+        </w:rPr>
+      </w:pPr>
+      <w:r>
+        <w:rPr>
+          <w:rFonts w:ascii="Arial" w:hAnsi="Arial" w:cs="Arial"/>
+          <w:b/>
+          <w:bCs/>
+          <w:sz w:val="28"/>
+          <w:szCs w:val="28"/>
+        </w:rPr>
+        <w:t>Introduzione</w:t>
+      </w:r>
+    </w:p>
+    <w:p>
+      <w:pPr>
+        <w:pStyle w:val="Paragrafoelenco"/>
+        <w:numPr>
+          <w:ilvl w:val="1"/>
+          <w:numId w:val="3"/>
+        </w:numPr>
+        <w:rPr>
+          <w:rFonts w:ascii="Arial" w:hAnsi="Arial" w:cs="Arial"/>
+        </w:rPr>
+      </w:pPr>
+      <w:r>
+        <w:rPr>
+          <w:rFonts w:ascii="Arial" w:hAnsi="Arial" w:cs="Arial"/>
+        </w:rPr>
+        <w:t>Obiettivi del sistema</w:t>
+      </w:r>
+    </w:p>
+    <w:p>
+      <w:pPr>
+        <w:pStyle w:val="Paragrafoelenco"/>
+        <w:numPr>
+          <w:ilvl w:val="1"/>
+          <w:numId w:val="3"/>
+        </w:numPr>
+        <w:rPr>
+          <w:rFonts w:ascii="Arial" w:hAnsi="Arial" w:cs="Arial"/>
+        </w:rPr>
+      </w:pPr>
+      <w:r>
+        <w:rPr>
+          <w:rFonts w:ascii="Arial" w:hAnsi="Arial" w:cs="Arial"/>
+        </w:rPr>
+        <w:t>Design Goals &amp; Trade-</w:t>
+      </w:r>
+      <w:proofErr w:type="spellStart"/>
+      <w:r>
+        <w:rPr>
+          <w:rFonts w:ascii="Arial" w:hAnsi="Arial" w:cs="Arial"/>
+        </w:rPr>
+        <w:t>offs</w:t>
+      </w:r>
+      <w:proofErr w:type="spellEnd"/>
+    </w:p>
+    <w:p>
+      <w:pPr>
+        <w:pStyle w:val="Paragrafoelenco"/>
+        <w:ind w:left="1080"/>
+        <w:rPr>
+          <w:rFonts w:ascii="Arial" w:hAnsi="Arial" w:cs="Arial"/>
+        </w:rPr>
+      </w:pPr>
+      <w:r>
+        <w:rPr>
+          <w:rFonts w:ascii="Arial" w:hAnsi="Arial" w:cs="Arial"/>
+        </w:rPr>
+        <w:t>Tempo di rilascio vs Funzionalità</w:t>
+      </w:r>
+    </w:p>
+    <w:p>
+      <w:pPr>
+        <w:pStyle w:val="Paragrafoelenco"/>
+        <w:ind w:left="1080"/>
+        <w:rPr>
+          <w:rFonts w:ascii="Arial" w:hAnsi="Arial" w:cs="Arial"/>
+        </w:rPr>
+      </w:pPr>
+      <w:r>
+        <w:rPr>
+          <w:rFonts w:ascii="Arial" w:hAnsi="Arial" w:cs="Arial"/>
+        </w:rPr>
+        <w:t>Prestazioni vs Costi</w:t>
+      </w:r>
+    </w:p>
+    <w:p>
+      <w:pPr>
+        <w:pStyle w:val="Paragrafoelenco"/>
+        <w:ind w:left="1080"/>
+        <w:rPr>
+          <w:rFonts w:ascii="Arial" w:hAnsi="Arial" w:cs="Arial"/>
+        </w:rPr>
+      </w:pPr>
+      <w:r>
+        <w:rPr>
+          <w:rFonts w:ascii="Arial" w:hAnsi="Arial" w:cs="Arial"/>
+        </w:rPr>
+        <w:t>Prestazioni vs Affidabilità</w:t>
+      </w:r>
+    </w:p>
+    <w:p>
+      <w:pPr>
+        <w:pStyle w:val="Paragrafoelenco"/>
+        <w:numPr>
+          <w:ilvl w:val="1"/>
+          <w:numId w:val="3"/>
+        </w:numPr>
+        <w:rPr>
+          <w:rFonts w:ascii="Arial" w:hAnsi="Arial" w:cs="Arial"/>
+        </w:rPr>
+      </w:pPr>
+      <w:r>
+        <w:rPr>
+          <w:rFonts w:ascii="Arial" w:hAnsi="Arial" w:cs="Arial"/>
+        </w:rPr>
+        <w:t>Definizioni, acronimi e abbreviazioni</w:t>
+      </w:r>
+    </w:p>
+    <w:p>
+      <w:pPr>
+        <w:pStyle w:val="Paragrafoelenco"/>
+        <w:numPr>
+          <w:ilvl w:val="1"/>
+          <w:numId w:val="3"/>
+        </w:numPr>
+        <w:rPr>
+          <w:rFonts w:ascii="Arial" w:hAnsi="Arial" w:cs="Arial"/>
+        </w:rPr>
+      </w:pPr>
+      <w:r>
+        <w:rPr>
+          <w:rFonts w:ascii="Arial" w:hAnsi="Arial" w:cs="Arial"/>
+        </w:rPr>
+        <w:t>Riferimenti</w:t>
+      </w:r>
+    </w:p>
+    <w:p>
+      <w:pPr>
+        <w:pStyle w:val="Paragrafoelenco"/>
+        <w:numPr>
+          <w:ilvl w:val="1"/>
+          <w:numId w:val="3"/>
+        </w:numPr>
+        <w:rPr>
+          <w:rFonts w:ascii="Arial" w:hAnsi="Arial" w:cs="Arial"/>
+        </w:rPr>
+      </w:pPr>
+      <w:r>
+        <w:rPr>
+          <w:rFonts w:ascii="Arial" w:hAnsi="Arial" w:cs="Arial"/>
+        </w:rPr>
+        <w:t>Panoramica</w:t>
+      </w:r>
+    </w:p>
+    <w:p>
+      <w:pPr>
+        <w:pStyle w:val="Paragrafoelenco"/>
+        <w:numPr>
+          <w:ilvl w:val="0"/>
+          <w:numId w:val="3"/>
+        </w:numPr>
+        <w:rPr>
+          <w:rFonts w:ascii="Arial" w:hAnsi="Arial" w:cs="Arial"/>
+          <w:b/>
+          <w:bCs/>
+          <w:sz w:val="28"/>
+          <w:szCs w:val="28"/>
+        </w:rPr>
+      </w:pPr>
+      <w:r>
+        <w:rPr>
+          <w:rFonts w:ascii="Arial" w:hAnsi="Arial" w:cs="Arial"/>
+          <w:b/>
+          <w:bCs/>
+          <w:sz w:val="28"/>
+          <w:szCs w:val="28"/>
+        </w:rPr>
+        <w:t>Architettura di Sistemi simili</w:t>
+      </w:r>
+    </w:p>
+    <w:p>
+      <w:pPr>
+        <w:pStyle w:val="Paragrafoelenco"/>
+        <w:numPr>
+          <w:ilvl w:val="0"/>
+          <w:numId w:val="3"/>
+        </w:numPr>
+        <w:rPr>
+          <w:rFonts w:ascii="Arial" w:hAnsi="Arial" w:cs="Arial"/>
+          <w:b/>
+          <w:bCs/>
+          <w:sz w:val="28"/>
+          <w:szCs w:val="28"/>
+        </w:rPr>
+      </w:pPr>
+      <w:r>
+        <w:rPr>
+          <w:rFonts w:ascii="Arial" w:hAnsi="Arial" w:cs="Arial"/>
+          <w:b/>
+          <w:bCs/>
+          <w:sz w:val="28"/>
+          <w:szCs w:val="28"/>
+        </w:rPr>
+        <w:t>Architettura del Sistema proposto</w:t>
+      </w:r>
+    </w:p>
+    <w:p>
+      <w:pPr>
+        <w:pStyle w:val="Paragrafoelenco"/>
+        <w:numPr>
+          <w:ilvl w:val="1"/>
+          <w:numId w:val="3"/>
+        </w:numPr>
+        <w:rPr>
+          <w:rFonts w:ascii="Arial" w:hAnsi="Arial" w:cs="Arial"/>
+        </w:rPr>
+      </w:pPr>
+      <w:r>
+        <w:rPr>
+          <w:rFonts w:ascii="Arial" w:hAnsi="Arial" w:cs="Arial"/>
+        </w:rPr>
+        <w:t>Panoramica</w:t>
+      </w:r>
+    </w:p>
+    <w:p>
+      <w:pPr>
+        <w:pStyle w:val="Paragrafoelenco"/>
+        <w:numPr>
+          <w:ilvl w:val="1"/>
+          <w:numId w:val="3"/>
+        </w:numPr>
+        <w:rPr>
+          <w:rFonts w:ascii="Arial" w:hAnsi="Arial" w:cs="Arial"/>
+        </w:rPr>
+      </w:pPr>
+      <w:r>
+        <w:rPr>
+          <w:rFonts w:ascii="Arial" w:hAnsi="Arial" w:cs="Arial"/>
+        </w:rPr>
+        <w:t>Decomposizione in sottosistemi</w:t>
+      </w:r>
+    </w:p>
+    <w:p>
+      <w:pPr>
+        <w:pStyle w:val="Paragrafoelenco"/>
+        <w:ind w:left="1080"/>
+        <w:rPr>
+          <w:rFonts w:ascii="Arial" w:hAnsi="Arial" w:cs="Arial"/>
+        </w:rPr>
+      </w:pPr>
+      <w:r>
+        <w:rPr>
+          <w:rFonts w:ascii="Arial" w:hAnsi="Arial" w:cs="Arial"/>
+        </w:rPr>
+        <w:t>3.2.3</w:t>
+      </w:r>
+    </w:p>
+    <w:p>
+      <w:pPr>
+        <w:pStyle w:val="Paragrafoelenco"/>
+        <w:numPr>
+          <w:ilvl w:val="1"/>
+          <w:numId w:val="3"/>
+        </w:numPr>
+        <w:rPr>
+          <w:rFonts w:ascii="Arial" w:hAnsi="Arial" w:cs="Arial"/>
+        </w:rPr>
+      </w:pPr>
+      <w:r>
+        <w:rPr>
+          <w:rFonts w:ascii="Arial" w:hAnsi="Arial" w:cs="Arial"/>
+        </w:rPr>
+        <w:t>Mapping hardware / software</w:t>
+      </w:r>
+    </w:p>
+    <w:p>
+      <w:pPr>
+        <w:pStyle w:val="Paragrafoelenco"/>
+        <w:numPr>
+          <w:ilvl w:val="1"/>
+          <w:numId w:val="3"/>
+        </w:numPr>
+        <w:rPr>
+          <w:rFonts w:ascii="Arial" w:hAnsi="Arial" w:cs="Arial"/>
+        </w:rPr>
+      </w:pPr>
+      <w:r>
+        <w:rPr>
+          <w:rFonts w:ascii="Arial" w:hAnsi="Arial" w:cs="Arial"/>
+        </w:rPr>
+        <w:t>Gestione dati persistenti</w:t>
+      </w:r>
+    </w:p>
+    <w:p>
+      <w:pPr>
+        <w:pStyle w:val="Paragrafoelenco"/>
+        <w:numPr>
+          <w:ilvl w:val="1"/>
+          <w:numId w:val="3"/>
+        </w:numPr>
+        <w:rPr>
+          <w:rFonts w:ascii="Arial" w:hAnsi="Arial" w:cs="Arial"/>
+        </w:rPr>
+      </w:pPr>
+      <w:r>
+        <w:rPr>
+          <w:rFonts w:ascii="Arial" w:hAnsi="Arial" w:cs="Arial"/>
+        </w:rPr>
+        <w:t>Controllo degli accessi e sicurezza</w:t>
+      </w:r>
+    </w:p>
+    <w:p>
+      <w:pPr>
+        <w:pStyle w:val="Paragrafoelenco"/>
+        <w:numPr>
+          <w:ilvl w:val="1"/>
+          <w:numId w:val="3"/>
+        </w:numPr>
+        <w:rPr>
+          <w:rFonts w:ascii="Arial" w:hAnsi="Arial" w:cs="Arial"/>
+        </w:rPr>
+      </w:pPr>
+      <w:r>
+        <w:rPr>
+          <w:rFonts w:ascii="Arial" w:hAnsi="Arial" w:cs="Arial"/>
+        </w:rPr>
+        <w:t>Controllo flusso globale del sistema</w:t>
+      </w:r>
+    </w:p>
+    <w:p>
+      <w:pPr>
+        <w:pStyle w:val="Paragrafoelenco"/>
+        <w:numPr>
+          <w:ilvl w:val="1"/>
+          <w:numId w:val="3"/>
+        </w:numPr>
+        <w:rPr>
+          <w:rFonts w:ascii="Arial" w:hAnsi="Arial" w:cs="Arial"/>
+        </w:rPr>
+      </w:pPr>
+      <w:r>
+        <w:rPr>
+          <w:rFonts w:ascii="Arial" w:hAnsi="Arial" w:cs="Arial"/>
+        </w:rPr>
+        <w:t>Condizione limite</w:t>
+      </w:r>
+    </w:p>
+    <w:p>
+      <w:pPr>
+        <w:pStyle w:val="Paragrafoelenco"/>
+        <w:numPr>
+          <w:ilvl w:val="2"/>
+          <w:numId w:val="3"/>
+        </w:numPr>
+        <w:rPr>
+          <w:rFonts w:ascii="Arial" w:hAnsi="Arial" w:cs="Arial"/>
+        </w:rPr>
+      </w:pPr>
+      <w:r>
+        <w:rPr>
+          <w:rFonts w:ascii="Arial" w:hAnsi="Arial" w:cs="Arial"/>
+        </w:rPr>
+        <w:t>Start-up</w:t>
+      </w:r>
+    </w:p>
+    <w:p>
+      <w:pPr>
+        <w:pStyle w:val="Paragrafoelenco"/>
+        <w:numPr>
+          <w:ilvl w:val="2"/>
+          <w:numId w:val="3"/>
+        </w:numPr>
+        <w:rPr>
+          <w:rFonts w:ascii="Arial" w:hAnsi="Arial" w:cs="Arial"/>
+        </w:rPr>
+      </w:pPr>
+      <w:r>
+        <w:rPr>
+          <w:rFonts w:ascii="Arial" w:hAnsi="Arial" w:cs="Arial"/>
+        </w:rPr>
+        <w:t>Terminazione</w:t>
+      </w:r>
+    </w:p>
+    <w:p>
+      <w:pPr>
+        <w:pStyle w:val="Paragrafoelenco"/>
+        <w:numPr>
+          <w:ilvl w:val="2"/>
+          <w:numId w:val="3"/>
+        </w:numPr>
+        <w:rPr>
+          <w:rFonts w:ascii="Arial" w:hAnsi="Arial" w:cs="Arial"/>
+        </w:rPr>
+      </w:pPr>
+      <w:r>
+        <w:rPr>
+          <w:rFonts w:ascii="Arial" w:hAnsi="Arial" w:cs="Arial"/>
+        </w:rPr>
+        <w:t>Fallimento</w:t>
+      </w:r>
+    </w:p>
+    <w:p>
+      <w:pPr>
+        <w:pStyle w:val="Paragrafoelenco"/>
+        <w:numPr>
+          <w:ilvl w:val="0"/>
+          <w:numId w:val="3"/>
+        </w:numPr>
+        <w:rPr>
+          <w:rFonts w:ascii="Arial" w:hAnsi="Arial" w:cs="Arial"/>
+          <w:b/>
+          <w:bCs/>
+          <w:sz w:val="28"/>
+          <w:szCs w:val="28"/>
+        </w:rPr>
+      </w:pPr>
+      <w:r>
+        <w:rPr>
+          <w:rFonts w:ascii="Arial" w:hAnsi="Arial" w:cs="Arial"/>
+          <w:b/>
+          <w:bCs/>
+          <w:sz w:val="28"/>
+          <w:szCs w:val="28"/>
+        </w:rPr>
+        <w:t>Servizi dei Sottosistemi</w:t>
+      </w:r>
+    </w:p>
+    <w:p>
+      <w:pPr>
+        <w:ind w:left="360"/>
+        <w:rPr>
+          <w:rFonts w:ascii="Arial" w:hAnsi="Arial" w:cs="Arial"/>
+          <w:b/>
+          <w:bCs/>
+          <w:sz w:val="28"/>
+          <w:szCs w:val="28"/>
+        </w:rPr>
+      </w:pPr>
+      <w:r>
+        <w:rPr>
+          <w:rFonts w:ascii="Arial" w:hAnsi="Arial" w:cs="Arial"/>
+          <w:b/>
+          <w:bCs/>
+          <w:sz w:val="28"/>
+          <w:szCs w:val="28"/>
+        </w:rPr>
+        <w:t>Glossario</w:t>
+      </w:r>
+    </w:p>
+    <w:p>
+      <w:pPr>
+        <w:rPr>
+          <w:rFonts w:ascii="Arial" w:hAnsi="Arial" w:cs="Arial"/>
+        </w:rPr>
+      </w:pPr>
+      <w:r>
+        <w:rPr>
+          <w:rFonts w:ascii="Arial" w:hAnsi="Arial" w:cs="Arial"/>
+        </w:rPr>
+        <w:br w:type="page"/>
+      </w:r>
+    </w:p>
+    <w:p>
+      <w:pPr>
+        <w:pStyle w:val="Paragrafoelenco"/>
+        <w:numPr>
+          <w:ilvl w:val="0"/>
+          <w:numId w:val="4"/>
+        </w:numPr>
+        <w:rPr>
+          <w:rFonts w:ascii="Arial" w:hAnsi="Arial" w:cs="Arial"/>
+          <w:b/>
+          <w:bCs/>
+          <w:color w:val="002060"/>
+          <w:sz w:val="44"/>
+          <w:szCs w:val="44"/>
+        </w:rPr>
+      </w:pPr>
+      <w:r>
+        <w:rPr>
+          <w:rFonts w:ascii="Arial" w:hAnsi="Arial" w:cs="Arial"/>
+          <w:b/>
+          <w:bCs/>
+          <w:noProof/>
+          <w:color w:val="002060"/>
+          <w:sz w:val="44"/>
+          <w:szCs w:val="44"/>
+        </w:rPr>
+        <w:lastRenderedPageBreak/>
+        <mc:AlternateContent>
+          <mc:Choice Requires="wps">
+            <w:drawing>
+              <wp:anchor distT="0" distB="0" distL="114300" distR="114300" simplePos="0" relativeHeight="251660288" behindDoc="0" locked="0" layoutInCell="1" allowOverlap="1" wp14:anchorId="2DAED92B" wp14:editId="1F52ED9F">
+                <wp:simplePos x="0" y="0"/>
+                <wp:positionH relativeFrom="column">
+                  <wp:posOffset>23622</wp:posOffset>
+                </wp:positionH>
+                <wp:positionV relativeFrom="paragraph">
+                  <wp:posOffset>319405</wp:posOffset>
+                </wp:positionV>
+                <wp:extent cx="6071616" cy="48768"/>
+                <wp:effectExtent l="0" t="0" r="24765" b="27940"/>
+                <wp:wrapNone/>
+                <wp:docPr id="5" name="Connettore diritto 5"/>
+                <wp:cNvGraphicFramePr/>
+                <a:graphic xmlns:a="http://schemas.openxmlformats.org/drawingml/2006/main">
+                  <a:graphicData uri="http://schemas.microsoft.com/office/word/2010/wordprocessingShape">
+                    <wps:wsp>
+                      <wps:cNvCnPr/>
+                      <wps:spPr>
+                        <a:xfrm>
+                          <a:off x="0" y="0"/>
+                          <a:ext cx="6071616" cy="48768"/>
+                        </a:xfrm>
+                        <a:prstGeom prst="line">
+                          <a:avLst/>
+                        </a:prstGeom>
+                        <a:ln>
+                          <a:solidFill>
+                            <a:srgbClr val="002060"/>
+                          </a:solidFill>
+                        </a:ln>
+                      </wps:spPr>
+                      <wps:style>
+                        <a:lnRef idx="2">
+                          <a:schemeClr val="accent1"/>
+                        </a:lnRef>
+                        <a:fillRef idx="0">
+                          <a:schemeClr val="accent1"/>
+                        </a:fillRef>
+                        <a:effectRef idx="1">
+                          <a:schemeClr val="accent1"/>
+                        </a:effectRef>
+                        <a:fontRef idx="minor">
+                          <a:schemeClr val="tx1"/>
+                        </a:fontRef>
+                      </wps:style>
+                      <wps:bodyPr/>
+                    </wps:wsp>
+                  </a:graphicData>
+                </a:graphic>
+              </wp:anchor>
+            </w:drawing>
+          </mc:Choice>
+          <mc:Fallback>
+            <w:pict>
+              <v:line w14:anchorId="6B3E848E" id="Connettore diritto 5" o:spid="_x0000_s1026" style="position:absolute;z-index:251660288;visibility:visible;mso-wrap-style:square;mso-wrap-distance-left:9pt;mso-wrap-distance-top:0;mso-wrap-distance-right:9pt;mso-wrap-distance-bottom:0;mso-position-horizontal:absolute;mso-position-horizontal-relative:text;mso-position-vertical:absolute;mso-position-vertical-relative:text" from="1.85pt,25.15pt" to="479.95pt,29pt" o:gfxdata="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" strokecolor="#002060" strokeweight="1pt">
+                <v:stroke joinstyle="miter"/>
+              </v:line>
+            </w:pict>
+          </mc:Fallback>
+        </mc:AlternateContent>
+      </w:r>
+      <w:r>
+        <w:rPr>
+          <w:rFonts w:ascii="Arial" w:hAnsi="Arial" w:cs="Arial"/>
+          <w:b/>
+          <w:bCs/>
+          <w:color w:val="002060"/>
+          <w:sz w:val="44"/>
+          <w:szCs w:val="44"/>
+        </w:rPr>
+        <w:t>Introduzione</w:t>
+      </w:r>
+    </w:p>
+    <w:p>
+      <w:pPr>
+        <w:pStyle w:val="Paragrafoelenco"/>
+        <w:ind w:left="1080"/>
+        <w:rPr>
+          <w:rFonts w:ascii="Arial" w:hAnsi="Arial" w:cs="Arial"/>
+          <w:color w:val="002060"/>
+          <w:sz w:val="44"/>
+          <w:szCs w:val="44"/>
+        </w:rPr>
+      </w:pPr>
     </w:p>
     <w:p>
       <w:pPr>
@@ -14,55 +948,126 @@
           <w:ilvl w:val="1"/>
           <w:numId w:val="1"/>
         </w:numPr>
-      </w:pPr>
-      <w:r>
+        <w:rPr>
+          <w:rFonts w:ascii="Arial" w:hAnsi="Arial" w:cs="Arial"/>
+          <w:b/>
+          <w:bCs/>
+          <w:sz w:val="24"/>
+          <w:szCs w:val="24"/>
+        </w:rPr>
+      </w:pPr>
+      <w:r>
+        <w:rPr>
+          <w:rFonts w:ascii="Arial" w:hAnsi="Arial" w:cs="Arial"/>
+          <w:b/>
+          <w:bCs/>
+          <w:sz w:val="24"/>
+          <w:szCs w:val="24"/>
+        </w:rPr>
         <w:t>Obiettivi di sistema</w:t>
       </w:r>
     </w:p>
     <w:p>
-      <w:r>
+      <w:pPr>
+        <w:rPr>
+          <w:rFonts w:ascii="Arial" w:hAnsi="Arial" w:cs="Arial"/>
+          <w:sz w:val="24"/>
+          <w:szCs w:val="24"/>
+        </w:rPr>
+      </w:pPr>
+      <w:r>
+        <w:rPr>
+          <w:rFonts w:ascii="Arial" w:hAnsi="Arial" w:cs="Arial"/>
+          <w:sz w:val="24"/>
+          <w:szCs w:val="24"/>
+        </w:rPr>
         <w:t xml:space="preserve">L’attesa agli sportelli ospedalieri è una problematica sempre più presente e fastidioso, sia per i “clienti” sia per il personale che vede una mole importante di persone ad aspettare pazientemente (o meno) il proprio turno. Abbiamo così ideato </w:t>
       </w:r>
       <w:proofErr w:type="spellStart"/>
       <w:r>
+        <w:rPr>
+          <w:rFonts w:ascii="Arial" w:hAnsi="Arial" w:cs="Arial"/>
+          <w:sz w:val="24"/>
+          <w:szCs w:val="24"/>
+        </w:rPr>
         <w:t>MedQueue</w:t>
       </w:r>
       <w:proofErr w:type="spellEnd"/>
       <w:r>
+        <w:rPr>
+          <w:rFonts w:ascii="Arial" w:hAnsi="Arial" w:cs="Arial"/>
+          <w:sz w:val="24"/>
+          <w:szCs w:val="24"/>
+        </w:rPr>
         <w:t>!</w:t>
       </w:r>
     </w:p>
     <w:p>
-      <w:r>
+      <w:pPr>
+        <w:rPr>
+          <w:rFonts w:ascii="Arial" w:hAnsi="Arial" w:cs="Arial"/>
+          <w:sz w:val="24"/>
+          <w:szCs w:val="24"/>
+        </w:rPr>
+      </w:pPr>
+      <w:r>
+        <w:rPr>
+          <w:rFonts w:ascii="Arial" w:hAnsi="Arial" w:cs="Arial"/>
+          <w:sz w:val="24"/>
+          <w:szCs w:val="24"/>
+        </w:rPr>
         <w:t>Proponiamo un sistema che nasce dalla volontà di voler diminuire i tempi di attesa sempre di più, sia per ottimizzare il tempo di entrambe le parti e sia per</w:t>
       </w:r>
       <w:r>
+        <w:rPr>
+          <w:rFonts w:ascii="Arial" w:hAnsi="Arial" w:cs="Arial"/>
+          <w:sz w:val="24"/>
+          <w:szCs w:val="24"/>
+        </w:rPr>
         <w:t>, in questi tempi che corrono, rispettare le ordinanze anti-Covid-19. Si vuole realizzare una piattaforma web come interfaccia per l’utente che utilizzerà un semplice browser web, e un semplice programma per il personale delle strutture.</w:t>
       </w:r>
     </w:p>
     <w:p>
-      <w:r>
-        <w:t xml:space="preserve">Il nostro sistema ha la necessità di gestire i dati persistenti: prenotazioni, strutture disponibili e informazioni su di esse, ovviamente i dati dell’utente. </w:t>
-      </w:r>
-      <w:r>
-        <w:t>Da tale database attingerà un’applicazione web</w:t>
-      </w:r>
-      <w:r>
-        <w:t xml:space="preserve"> </w:t>
-      </w:r>
-      <w:r>
-        <w:t>deputata alla gestione delle interazioni con l’utente ed alla manipolazione dei suddetti dati</w:t>
-      </w:r>
-      <w:r>
-        <w:t>.</w:t>
-      </w:r>
-    </w:p>
-    <w:p>
-      <w:r>
+      <w:pPr>
+        <w:rPr>
+          <w:rFonts w:ascii="Arial" w:hAnsi="Arial" w:cs="Arial"/>
+          <w:sz w:val="24"/>
+          <w:szCs w:val="24"/>
+        </w:rPr>
+      </w:pPr>
+      <w:r>
+        <w:rPr>
+          <w:rFonts w:ascii="Arial" w:hAnsi="Arial" w:cs="Arial"/>
+          <w:sz w:val="24"/>
+          <w:szCs w:val="24"/>
+        </w:rPr>
+        <w:t>Il nostro sistema ha la necessità di gestire i dati persistenti: prenotazioni, strutture disponibili e informazioni su di esse, ovviamente i dati dell’utente. Da tale database attingerà un’applicazione web deputata alla gestione delle interazioni con l’utente ed alla manipolazione dei suddetti dati.</w:t>
+      </w:r>
+    </w:p>
+    <w:p>
+      <w:pPr>
+        <w:rPr>
+          <w:rFonts w:ascii="Arial" w:hAnsi="Arial" w:cs="Arial"/>
+          <w:sz w:val="24"/>
+          <w:szCs w:val="24"/>
+        </w:rPr>
+      </w:pPr>
+      <w:r>
+        <w:rPr>
+          <w:rFonts w:ascii="Arial" w:hAnsi="Arial" w:cs="Arial"/>
+          <w:sz w:val="24"/>
+          <w:szCs w:val="24"/>
+        </w:rPr>
         <w:t>Viene garantito il controllo degli accessi alla piattaforma tramite l’autenticazione in seguito all’inserimento della propria mail e di una password.</w:t>
       </w:r>
     </w:p>
-    <w:p/>
+    <w:p>
+      <w:pPr>
+        <w:rPr>
+          <w:rFonts w:ascii="Arial" w:hAnsi="Arial" w:cs="Arial"/>
+        </w:rPr>
+      </w:pPr>
+    </w:p>
     <w:p>
       <w:pPr>
         <w:pStyle w:val="Paragrafoelenco"/>
@@ -70,23 +1075,60 @@
           <w:ilvl w:val="1"/>
           <w:numId w:val="1"/>
         </w:numPr>
-      </w:pPr>
-      <w:r>
+        <w:rPr>
+          <w:rFonts w:ascii="Arial" w:hAnsi="Arial" w:cs="Arial"/>
+          <w:b/>
+          <w:bCs/>
+          <w:sz w:val="24"/>
+          <w:szCs w:val="24"/>
+        </w:rPr>
+      </w:pPr>
+      <w:r>
+        <w:rPr>
+          <w:rFonts w:ascii="Arial" w:hAnsi="Arial" w:cs="Arial"/>
+          <w:b/>
+          <w:bCs/>
+          <w:sz w:val="24"/>
+          <w:szCs w:val="24"/>
+        </w:rPr>
         <w:t>Design Goals &amp; Trade-</w:t>
       </w:r>
       <w:proofErr w:type="spellStart"/>
       <w:r>
+        <w:rPr>
+          <w:rFonts w:ascii="Arial" w:hAnsi="Arial" w:cs="Arial"/>
+          <w:b/>
+          <w:bCs/>
+          <w:sz w:val="24"/>
+          <w:szCs w:val="24"/>
+        </w:rPr>
         <w:t>offs</w:t>
       </w:r>
       <w:proofErr w:type="spellEnd"/>
       <w:r>
+        <w:rPr>
+          <w:rFonts w:ascii="Arial" w:hAnsi="Arial" w:cs="Arial"/>
+          <w:b/>
+          <w:bCs/>
+          <w:sz w:val="24"/>
+          <w:szCs w:val="24"/>
+        </w:rPr>
         <w:t xml:space="preserve"> (TUTTO DA RIVEDERE, HO PRESO QUELLO CHE PENSAVO SERVISSE A NOI DAL PROGETTO DI RIFERIMENTO)</w:t>
       </w:r>
     </w:p>
     <w:p>
-      <w:r>
-        <w:rPr>
-          <w:rFonts w:ascii="Arial" w:hAnsi="Arial" w:cs="Arial"/>
+      <w:pPr>
+        <w:rPr>
+          <w:rFonts w:ascii="Arial" w:hAnsi="Arial" w:cs="Arial"/>
+          <w:sz w:val="24"/>
+          <w:szCs w:val="24"/>
+        </w:rPr>
+      </w:pPr>
+      <w:r>
+        <w:rPr>
+          <w:rFonts w:ascii="Arial" w:hAnsi="Arial" w:cs="Arial"/>
+          <w:sz w:val="24"/>
+          <w:szCs w:val="24"/>
         </w:rPr>
         <w:t xml:space="preserve">Illustriamo nella seguente tabella gli obbiettivi di design per il sistema e le relative priorità (a numeri più bassi corrispondono priorità più elevate). Per ogni obbiettivo riportiamo anche l’origine, facendo riferimento, in particolare, all’identificativo del requisito non funzionale ad esso associato. </w:t>
       </w:r>
@@ -98,92 +1140,114 @@
         <w:tblLook w:val="04A0" w:firstRow="1" w:lastRow="0" w:firstColumn="1" w:lastColumn="0" w:noHBand="0" w:noVBand="1"/>
       </w:tblPr>
       <w:tblGrid>
-        <w:gridCol w:w="988"/>
-        <w:gridCol w:w="567"/>
-        <w:gridCol w:w="4537"/>
-        <w:gridCol w:w="1890"/>
-        <w:gridCol w:w="1882"/>
+        <w:gridCol w:w="969"/>
+        <w:gridCol w:w="914"/>
+        <w:gridCol w:w="4276"/>
+        <w:gridCol w:w="1861"/>
+        <w:gridCol w:w="1844"/>
       </w:tblGrid>
       <w:tr>
         <w:tc>
           <w:tcPr>
             <w:tcW w:w="988" w:type="dxa"/>
-          </w:tcPr>
-          <w:p>
+            <w:shd w:val="clear" w:color="auto" w:fill="002060"/>
+          </w:tcPr>
+          <w:p>
+            <w:pPr>
+              <w:rPr>
+                <w:rFonts w:ascii="Arial" w:hAnsi="Arial" w:cs="Arial"/>
+              </w:rPr>
+            </w:pPr>
             <w:r>
               <w:rPr>
                 <w:rFonts w:ascii="Arial" w:hAnsi="Arial" w:cs="Arial"/>
                 <w:sz w:val="18"/>
                 <w:szCs w:val="18"/>
               </w:rPr>
-              <w:t>Priorità</w:t>
-            </w:r>
+              <w:t xml:space="preserve">Priorità  </w:t>
+            </w:r>
+          </w:p>
+        </w:tc>
+        <w:tc>
+          <w:tcPr>
+            <w:tcW w:w="567" w:type="dxa"/>
+            <w:shd w:val="clear" w:color="auto" w:fill="002060"/>
+          </w:tcPr>
+          <w:p>
+            <w:pPr>
+              <w:rPr>
+                <w:rFonts w:ascii="Arial" w:hAnsi="Arial" w:cs="Arial"/>
+              </w:rPr>
+            </w:pPr>
             <w:r>
               <w:rPr>
                 <w:rFonts w:ascii="Arial" w:hAnsi="Arial" w:cs="Arial"/>
                 <w:sz w:val="18"/>
                 <w:szCs w:val="18"/>
               </w:rPr>
-              <w:t xml:space="preserve">  </w:t>
-            </w:r>
-          </w:p>
-        </w:tc>
-        <w:tc>
-          <w:tcPr>
-            <w:tcW w:w="567" w:type="dxa"/>
-          </w:tcPr>
-          <w:p>
+              <w:t>ID</w:t>
+            </w:r>
+          </w:p>
+        </w:tc>
+        <w:tc>
+          <w:tcPr>
+            <w:tcW w:w="4537" w:type="dxa"/>
+            <w:shd w:val="clear" w:color="auto" w:fill="002060"/>
+          </w:tcPr>
+          <w:p>
+            <w:pPr>
+              <w:rPr>
+                <w:rFonts w:ascii="Arial" w:hAnsi="Arial" w:cs="Arial"/>
+              </w:rPr>
+            </w:pPr>
             <w:r>
               <w:rPr>
                 <w:rFonts w:ascii="Arial" w:hAnsi="Arial" w:cs="Arial"/>
                 <w:sz w:val="18"/>
                 <w:szCs w:val="18"/>
               </w:rPr>
-              <w:t>ID</w:t>
-            </w:r>
-          </w:p>
-        </w:tc>
-        <w:tc>
-          <w:tcPr>
-            <w:tcW w:w="4537" w:type="dxa"/>
-          </w:tcPr>
-          <w:p>
+              <w:t>Descrizione</w:t>
+            </w:r>
+          </w:p>
+        </w:tc>
+        <w:tc>
+          <w:tcPr>
+            <w:tcW w:w="1890" w:type="dxa"/>
+            <w:shd w:val="clear" w:color="auto" w:fill="002060"/>
+          </w:tcPr>
+          <w:p>
+            <w:pPr>
+              <w:rPr>
+                <w:rFonts w:ascii="Arial" w:hAnsi="Arial" w:cs="Arial"/>
+              </w:rPr>
+            </w:pPr>
             <w:r>
               <w:rPr>
                 <w:rFonts w:ascii="Arial" w:hAnsi="Arial" w:cs="Arial"/>
                 <w:sz w:val="18"/>
                 <w:szCs w:val="18"/>
               </w:rPr>
-              <w:t>Descrizione</w:t>
-            </w:r>
-          </w:p>
-        </w:tc>
-        <w:tc>
-          <w:tcPr>
-            <w:tcW w:w="1890" w:type="dxa"/>
-          </w:tcPr>
-          <w:p>
+              <w:t>Categoria</w:t>
+            </w:r>
+          </w:p>
+        </w:tc>
+        <w:tc>
+          <w:tcPr>
+            <w:tcW w:w="1882" w:type="dxa"/>
+            <w:shd w:val="clear" w:color="auto" w:fill="002060"/>
+          </w:tcPr>
+          <w:p>
+            <w:pPr>
+              <w:rPr>
+                <w:rFonts w:ascii="Arial" w:hAnsi="Arial" w:cs="Arial"/>
+              </w:rPr>
+            </w:pPr>
             <w:r>
               <w:rPr>
                 <w:rFonts w:ascii="Arial" w:hAnsi="Arial" w:cs="Arial"/>
                 <w:sz w:val="18"/>
                 <w:szCs w:val="18"/>
               </w:rPr>
-              <w:t>Categoria</w:t>
-            </w:r>
-          </w:p>
-        </w:tc>
-        <w:tc>
-          <w:tcPr>
-            <w:tcW w:w="1882" w:type="dxa"/>
-          </w:tcPr>
-          <w:p>
-            <w:r>
-              <w:rPr>
-                <w:rFonts w:ascii="Arial" w:hAnsi="Arial" w:cs="Arial"/>
-                <w:sz w:val="18"/>
-                <w:szCs w:val="18"/>
-              </w:rPr>
               <w:t>Origine</w:t>
             </w:r>
           </w:p>
@@ -195,7 +1259,15 @@
             <w:tcW w:w="988" w:type="dxa"/>
           </w:tcPr>
           <w:p>
-            <w:r>
+            <w:pPr>
+              <w:rPr>
+                <w:rFonts w:ascii="Arial" w:hAnsi="Arial" w:cs="Arial"/>
+              </w:rPr>
+            </w:pPr>
+            <w:r>
+              <w:rPr>
+                <w:rFonts w:ascii="Arial" w:hAnsi="Arial" w:cs="Arial"/>
+              </w:rPr>
               <w:t>1</w:t>
             </w:r>
           </w:p>
@@ -204,18 +1276,43 @@
           <w:tcPr>
             <w:tcW w:w="567" w:type="dxa"/>
           </w:tcPr>
-          <w:p/>
+          <w:p>
+            <w:pPr>
+              <w:rPr>
+                <w:rFonts w:ascii="Arial" w:hAnsi="Arial" w:cs="Arial"/>
+              </w:rPr>
+            </w:pPr>
+            <w:r>
+              <w:rPr>
+                <w:rFonts w:ascii="Arial" w:hAnsi="Arial" w:cs="Arial"/>
+              </w:rPr>
+              <w:t>DG_1</w:t>
+            </w:r>
+          </w:p>
         </w:tc>
         <w:tc>
           <w:tcPr>
             <w:tcW w:w="4537" w:type="dxa"/>
           </w:tcPr>
           <w:p>
-            <w:r>
-              <w:rPr>
-                <w:rFonts w:ascii="Arial" w:hAnsi="Arial" w:cs="Arial"/>
-              </w:rPr>
-              <w:t>Leggibilità: Il codice prodotto dev’essere semplice da comprendere. Ogni metodo e campo non banale dev’essere documentato opportunamente al fine di aumentarne la comprensione</w:t>
+            <w:pPr>
+              <w:rPr>
+                <w:rFonts w:ascii="Arial" w:hAnsi="Arial" w:cs="Arial"/>
+              </w:rPr>
+            </w:pPr>
+            <w:r>
+              <w:rPr>
+                <w:rFonts w:ascii="Arial" w:hAnsi="Arial" w:cs="Arial"/>
+                <w:b/>
+                <w:bCs/>
+              </w:rPr>
+              <w:t>Leggibilità:</w:t>
+            </w:r>
+            <w:r>
+              <w:rPr>
+                <w:rFonts w:ascii="Arial" w:hAnsi="Arial" w:cs="Arial"/>
+              </w:rPr>
+              <w:t xml:space="preserve"> Il codice prodotto dev’essere semplice da comprendere. Ogni metodo e campo non banale dev’essere documentato opportunamente al fine di aumentarne la comprensione</w:t>
             </w:r>
           </w:p>
         </w:tc>
@@ -224,7 +1321,15 @@
             <w:tcW w:w="1890" w:type="dxa"/>
           </w:tcPr>
           <w:p>
-            <w:r>
+            <w:pPr>
+              <w:rPr>
+                <w:rFonts w:ascii="Arial" w:hAnsi="Arial" w:cs="Arial"/>
+              </w:rPr>
+            </w:pPr>
+            <w:r>
+              <w:rPr>
+                <w:rFonts w:ascii="Arial" w:hAnsi="Arial" w:cs="Arial"/>
+              </w:rPr>
               <w:t>Manutenzione</w:t>
             </w:r>
           </w:p>
@@ -233,7 +1338,19 @@
           <w:tcPr>
             <w:tcW w:w="1882" w:type="dxa"/>
           </w:tcPr>
-          <w:p/>
+          <w:p>
+            <w:pPr>
+              <w:rPr>
+                <w:rFonts w:ascii="Arial" w:hAnsi="Arial" w:cs="Arial"/>
+              </w:rPr>
+            </w:pPr>
+            <w:r>
+              <w:rPr>
+                <w:rFonts w:ascii="Arial" w:hAnsi="Arial" w:cs="Arial"/>
+              </w:rPr>
+              <w:t>RNF-S1</w:t>
+            </w:r>
+          </w:p>
         </w:tc>
       </w:tr>
       <w:tr>
@@ -242,7 +1359,15 @@
             <w:tcW w:w="988" w:type="dxa"/>
           </w:tcPr>
           <w:p>
-            <w:r>
+            <w:pPr>
+              <w:rPr>
+                <w:rFonts w:ascii="Arial" w:hAnsi="Arial" w:cs="Arial"/>
+              </w:rPr>
+            </w:pPr>
+            <w:r>
+              <w:rPr>
+                <w:rFonts w:ascii="Arial" w:hAnsi="Arial" w:cs="Arial"/>
+              </w:rPr>
               <w:t>2</w:t>
             </w:r>
           </w:p>
@@ -251,18 +1376,49 @@
           <w:tcPr>
             <w:tcW w:w="567" w:type="dxa"/>
           </w:tcPr>
-          <w:p/>
+          <w:p>
+            <w:pPr>
+              <w:rPr>
+                <w:rFonts w:ascii="Arial" w:hAnsi="Arial" w:cs="Arial"/>
+              </w:rPr>
+            </w:pPr>
+            <w:r>
+              <w:rPr>
+                <w:rFonts w:ascii="Arial" w:hAnsi="Arial" w:cs="Arial"/>
+              </w:rPr>
+              <w:t>DG</w:t>
+            </w:r>
+            <w:r>
+              <w:rPr>
+                <w:rFonts w:ascii="Arial" w:hAnsi="Arial" w:cs="Arial"/>
+              </w:rPr>
+              <w:t>_2</w:t>
+            </w:r>
+          </w:p>
         </w:tc>
         <w:tc>
           <w:tcPr>
             <w:tcW w:w="4537" w:type="dxa"/>
           </w:tcPr>
           <w:p>
-            <w:r>
-              <w:rPr>
-                <w:rFonts w:ascii="Arial" w:hAnsi="Arial" w:cs="Arial"/>
-              </w:rPr>
-              <w:t>Robustezza: Vogliamo proporre un sistema che abbia la capacità di sopravvivere ad input non validi immessi dall’utente. Pertanto, il sistema deve garantire il filtraggio dei dati inconsistenti o errati inseriti dall’utente, invitandolo a reinserirli.</w:t>
+            <w:pPr>
+              <w:rPr>
+                <w:rFonts w:ascii="Arial" w:hAnsi="Arial" w:cs="Arial"/>
+              </w:rPr>
+            </w:pPr>
+            <w:r>
+              <w:rPr>
+                <w:rFonts w:ascii="Arial" w:hAnsi="Arial" w:cs="Arial"/>
+                <w:b/>
+                <w:bCs/>
+              </w:rPr>
+              <w:t>Robustezza:</w:t>
+            </w:r>
+            <w:r>
+              <w:rPr>
+                <w:rFonts w:ascii="Arial" w:hAnsi="Arial" w:cs="Arial"/>
+              </w:rPr>
+              <w:t xml:space="preserve"> Vogliamo proporre un sistema che abbia la capacità di sopravvivere ad input non validi immessi dall’utente. Pertanto, il sistema deve garantire il filtraggio dei dati inconsistenti o errati inseriti dall’utente, invitandolo a reinserirli.</w:t>
             </w:r>
           </w:p>
         </w:tc>
@@ -270,13 +1426,39 @@
           <w:tcPr>
             <w:tcW w:w="1890" w:type="dxa"/>
           </w:tcPr>
-          <w:p/>
+          <w:p>
+            <w:pPr>
+              <w:rPr>
+                <w:rFonts w:ascii="Arial" w:hAnsi="Arial" w:cs="Arial"/>
+              </w:rPr>
+            </w:pPr>
+            <w:proofErr w:type="spellStart"/>
+            <w:r>
+              <w:rPr>
+                <w:rFonts w:ascii="Arial" w:hAnsi="Arial" w:cs="Arial"/>
+              </w:rPr>
+              <w:t>Depndability</w:t>
+            </w:r>
+            <w:proofErr w:type="spellEnd"/>
+          </w:p>
         </w:tc>
         <w:tc>
           <w:tcPr>
             <w:tcW w:w="1882" w:type="dxa"/>
           </w:tcPr>
-          <w:p/>
+          <w:p>
+            <w:pPr>
+              <w:rPr>
+                <w:rFonts w:ascii="Arial" w:hAnsi="Arial" w:cs="Arial"/>
+              </w:rPr>
+            </w:pPr>
+            <w:r>
+              <w:rPr>
+                <w:rFonts w:ascii="Arial" w:hAnsi="Arial" w:cs="Arial"/>
+              </w:rPr>
+              <w:t>RNF-A3</w:t>
+            </w:r>
+          </w:p>
         </w:tc>
       </w:tr>
       <w:tr>
@@ -285,7 +1467,239 @@
             <w:tcW w:w="988" w:type="dxa"/>
           </w:tcPr>
           <w:p>
-            <w:r>
+            <w:pPr>
+              <w:rPr>
+                <w:rFonts w:ascii="Arial" w:hAnsi="Arial" w:cs="Arial"/>
+              </w:rPr>
+            </w:pPr>
+            <w:r>
+              <w:rPr>
+                <w:rFonts w:ascii="Arial" w:hAnsi="Arial" w:cs="Arial"/>
+              </w:rPr>
+              <w:t>3</w:t>
+            </w:r>
+          </w:p>
+        </w:tc>
+        <w:tc>
+          <w:tcPr>
+            <w:tcW w:w="567" w:type="dxa"/>
+          </w:tcPr>
+          <w:p>
+            <w:pPr>
+              <w:rPr>
+                <w:rFonts w:ascii="Arial" w:hAnsi="Arial" w:cs="Arial"/>
+              </w:rPr>
+            </w:pPr>
+            <w:r>
+              <w:rPr>
+                <w:rFonts w:ascii="Arial" w:hAnsi="Arial" w:cs="Arial"/>
+              </w:rPr>
+              <w:t>DG_</w:t>
+            </w:r>
+            <w:r>
+              <w:rPr>
+                <w:rFonts w:ascii="Arial" w:hAnsi="Arial" w:cs="Arial"/>
+              </w:rPr>
+              <w:t>3</w:t>
+            </w:r>
+          </w:p>
+        </w:tc>
+        <w:tc>
+          <w:tcPr>
+            <w:tcW w:w="4537" w:type="dxa"/>
+          </w:tcPr>
+          <w:p>
+            <w:pPr>
+              <w:rPr>
+                <w:rFonts w:ascii="Arial" w:hAnsi="Arial" w:cs="Arial"/>
+              </w:rPr>
+            </w:pPr>
+            <w:r>
+              <w:rPr>
+                <w:rFonts w:ascii="Arial" w:hAnsi="Arial" w:cs="Arial"/>
+                <w:b/>
+                <w:bCs/>
+              </w:rPr>
+              <w:t xml:space="preserve">Affidabilità: </w:t>
+            </w:r>
+            <w:r>
+              <w:rPr>
+                <w:rFonts w:ascii="Arial" w:hAnsi="Arial" w:cs="Arial"/>
+              </w:rPr>
+              <w:t xml:space="preserve">Il sistema dev’essere in grado di riconoscere situazioni anomale e prevenire modifiche ai dati persistenti al fine di garantire la consistenza </w:t>
+            </w:r>
+          </w:p>
+        </w:tc>
+        <w:tc>
+          <w:tcPr>
+            <w:tcW w:w="1890" w:type="dxa"/>
+          </w:tcPr>
+          <w:p>
+            <w:pPr>
+              <w:rPr>
+                <w:rFonts w:ascii="Arial" w:hAnsi="Arial" w:cs="Arial"/>
+              </w:rPr>
+            </w:pPr>
+            <w:proofErr w:type="spellStart"/>
+            <w:r>
+              <w:rPr>
+                <w:rFonts w:ascii="Arial" w:hAnsi="Arial" w:cs="Arial"/>
+              </w:rPr>
+              <w:t>Dependability</w:t>
+            </w:r>
+            <w:proofErr w:type="spellEnd"/>
+          </w:p>
+        </w:tc>
+        <w:tc>
+          <w:tcPr>
+            <w:tcW w:w="1882" w:type="dxa"/>
+          </w:tcPr>
+          <w:p>
+            <w:pPr>
+              <w:rPr>
+                <w:rFonts w:ascii="Arial" w:hAnsi="Arial" w:cs="Arial"/>
+              </w:rPr>
+            </w:pPr>
+            <w:r>
+              <w:rPr>
+                <w:rFonts w:ascii="Arial" w:hAnsi="Arial" w:cs="Arial"/>
+              </w:rPr>
+              <w:t>RNF-A</w:t>
+            </w:r>
+            <w:r>
+              <w:rPr>
+                <w:rFonts w:ascii="Arial" w:hAnsi="Arial" w:cs="Arial"/>
+              </w:rPr>
+              <w:t>1</w:t>
+            </w:r>
+          </w:p>
+        </w:tc>
+      </w:tr>
+      <w:tr>
+        <w:tc>
+          <w:tcPr>
+            <w:tcW w:w="988" w:type="dxa"/>
+          </w:tcPr>
+          <w:p>
+            <w:pPr>
+              <w:rPr>
+                <w:rFonts w:ascii="Arial" w:hAnsi="Arial" w:cs="Arial"/>
+              </w:rPr>
+            </w:pPr>
+            <w:r>
+              <w:rPr>
+                <w:rFonts w:ascii="Arial" w:hAnsi="Arial" w:cs="Arial"/>
+              </w:rPr>
+              <w:t>3</w:t>
+            </w:r>
+          </w:p>
+        </w:tc>
+        <w:tc>
+          <w:tcPr>
+            <w:tcW w:w="567" w:type="dxa"/>
+          </w:tcPr>
+          <w:p>
+            <w:pPr>
+              <w:rPr>
+                <w:rFonts w:ascii="Arial" w:hAnsi="Arial" w:cs="Arial"/>
+              </w:rPr>
+            </w:pPr>
+            <w:r>
+              <w:rPr>
+                <w:rFonts w:ascii="Arial" w:hAnsi="Arial" w:cs="Arial"/>
+              </w:rPr>
+              <w:t>DG_4</w:t>
+            </w:r>
+          </w:p>
+        </w:tc>
+        <w:tc>
+          <w:tcPr>
+            <w:tcW w:w="4537" w:type="dxa"/>
+          </w:tcPr>
+          <w:p>
+            <w:pPr>
+              <w:rPr>
+                <w:rFonts w:ascii="Arial" w:hAnsi="Arial" w:cs="Arial"/>
+              </w:rPr>
+            </w:pPr>
+            <w:r>
+              <w:rPr>
+                <w:rFonts w:ascii="Arial" w:hAnsi="Arial" w:cs="Arial"/>
+                <w:b/>
+                <w:bCs/>
+              </w:rPr>
+              <w:t xml:space="preserve">Sicurezza: </w:t>
+            </w:r>
+            <w:r>
+              <w:rPr>
+                <w:rFonts w:ascii="Arial" w:hAnsi="Arial" w:cs="Arial"/>
+              </w:rPr>
+              <w:t xml:space="preserve">Il sistema prevede l’immissione da parte degli utenti di dati sensibili, si rende necessario fornire uno strumento di autenticazione sicuro, </w:t>
+            </w:r>
+            <w:r>
+              <w:rPr>
+                <w:rFonts w:ascii="Arial" w:hAnsi="Arial" w:cs="Arial"/>
+              </w:rPr>
+              <w:lastRenderedPageBreak/>
+              <w:t>composto dalla richiesta di username e password prima di ogni accesso ad informazioni riservate. Le suddette password saranno crittografate</w:t>
+            </w:r>
+          </w:p>
+        </w:tc>
+        <w:tc>
+          <w:tcPr>
+            <w:tcW w:w="1890" w:type="dxa"/>
+          </w:tcPr>
+          <w:p>
+            <w:pPr>
+              <w:rPr>
+                <w:rFonts w:ascii="Arial" w:hAnsi="Arial" w:cs="Arial"/>
+              </w:rPr>
+            </w:pPr>
+            <w:proofErr w:type="spellStart"/>
+            <w:r>
+              <w:rPr>
+                <w:rFonts w:ascii="Arial" w:hAnsi="Arial" w:cs="Arial"/>
+              </w:rPr>
+              <w:lastRenderedPageBreak/>
+              <w:t>Dependability</w:t>
+            </w:r>
+            <w:proofErr w:type="spellEnd"/>
+          </w:p>
+        </w:tc>
+        <w:tc>
+          <w:tcPr>
+            <w:tcW w:w="1882" w:type="dxa"/>
+          </w:tcPr>
+          <w:p>
+            <w:pPr>
+              <w:rPr>
+                <w:rFonts w:ascii="Arial" w:hAnsi="Arial" w:cs="Arial"/>
+              </w:rPr>
+            </w:pPr>
+            <w:r>
+              <w:rPr>
+                <w:rFonts w:ascii="Arial" w:hAnsi="Arial" w:cs="Arial"/>
+              </w:rPr>
+              <w:t>RNF-A2</w:t>
+            </w:r>
+          </w:p>
+        </w:tc>
+      </w:tr>
+      <w:tr>
+        <w:tc>
+          <w:tcPr>
+            <w:tcW w:w="988" w:type="dxa"/>
+          </w:tcPr>
+          <w:p>
+            <w:pPr>
+              <w:rPr>
+                <w:rFonts w:ascii="Arial" w:hAnsi="Arial" w:cs="Arial"/>
+              </w:rPr>
+            </w:pPr>
+            <w:r>
+              <w:rPr>
+                <w:rFonts w:ascii="Arial" w:hAnsi="Arial" w:cs="Arial"/>
+              </w:rPr>
               <w:t>2</w:t>
             </w:r>
           </w:p>
@@ -294,7 +1708,31 @@
           <w:tcPr>
             <w:tcW w:w="567" w:type="dxa"/>
           </w:tcPr>
-          <w:p/>
+          <w:p>
+            <w:pPr>
+              <w:rPr>
+                <w:rFonts w:ascii="Arial" w:hAnsi="Arial" w:cs="Arial"/>
+              </w:rPr>
+            </w:pPr>
+            <w:r>
+              <w:rPr>
+                <w:rFonts w:ascii="Arial" w:hAnsi="Arial" w:cs="Arial"/>
+              </w:rPr>
+              <w:t>DG</w:t>
+            </w:r>
+            <w:r>
+              <w:rPr>
+                <w:rFonts w:ascii="Arial" w:hAnsi="Arial" w:cs="Arial"/>
+              </w:rPr>
+              <w:t>_</w:t>
+            </w:r>
+            <w:r>
+              <w:rPr>
+                <w:rFonts w:ascii="Arial" w:hAnsi="Arial" w:cs="Arial"/>
+              </w:rPr>
+              <w:t>5</w:t>
+            </w:r>
+          </w:p>
         </w:tc>
         <w:tc>
           <w:tcPr>
@@ -305,12 +1743,23 @@
               <w:tabs>
                 <w:tab w:val="left" w:pos="1354"/>
               </w:tabs>
-            </w:pPr>
-            <w:r>
-              <w:rPr>
-                <w:rFonts w:ascii="Arial" w:hAnsi="Arial" w:cs="Arial"/>
-              </w:rPr>
-              <w:t>Costi di sviluppo: Lo sviluppo del prodotto richiederà costi ridotti sia in termini di risorse umane (per cui è fissato un tetto di 75 ore-lavoro), sia in termini economici (per cui si punta a ricorrere a soluzioni off-the-</w:t>
+              <w:rPr>
+                <w:rFonts w:ascii="Arial" w:hAnsi="Arial" w:cs="Arial"/>
+              </w:rPr>
+            </w:pPr>
+            <w:r>
+              <w:rPr>
+                <w:rFonts w:ascii="Arial" w:hAnsi="Arial" w:cs="Arial"/>
+                <w:b/>
+                <w:bCs/>
+              </w:rPr>
+              <w:t>Costi di sviluppo:</w:t>
+            </w:r>
+            <w:r>
+              <w:rPr>
+                <w:rFonts w:ascii="Arial" w:hAnsi="Arial" w:cs="Arial"/>
+              </w:rPr>
+              <w:t xml:space="preserve"> Lo sviluppo del prodotto richiederà costi ridotti sia in termini di risorse umane (per cui è fissato un tetto di 75 ore-lavoro), sia in termini economici (per cui si punta a ricorrere a soluzioni off-the-</w:t>
             </w:r>
             <w:proofErr w:type="spellStart"/>
             <w:r>
@@ -332,13 +1781,37 @@
           <w:tcPr>
             <w:tcW w:w="1890" w:type="dxa"/>
           </w:tcPr>
-          <w:p/>
+          <w:p>
+            <w:pPr>
+              <w:rPr>
+                <w:rFonts w:ascii="Arial" w:hAnsi="Arial" w:cs="Arial"/>
+              </w:rPr>
+            </w:pPr>
+            <w:r>
+              <w:rPr>
+                <w:rFonts w:ascii="Arial" w:hAnsi="Arial" w:cs="Arial"/>
+              </w:rPr>
+              <w:t>Costo</w:t>
+            </w:r>
+          </w:p>
         </w:tc>
         <w:tc>
           <w:tcPr>
             <w:tcW w:w="1882" w:type="dxa"/>
           </w:tcPr>
-          <w:p/>
+          <w:p>
+            <w:pPr>
+              <w:rPr>
+                <w:rFonts w:ascii="Arial" w:hAnsi="Arial" w:cs="Arial"/>
+              </w:rPr>
+            </w:pPr>
+            <w:r>
+              <w:rPr>
+                <w:rFonts w:ascii="Arial" w:hAnsi="Arial" w:cs="Arial"/>
+              </w:rPr>
+              <w:t>Top management</w:t>
+            </w:r>
+          </w:p>
         </w:tc>
       </w:tr>
       <w:tr>
@@ -347,7 +1820,15 @@
             <w:tcW w:w="988" w:type="dxa"/>
           </w:tcPr>
           <w:p>
-            <w:r>
+            <w:pPr>
+              <w:rPr>
+                <w:rFonts w:ascii="Arial" w:hAnsi="Arial" w:cs="Arial"/>
+              </w:rPr>
+            </w:pPr>
+            <w:r>
+              <w:rPr>
+                <w:rFonts w:ascii="Arial" w:hAnsi="Arial" w:cs="Arial"/>
+              </w:rPr>
               <w:t>3</w:t>
             </w:r>
           </w:p>
@@ -356,18 +1837,49 @@
           <w:tcPr>
             <w:tcW w:w="567" w:type="dxa"/>
           </w:tcPr>
-          <w:p/>
+          <w:p>
+            <w:pPr>
+              <w:rPr>
+                <w:rFonts w:ascii="Arial" w:hAnsi="Arial" w:cs="Arial"/>
+              </w:rPr>
+            </w:pPr>
+            <w:r>
+              <w:rPr>
+                <w:rFonts w:ascii="Arial" w:hAnsi="Arial" w:cs="Arial"/>
+              </w:rPr>
+              <w:t>DG_</w:t>
+            </w:r>
+            <w:r>
+              <w:rPr>
+                <w:rFonts w:ascii="Arial" w:hAnsi="Arial" w:cs="Arial"/>
+              </w:rPr>
+              <w:t>6</w:t>
+            </w:r>
+          </w:p>
         </w:tc>
         <w:tc>
           <w:tcPr>
             <w:tcW w:w="4537" w:type="dxa"/>
           </w:tcPr>
           <w:p>
-            <w:r>
-              <w:rPr>
-                <w:rFonts w:ascii="Arial" w:hAnsi="Arial" w:cs="Arial"/>
-              </w:rPr>
-              <w:t>Usabilità: Il sistema deve essere facile da apprendere ed intuitivo da utilizzare senza necessariamente consultare la documentazione. I contenuti dovranno essere fruibili attraverso dispositivi sia desktop che mobile ed accessibili attraverso un numero ridotto di interazioni</w:t>
+            <w:pPr>
+              <w:rPr>
+                <w:rFonts w:ascii="Arial" w:hAnsi="Arial" w:cs="Arial"/>
+              </w:rPr>
+            </w:pPr>
+            <w:r>
+              <w:rPr>
+                <w:rFonts w:ascii="Arial" w:hAnsi="Arial" w:cs="Arial"/>
+                <w:b/>
+                <w:bCs/>
+              </w:rPr>
+              <w:t>Usabilità:</w:t>
+            </w:r>
+            <w:r>
+              <w:rPr>
+                <w:rFonts w:ascii="Arial" w:hAnsi="Arial" w:cs="Arial"/>
+              </w:rPr>
+              <w:t xml:space="preserve"> Il sistema deve essere facile da apprendere ed intuitivo da utilizzare senza necessariamente consultare la documentazione. I contenuti dovranno essere fruibili attraverso dispositivi sia desktop che mobile ed accessibili attraverso un numero ridotto di interazioni</w:t>
             </w:r>
           </w:p>
         </w:tc>
@@ -375,13 +1887,50 @@
           <w:tcPr>
             <w:tcW w:w="1890" w:type="dxa"/>
           </w:tcPr>
-          <w:p/>
+          <w:p>
+            <w:pPr>
+              <w:rPr>
+                <w:rFonts w:ascii="Arial" w:hAnsi="Arial" w:cs="Arial"/>
+              </w:rPr>
+            </w:pPr>
+            <w:r>
+              <w:rPr>
+                <w:rFonts w:ascii="Arial" w:hAnsi="Arial" w:cs="Arial"/>
+              </w:rPr>
+              <w:t>End User</w:t>
+            </w:r>
+          </w:p>
         </w:tc>
         <w:tc>
           <w:tcPr>
             <w:tcW w:w="1882" w:type="dxa"/>
           </w:tcPr>
-          <w:p/>
+          <w:p>
+            <w:pPr>
+              <w:rPr>
+                <w:rFonts w:ascii="Arial" w:hAnsi="Arial" w:cs="Arial"/>
+              </w:rPr>
+            </w:pPr>
+            <w:r>
+              <w:rPr>
+                <w:rFonts w:ascii="Arial" w:hAnsi="Arial" w:cs="Arial"/>
+              </w:rPr>
+              <w:t>RNF-U1</w:t>
+            </w:r>
+          </w:p>
+          <w:p>
+            <w:pPr>
+              <w:rPr>
+                <w:rFonts w:ascii="Arial" w:hAnsi="Arial" w:cs="Arial"/>
+              </w:rPr>
+            </w:pPr>
+            <w:r>
+              <w:rPr>
+                <w:rFonts w:ascii="Arial" w:hAnsi="Arial" w:cs="Arial"/>
+              </w:rPr>
+              <w:t>RNF-U2</w:t>
+            </w:r>
+          </w:p>
         </w:tc>
       </w:tr>
       <w:tr>
@@ -390,7 +1939,15 @@
             <w:tcW w:w="988" w:type="dxa"/>
           </w:tcPr>
           <w:p>
-            <w:r>
+            <w:pPr>
+              <w:rPr>
+                <w:rFonts w:ascii="Arial" w:hAnsi="Arial" w:cs="Arial"/>
+              </w:rPr>
+            </w:pPr>
+            <w:r>
+              <w:rPr>
+                <w:rFonts w:ascii="Arial" w:hAnsi="Arial" w:cs="Arial"/>
+              </w:rPr>
               <w:t>2</w:t>
             </w:r>
           </w:p>
@@ -399,18 +1956,49 @@
           <w:tcPr>
             <w:tcW w:w="567" w:type="dxa"/>
           </w:tcPr>
-          <w:p/>
+          <w:p>
+            <w:pPr>
+              <w:rPr>
+                <w:rFonts w:ascii="Arial" w:hAnsi="Arial" w:cs="Arial"/>
+              </w:rPr>
+            </w:pPr>
+            <w:r>
+              <w:rPr>
+                <w:rFonts w:ascii="Arial" w:hAnsi="Arial" w:cs="Arial"/>
+              </w:rPr>
+              <w:t>DG_</w:t>
+            </w:r>
+            <w:r>
+              <w:rPr>
+                <w:rFonts w:ascii="Arial" w:hAnsi="Arial" w:cs="Arial"/>
+              </w:rPr>
+              <w:t>7</w:t>
+            </w:r>
+          </w:p>
         </w:tc>
         <w:tc>
           <w:tcPr>
             <w:tcW w:w="4537" w:type="dxa"/>
           </w:tcPr>
           <w:p>
-            <w:r>
-              <w:rPr>
-                <w:rFonts w:ascii="Arial" w:hAnsi="Arial" w:cs="Arial"/>
-              </w:rPr>
-              <w:t xml:space="preserve">Tempi di risposta: Il sistema deve elaborare le richieste e produrre output in meno di </w:t>
+            <w:pPr>
+              <w:rPr>
+                <w:rFonts w:ascii="Arial" w:hAnsi="Arial" w:cs="Arial"/>
+              </w:rPr>
+            </w:pPr>
+            <w:r>
+              <w:rPr>
+                <w:rFonts w:ascii="Arial" w:hAnsi="Arial" w:cs="Arial"/>
+                <w:b/>
+                <w:bCs/>
+              </w:rPr>
+              <w:t>Tempi di risposta:</w:t>
+            </w:r>
+            <w:r>
+              <w:rPr>
+                <w:rFonts w:ascii="Arial" w:hAnsi="Arial" w:cs="Arial"/>
+              </w:rPr>
+              <w:t xml:space="preserve"> Il sistema deve elaborare le richieste e produrre output in meno di </w:t>
             </w:r>
             <w:proofErr w:type="gramStart"/>
             <w:r>
@@ -424,14 +2012,7 @@
               <w:rPr>
                 <w:rFonts w:ascii="Arial" w:hAnsi="Arial" w:cs="Arial"/>
               </w:rPr>
-              <w:t xml:space="preserve"> </w:t>
-            </w:r>
-            <w:r>
-              <w:rPr>
-                <w:rFonts w:ascii="Arial" w:hAnsi="Arial" w:cs="Arial"/>
-              </w:rPr>
-              <w:lastRenderedPageBreak/>
-              <w:t>secondi (al netto di ritardi dovuti alla trasmissione su rete)</w:t>
+              <w:t xml:space="preserve"> secondi (al netto di ritardi dovuti alla trasmissione su rete)</w:t>
             </w:r>
           </w:p>
         </w:tc>
@@ -439,13 +2020,37 @@
           <w:tcPr>
             <w:tcW w:w="1890" w:type="dxa"/>
           </w:tcPr>
-          <w:p/>
+          <w:p>
+            <w:pPr>
+              <w:rPr>
+                <w:rFonts w:ascii="Arial" w:hAnsi="Arial" w:cs="Arial"/>
+              </w:rPr>
+            </w:pPr>
+            <w:r>
+              <w:rPr>
+                <w:rFonts w:ascii="Arial" w:hAnsi="Arial" w:cs="Arial"/>
+              </w:rPr>
+              <w:t>Performance</w:t>
+            </w:r>
+          </w:p>
         </w:tc>
         <w:tc>
           <w:tcPr>
             <w:tcW w:w="1882" w:type="dxa"/>
           </w:tcPr>
-          <w:p/>
+          <w:p>
+            <w:pPr>
+              <w:rPr>
+                <w:rFonts w:ascii="Arial" w:hAnsi="Arial" w:cs="Arial"/>
+              </w:rPr>
+            </w:pPr>
+            <w:r>
+              <w:rPr>
+                <w:rFonts w:ascii="Arial" w:hAnsi="Arial" w:cs="Arial"/>
+              </w:rPr>
+              <w:t>RNF-P1</w:t>
+            </w:r>
+          </w:p>
         </w:tc>
       </w:tr>
       <w:tr>
@@ -454,8 +2059,16 @@
             <w:tcW w:w="988" w:type="dxa"/>
           </w:tcPr>
           <w:p>
-            <w:r>
-              <w:t>1</w:t>
+            <w:pPr>
+              <w:rPr>
+                <w:rFonts w:ascii="Arial" w:hAnsi="Arial" w:cs="Arial"/>
+              </w:rPr>
+            </w:pPr>
+            <w:r>
+              <w:rPr>
+                <w:rFonts w:ascii="Arial" w:hAnsi="Arial" w:cs="Arial"/>
+              </w:rPr>
+              <w:t>3</w:t>
             </w:r>
           </w:p>
         </w:tc>
@@ -463,18 +2076,57 @@
           <w:tcPr>
             <w:tcW w:w="567" w:type="dxa"/>
           </w:tcPr>
-          <w:p/>
+          <w:p>
+            <w:pPr>
+              <w:rPr>
+                <w:rFonts w:ascii="Arial" w:hAnsi="Arial" w:cs="Arial"/>
+              </w:rPr>
+            </w:pPr>
+            <w:r>
+              <w:rPr>
+                <w:rFonts w:ascii="Arial" w:hAnsi="Arial" w:cs="Arial"/>
+              </w:rPr>
+              <w:t>DG_8</w:t>
+            </w:r>
+          </w:p>
         </w:tc>
         <w:tc>
           <w:tcPr>
             <w:tcW w:w="4537" w:type="dxa"/>
           </w:tcPr>
           <w:p>
-            <w:r>
-              <w:rPr>
-                <w:rFonts w:ascii="Arial" w:hAnsi="Arial" w:cs="Arial"/>
-              </w:rPr>
-              <w:t>Estensibilità: Il sistema deve agevolare l’introduzione di nuove funzionalità</w:t>
+            <w:pPr>
+              <w:rPr>
+                <w:rFonts w:ascii="Arial" w:hAnsi="Arial" w:cs="Arial"/>
+              </w:rPr>
+            </w:pPr>
+            <w:r>
+              <w:rPr>
+                <w:rFonts w:ascii="Arial" w:hAnsi="Arial" w:cs="Arial"/>
+                <w:b/>
+                <w:bCs/>
+              </w:rPr>
+              <w:t xml:space="preserve">Throughput: </w:t>
+            </w:r>
+            <w:r>
+              <w:rPr>
+                <w:rFonts w:ascii="Arial" w:hAnsi="Arial" w:cs="Arial"/>
+              </w:rPr>
+              <w:t xml:space="preserve">Il sistema deve permettere l’interazione contemporanea di almeno </w:t>
+            </w:r>
+            <w:proofErr w:type="gramStart"/>
+            <w:r>
+              <w:rPr>
+                <w:rFonts w:ascii="Arial" w:hAnsi="Arial" w:cs="Arial"/>
+              </w:rPr>
+              <w:t>100</w:t>
+            </w:r>
+            <w:proofErr w:type="gramEnd"/>
+            <w:r>
+              <w:rPr>
+                <w:rFonts w:ascii="Arial" w:hAnsi="Arial" w:cs="Arial"/>
+              </w:rPr>
+              <w:t xml:space="preserve"> utenti diversi</w:t>
             </w:r>
           </w:p>
         </w:tc>
@@ -482,13 +2134,37 @@
           <w:tcPr>
             <w:tcW w:w="1890" w:type="dxa"/>
           </w:tcPr>
-          <w:p/>
+          <w:p>
+            <w:pPr>
+              <w:rPr>
+                <w:rFonts w:ascii="Arial" w:hAnsi="Arial" w:cs="Arial"/>
+              </w:rPr>
+            </w:pPr>
+            <w:r>
+              <w:rPr>
+                <w:rFonts w:ascii="Arial" w:hAnsi="Arial" w:cs="Arial"/>
+              </w:rPr>
+              <w:t>Performance</w:t>
+            </w:r>
+          </w:p>
         </w:tc>
         <w:tc>
           <w:tcPr>
             <w:tcW w:w="1882" w:type="dxa"/>
           </w:tcPr>
-          <w:p/>
+          <w:p>
+            <w:pPr>
+              <w:rPr>
+                <w:rFonts w:ascii="Arial" w:hAnsi="Arial" w:cs="Arial"/>
+              </w:rPr>
+            </w:pPr>
+            <w:r>
+              <w:rPr>
+                <w:rFonts w:ascii="Arial" w:hAnsi="Arial" w:cs="Arial"/>
+              </w:rPr>
+              <w:t>RNF-P2</w:t>
+            </w:r>
+          </w:p>
         </w:tc>
       </w:tr>
       <w:tr>
@@ -497,7 +2173,15 @@
             <w:tcW w:w="988" w:type="dxa"/>
           </w:tcPr>
           <w:p>
-            <w:r>
+            <w:pPr>
+              <w:rPr>
+                <w:rFonts w:ascii="Arial" w:hAnsi="Arial" w:cs="Arial"/>
+              </w:rPr>
+            </w:pPr>
+            <w:r>
+              <w:rPr>
+                <w:rFonts w:ascii="Arial" w:hAnsi="Arial" w:cs="Arial"/>
+              </w:rPr>
               <w:t>1</w:t>
             </w:r>
           </w:p>
@@ -506,18 +2190,49 @@
           <w:tcPr>
             <w:tcW w:w="567" w:type="dxa"/>
           </w:tcPr>
-          <w:p/>
+          <w:p>
+            <w:pPr>
+              <w:rPr>
+                <w:rFonts w:ascii="Arial" w:hAnsi="Arial" w:cs="Arial"/>
+              </w:rPr>
+            </w:pPr>
+            <w:r>
+              <w:rPr>
+                <w:rFonts w:ascii="Arial" w:hAnsi="Arial" w:cs="Arial"/>
+              </w:rPr>
+              <w:t>DG_</w:t>
+            </w:r>
+            <w:r>
+              <w:rPr>
+                <w:rFonts w:ascii="Arial" w:hAnsi="Arial" w:cs="Arial"/>
+              </w:rPr>
+              <w:t>9</w:t>
+            </w:r>
+          </w:p>
         </w:tc>
         <w:tc>
           <w:tcPr>
             <w:tcW w:w="4537" w:type="dxa"/>
           </w:tcPr>
           <w:p>
-            <w:r>
-              <w:rPr>
-                <w:rFonts w:ascii="Arial" w:hAnsi="Arial" w:cs="Arial"/>
-              </w:rPr>
-              <w:t xml:space="preserve">Modificabilità: Le funzionalità del sistema devono essere facilmente modificabili </w:t>
+            <w:pPr>
+              <w:rPr>
+                <w:rFonts w:ascii="Arial" w:hAnsi="Arial" w:cs="Arial"/>
+              </w:rPr>
+            </w:pPr>
+            <w:r>
+              <w:rPr>
+                <w:rFonts w:ascii="Arial" w:hAnsi="Arial" w:cs="Arial"/>
+                <w:b/>
+                <w:bCs/>
+              </w:rPr>
+              <w:t>Estensibilità:</w:t>
+            </w:r>
+            <w:r>
+              <w:rPr>
+                <w:rFonts w:ascii="Arial" w:hAnsi="Arial" w:cs="Arial"/>
+              </w:rPr>
+              <w:t xml:space="preserve"> Il sistema deve agevolare l’introduzione di nuove funzionalità</w:t>
             </w:r>
           </w:p>
         </w:tc>
@@ -525,54 +2240,178 @@
           <w:tcPr>
             <w:tcW w:w="1890" w:type="dxa"/>
           </w:tcPr>
-          <w:p/>
+          <w:p>
+            <w:pPr>
+              <w:rPr>
+                <w:rFonts w:ascii="Arial" w:hAnsi="Arial" w:cs="Arial"/>
+              </w:rPr>
+            </w:pPr>
+            <w:r>
+              <w:rPr>
+                <w:rFonts w:ascii="Arial" w:hAnsi="Arial" w:cs="Arial"/>
+              </w:rPr>
+              <w:t>Manutenibilità</w:t>
+            </w:r>
+          </w:p>
         </w:tc>
         <w:tc>
           <w:tcPr>
             <w:tcW w:w="1882" w:type="dxa"/>
           </w:tcPr>
-          <w:p/>
+          <w:p>
+            <w:pPr>
+              <w:rPr>
+                <w:rFonts w:ascii="Arial" w:hAnsi="Arial" w:cs="Arial"/>
+              </w:rPr>
+            </w:pPr>
+            <w:r>
+              <w:rPr>
+                <w:rFonts w:ascii="Arial" w:hAnsi="Arial" w:cs="Arial"/>
+              </w:rPr>
+              <w:t>RNF-S3</w:t>
+            </w:r>
+          </w:p>
+        </w:tc>
+      </w:tr>
+      <w:tr>
+        <w:tc>
+          <w:tcPr>
+            <w:tcW w:w="988" w:type="dxa"/>
+          </w:tcPr>
+          <w:p>
+            <w:pPr>
+              <w:rPr>
+                <w:rFonts w:ascii="Arial" w:hAnsi="Arial" w:cs="Arial"/>
+              </w:rPr>
+            </w:pPr>
+            <w:r>
+              <w:rPr>
+                <w:rFonts w:ascii="Arial" w:hAnsi="Arial" w:cs="Arial"/>
+              </w:rPr>
+              <w:t>1</w:t>
+            </w:r>
+          </w:p>
+        </w:tc>
+        <w:tc>
+          <w:tcPr>
+            <w:tcW w:w="567" w:type="dxa"/>
+          </w:tcPr>
+          <w:p>
+            <w:pPr>
+              <w:rPr>
+                <w:rFonts w:ascii="Arial" w:hAnsi="Arial" w:cs="Arial"/>
+              </w:rPr>
+            </w:pPr>
+            <w:r>
+              <w:rPr>
+                <w:rFonts w:ascii="Arial" w:hAnsi="Arial" w:cs="Arial"/>
+              </w:rPr>
+              <w:t>DG_</w:t>
+            </w:r>
+            <w:r>
+              <w:rPr>
+                <w:rFonts w:ascii="Arial" w:hAnsi="Arial" w:cs="Arial"/>
+              </w:rPr>
+              <w:t>10</w:t>
+            </w:r>
+          </w:p>
+        </w:tc>
+        <w:tc>
+          <w:tcPr>
+            <w:tcW w:w="4537" w:type="dxa"/>
+          </w:tcPr>
+          <w:p>
+            <w:pPr>
+              <w:rPr>
+                <w:rFonts w:ascii="Arial" w:hAnsi="Arial" w:cs="Arial"/>
+              </w:rPr>
+            </w:pPr>
+            <w:r>
+              <w:rPr>
+                <w:rFonts w:ascii="Arial" w:hAnsi="Arial" w:cs="Arial"/>
+                <w:b/>
+                <w:bCs/>
+              </w:rPr>
+              <w:t>Modificabilità:</w:t>
+            </w:r>
+            <w:r>
+              <w:rPr>
+                <w:rFonts w:ascii="Arial" w:hAnsi="Arial" w:cs="Arial"/>
+              </w:rPr>
+              <w:t xml:space="preserve"> Le funzionalità del sistema devono essere facilmente modificabili </w:t>
+            </w:r>
+          </w:p>
+        </w:tc>
+        <w:tc>
+          <w:tcPr>
+            <w:tcW w:w="1890" w:type="dxa"/>
+          </w:tcPr>
+          <w:p>
+            <w:pPr>
+              <w:rPr>
+                <w:rFonts w:ascii="Arial" w:hAnsi="Arial" w:cs="Arial"/>
+              </w:rPr>
+            </w:pPr>
+            <w:r>
+              <w:rPr>
+                <w:rFonts w:ascii="Arial" w:hAnsi="Arial" w:cs="Arial"/>
+              </w:rPr>
+              <w:t>Manutenibilità</w:t>
+            </w:r>
+          </w:p>
+        </w:tc>
+        <w:tc>
+          <w:tcPr>
+            <w:tcW w:w="1882" w:type="dxa"/>
+          </w:tcPr>
+          <w:p>
+            <w:pPr>
+              <w:rPr>
+                <w:rFonts w:ascii="Arial" w:hAnsi="Arial" w:cs="Arial"/>
+              </w:rPr>
+            </w:pPr>
+            <w:r>
+              <w:rPr>
+                <w:rFonts w:ascii="Arial" w:hAnsi="Arial" w:cs="Arial"/>
+              </w:rPr>
+              <w:t>RNF-S2</w:t>
+            </w:r>
+          </w:p>
         </w:tc>
       </w:tr>
     </w:tbl>
-    <w:p/>
-    <w:p>
-      <w:pPr>
-        <w:rPr>
-          <w:rFonts w:ascii="Arial" w:hAnsi="Arial" w:cs="Arial"/>
-        </w:rPr>
-      </w:pPr>
-      <w:r>
-        <w:rPr>
-          <w:rFonts w:ascii="Arial" w:hAnsi="Arial" w:cs="Arial"/>
-        </w:rPr>
-        <w:t>Riportiamo ora quelli che sono i compromessi considerati</w:t>
-      </w:r>
-      <w:r>
-        <w:rPr>
-          <w:rFonts w:ascii="Arial" w:hAnsi="Arial" w:cs="Arial"/>
-        </w:rPr>
-        <w:t xml:space="preserve"> </w:t>
-      </w:r>
-      <w:r>
-        <w:rPr>
-          <w:rFonts w:ascii="Arial" w:hAnsi="Arial" w:cs="Arial"/>
-        </w:rPr>
-        <w:t xml:space="preserve">e la posizione del team </w:t>
+    <w:p>
+      <w:pPr>
+        <w:rPr>
+          <w:rFonts w:ascii="Arial" w:hAnsi="Arial" w:cs="Arial"/>
+        </w:rPr>
+      </w:pPr>
+    </w:p>
+    <w:p>
+      <w:pPr>
+        <w:rPr>
+          <w:rFonts w:ascii="Arial" w:hAnsi="Arial" w:cs="Arial"/>
+        </w:rPr>
+      </w:pPr>
+      <w:r>
+        <w:rPr>
+          <w:rFonts w:ascii="Arial" w:hAnsi="Arial" w:cs="Arial"/>
+        </w:rPr>
+        <w:t xml:space="preserve">Riportiamo ora quelli che sono i compromessi considerati e la posizione </w:t>
       </w:r>
       <w:proofErr w:type="gramStart"/>
       <w:r>
         <w:rPr>
           <w:rFonts w:ascii="Arial" w:hAnsi="Arial" w:cs="Arial"/>
         </w:rPr>
-        <w:t>di in</w:t>
+        <w:t>del team</w:t>
       </w:r>
       <w:proofErr w:type="gramEnd"/>
       <w:r>
         <w:rPr>
           <w:rFonts w:ascii="Arial" w:hAnsi="Arial" w:cs="Arial"/>
         </w:rPr>
-        <w:t xml:space="preserve"> relazione ad ognuno di essi.</w:t>
+        <w:t xml:space="preserve"> di in relazione ad ognuno di essi.</w:t>
       </w:r>
     </w:p>
     <w:p>
@@ -638,8 +2477,43 @@
       <w:pPr>
         <w:rPr>
           <w:rFonts w:ascii="Arial" w:hAnsi="Arial" w:cs="Arial"/>
-          <w:sz w:val="26"/>
-          <w:szCs w:val="26"/>
+          <w:b/>
+          <w:bCs/>
+          <w:sz w:val="44"/>
+          <w:szCs w:val="44"/>
+        </w:rPr>
+      </w:pPr>
+    </w:p>
+    <w:p>
+      <w:pPr>
+        <w:rPr>
+          <w:rFonts w:ascii="Arial" w:hAnsi="Arial" w:cs="Arial"/>
+          <w:b/>
+          <w:bCs/>
+          <w:sz w:val="44"/>
+          <w:szCs w:val="44"/>
+        </w:rPr>
+      </w:pPr>
+    </w:p>
+    <w:p>
+      <w:pPr>
+        <w:rPr>
+          <w:rFonts w:ascii="Arial" w:hAnsi="Arial" w:cs="Arial"/>
+          <w:b/>
+          <w:bCs/>
+          <w:sz w:val="44"/>
+          <w:szCs w:val="44"/>
+        </w:rPr>
+      </w:pPr>
+    </w:p>
+    <w:p>
+      <w:pPr>
+        <w:rPr>
+          <w:rFonts w:ascii="Arial" w:hAnsi="Arial" w:cs="Arial"/>
+          <w:b/>
+          <w:bCs/>
+          <w:sz w:val="44"/>
+          <w:szCs w:val="44"/>
         </w:rPr>
       </w:pPr>
     </w:p>
@@ -648,87 +2522,527 @@
         <w:pStyle w:val="Paragrafoelenco"/>
         <w:numPr>
           <w:ilvl w:val="0"/>
-          <w:numId w:val="1"/>
+          <w:numId w:val="4"/>
         </w:numPr>
-      </w:pPr>
-      <w:r>
+        <w:rPr>
+          <w:rFonts w:ascii="Arial" w:hAnsi="Arial" w:cs="Arial"/>
+          <w:b/>
+          <w:bCs/>
+          <w:color w:val="002060"/>
+          <w:sz w:val="44"/>
+          <w:szCs w:val="44"/>
+        </w:rPr>
+      </w:pPr>
+      <w:r>
+        <w:rPr>
+          <w:rFonts w:ascii="Arial" w:hAnsi="Arial" w:cs="Arial"/>
+          <w:b/>
+          <w:bCs/>
+          <w:noProof/>
+          <w:color w:val="002060"/>
+          <w:sz w:val="44"/>
+          <w:szCs w:val="44"/>
+        </w:rPr>
+        <w:lastRenderedPageBreak/>
+        <mc:AlternateContent>
+          <mc:Choice Requires="wps">
+            <w:drawing>
+              <wp:anchor distT="0" distB="0" distL="114300" distR="114300" simplePos="0" relativeHeight="251661312" behindDoc="0" locked="0" layoutInCell="1" allowOverlap="1" wp14:anchorId="55A24FD7" wp14:editId="6D3FD8A1">
+                <wp:simplePos x="0" y="0"/>
+                <wp:positionH relativeFrom="column">
+                  <wp:posOffset>-24765</wp:posOffset>
+                </wp:positionH>
+                <wp:positionV relativeFrom="paragraph">
+                  <wp:posOffset>303276</wp:posOffset>
+                </wp:positionV>
+                <wp:extent cx="6224016" cy="0"/>
+                <wp:effectExtent l="0" t="0" r="0" b="0"/>
+                <wp:wrapNone/>
+                <wp:docPr id="6" name="Connettore diritto 6"/>
+                <wp:cNvGraphicFramePr/>
+                <a:graphic xmlns:a="http://schemas.openxmlformats.org/drawingml/2006/main">
+                  <a:graphicData uri="http://schemas.microsoft.com/office/word/2010/wordprocessingShape">
+                    <wps:wsp>
+                      <wps:cNvCnPr/>
+                      <wps:spPr>
+                        <a:xfrm>
+                          <a:off x="0" y="0"/>
+                          <a:ext cx="6224016" cy="0"/>
+                        </a:xfrm>
+                        <a:prstGeom prst="line">
+                          <a:avLst/>
+                        </a:prstGeom>
+                        <a:ln>
+                          <a:solidFill>
+                            <a:srgbClr val="002060"/>
+                          </a:solidFill>
+                        </a:ln>
+                      </wps:spPr>
+                      <wps:style>
+                        <a:lnRef idx="2">
+                          <a:schemeClr val="accent1"/>
+                        </a:lnRef>
+                        <a:fillRef idx="0">
+                          <a:schemeClr val="accent1"/>
+                        </a:fillRef>
+                        <a:effectRef idx="1">
+                          <a:schemeClr val="accent1"/>
+                        </a:effectRef>
+                        <a:fontRef idx="minor">
+                          <a:schemeClr val="tx1"/>
+                        </a:fontRef>
+                      </wps:style>
+                      <wps:bodyPr/>
+                    </wps:wsp>
+                  </a:graphicData>
+                </a:graphic>
+              </wp:anchor>
+            </w:drawing>
+          </mc:Choice>
+          <mc:Fallback>
+            <w:pict>
+              <v:line w14:anchorId="3EBC09C6" id="Connettore diritto 6" o:spid="_x0000_s1026" style="position:absolute;z-index:251661312;visibility:visible;mso-wrap-style:square;mso-wrap-distance-left:9pt;mso-wrap-distance-top:0;mso-wrap-distance-right:9pt;mso-wrap-distance-bottom:0;mso-position-horizontal:absolute;mso-position-horizontal-relative:text;mso-position-vertical:absolute;mso-position-vertical-relative:text" from="-1.95pt,23.9pt" to="488.15pt,23.9pt" o:gfxdata="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" strokecolor="#002060" strokeweight="1pt">
+                <v:stroke joinstyle="miter"/>
+              </v:line>
+            </w:pict>
+          </mc:Fallback>
+        </mc:AlternateContent>
+      </w:r>
+      <w:r>
+        <w:rPr>
+          <w:rFonts w:ascii="Arial" w:hAnsi="Arial" w:cs="Arial"/>
+          <w:b/>
+          <w:bCs/>
+          <w:color w:val="002060"/>
+          <w:sz w:val="44"/>
+          <w:szCs w:val="44"/>
+        </w:rPr>
         <w:t>Architettura di Sistemi simili</w:t>
       </w:r>
     </w:p>
     <w:p>
-      <w:r>
+      <w:pPr>
+        <w:pStyle w:val="Paragrafoelenco"/>
+        <w:rPr>
+          <w:rFonts w:ascii="Arial" w:hAnsi="Arial" w:cs="Arial"/>
+          <w:b/>
+          <w:bCs/>
+          <w:color w:val="002060"/>
+          <w:sz w:val="44"/>
+          <w:szCs w:val="44"/>
+        </w:rPr>
+      </w:pPr>
+    </w:p>
+    <w:p>
+      <w:pPr>
+        <w:rPr>
+          <w:rFonts w:ascii="Arial" w:hAnsi="Arial" w:cs="Arial"/>
+        </w:rPr>
+      </w:pPr>
+      <w:r>
+        <w:rPr>
+          <w:rFonts w:ascii="Arial" w:hAnsi="Arial" w:cs="Arial"/>
+        </w:rPr>
         <w:t>Dopo varie ricerche non abbiamo trovato altri software già esistenti nella realtà in cui vogliamo calarlo.</w:t>
       </w:r>
     </w:p>
     <w:p>
-      <w:r>
+      <w:pPr>
+        <w:rPr>
+          <w:rFonts w:ascii="Arial" w:hAnsi="Arial" w:cs="Arial"/>
+        </w:rPr>
+      </w:pPr>
+      <w:r>
+        <w:rPr>
+          <w:rFonts w:ascii="Arial" w:hAnsi="Arial" w:cs="Arial"/>
+        </w:rPr>
         <w:t>Prendiamo in considerazione il sistema implementato alle Poste Italiane per la gestione code con la possibilità di prenotarsi online negli uffici che decidono di supportare questa metodologia di gestione.</w:t>
       </w:r>
     </w:p>
     <w:p>
-      <w:r>
+      <w:pPr>
+        <w:rPr>
+          <w:rFonts w:ascii="Arial" w:hAnsi="Arial" w:cs="Arial"/>
+        </w:rPr>
+      </w:pPr>
+      <w:r>
+        <w:rPr>
+          <w:rFonts w:ascii="Arial" w:hAnsi="Arial" w:cs="Arial"/>
+        </w:rPr>
         <w:t xml:space="preserve">Dall’analisi si è arrivati alla conclusione che il sistema analizzato ha come base la memorizzazione dei dati persistenti e la gestione dinamica delle code interrogando e aggiornando </w:t>
       </w:r>
       <w:r>
+        <w:rPr>
+          <w:rFonts w:ascii="Arial" w:hAnsi="Arial" w:cs="Arial"/>
+        </w:rPr>
         <w:t>i dati tramite un’interfaccia web e un semplice programma. // Qualcosa su strati, non so se bisogna inserirlo</w:t>
       </w:r>
     </w:p>
     <w:p>
-      <w:r>
+      <w:pPr>
+        <w:rPr>
+          <w:rFonts w:ascii="Arial" w:hAnsi="Arial" w:cs="Arial"/>
+        </w:rPr>
+      </w:pPr>
+      <w:r>
+        <w:rPr>
+          <w:rFonts w:ascii="Arial" w:hAnsi="Arial" w:cs="Arial"/>
+        </w:rPr>
         <w:t>Il sistema preso in considerazione prevede un controllo degli accessi tramite username e password per poter usufruire di tutte le funzionalità. //Dati sensibili, non so se è applicabile al nostro caso</w:t>
       </w:r>
     </w:p>
-    <w:p/>
+    <w:p>
+      <w:pPr>
+        <w:rPr>
+          <w:rFonts w:ascii="Arial" w:hAnsi="Arial" w:cs="Arial"/>
+        </w:rPr>
+      </w:pPr>
+    </w:p>
+    <w:p>
+      <w:pPr>
+        <w:rPr>
+          <w:rFonts w:ascii="Arial" w:hAnsi="Arial" w:cs="Arial"/>
+        </w:rPr>
+      </w:pPr>
+    </w:p>
+    <w:p>
+      <w:pPr>
+        <w:rPr>
+          <w:rFonts w:ascii="Arial" w:hAnsi="Arial" w:cs="Arial"/>
+        </w:rPr>
+      </w:pPr>
+    </w:p>
     <w:p>
       <w:pPr>
         <w:pStyle w:val="Paragrafoelenco"/>
         <w:numPr>
           <w:ilvl w:val="0"/>
-          <w:numId w:val="1"/>
+          <w:numId w:val="4"/>
         </w:numPr>
-      </w:pPr>
-      <w:r>
+        <w:rPr>
+          <w:rFonts w:ascii="Arial" w:hAnsi="Arial" w:cs="Arial"/>
+          <w:b/>
+          <w:bCs/>
+          <w:color w:val="002060"/>
+          <w:sz w:val="44"/>
+          <w:szCs w:val="44"/>
+        </w:rPr>
+      </w:pPr>
+      <w:r>
+        <w:rPr>
+          <w:rFonts w:ascii="Arial" w:hAnsi="Arial" w:cs="Arial"/>
+          <w:b/>
+          <w:bCs/>
+          <w:noProof/>
+          <w:color w:val="002060"/>
+          <w:sz w:val="44"/>
+          <w:szCs w:val="44"/>
+        </w:rPr>
+        <mc:AlternateContent>
+          <mc:Choice Requires="wps">
+            <w:drawing>
+              <wp:anchor distT="0" distB="0" distL="114300" distR="114300" simplePos="0" relativeHeight="251662336" behindDoc="0" locked="0" layoutInCell="1" allowOverlap="1" wp14:anchorId="4B81EAD8" wp14:editId="2BCCF9BC">
+                <wp:simplePos x="0" y="0"/>
+                <wp:positionH relativeFrom="column">
+                  <wp:posOffset>-36830</wp:posOffset>
+                </wp:positionH>
+                <wp:positionV relativeFrom="paragraph">
+                  <wp:posOffset>306451</wp:posOffset>
+                </wp:positionV>
+                <wp:extent cx="6144768" cy="0"/>
+                <wp:effectExtent l="0" t="0" r="0" b="0"/>
+                <wp:wrapNone/>
+                <wp:docPr id="7" name="Connettore diritto 7"/>
+                <wp:cNvGraphicFramePr/>
+                <a:graphic xmlns:a="http://schemas.openxmlformats.org/drawingml/2006/main">
+                  <a:graphicData uri="http://schemas.microsoft.com/office/word/2010/wordprocessingShape">
+                    <wps:wsp>
+                      <wps:cNvCnPr/>
+                      <wps:spPr>
+                        <a:xfrm>
+                          <a:off x="0" y="0"/>
+                          <a:ext cx="6144768" cy="0"/>
+                        </a:xfrm>
+                        <a:prstGeom prst="line">
+                          <a:avLst/>
+                        </a:prstGeom>
+                        <a:ln>
+                          <a:solidFill>
+                            <a:srgbClr val="002060"/>
+                          </a:solidFill>
+                        </a:ln>
+                      </wps:spPr>
+                      <wps:style>
+                        <a:lnRef idx="2">
+                          <a:schemeClr val="accent1"/>
+                        </a:lnRef>
+                        <a:fillRef idx="0">
+                          <a:schemeClr val="accent1"/>
+                        </a:fillRef>
+                        <a:effectRef idx="1">
+                          <a:schemeClr val="accent1"/>
+                        </a:effectRef>
+                        <a:fontRef idx="minor">
+                          <a:schemeClr val="tx1"/>
+                        </a:fontRef>
+                      </wps:style>
+                      <wps:bodyPr/>
+                    </wps:wsp>
+                  </a:graphicData>
+                </a:graphic>
+              </wp:anchor>
+            </w:drawing>
+          </mc:Choice>
+          <mc:Fallback>
+            <w:pict>
+              <v:line w14:anchorId="6713CCEA" id="Connettore diritto 7" o:spid="_x0000_s1026" style="position:absolute;z-index:251662336;visibility:visible;mso-wrap-style:square;mso-wrap-distance-left:9pt;mso-wrap-distance-top:0;mso-wrap-distance-right:9pt;mso-wrap-distance-bottom:0;mso-position-horizontal:absolute;mso-position-horizontal-relative:text;mso-position-vertical:absolute;mso-position-vertical-relative:text" from="-2.9pt,24.15pt" to="480.95pt,24.15pt" o:gfxdata="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" strokecolor="#002060" strokeweight="1pt">
+                <v:stroke joinstyle="miter"/>
+              </v:line>
+            </w:pict>
+          </mc:Fallback>
+        </mc:AlternateContent>
+      </w:r>
+      <w:r>
+        <w:rPr>
+          <w:rFonts w:ascii="Arial" w:hAnsi="Arial" w:cs="Arial"/>
+          <w:b/>
+          <w:bCs/>
+          <w:color w:val="002060"/>
+          <w:sz w:val="44"/>
+          <w:szCs w:val="44"/>
+        </w:rPr>
         <w:t>Architettura del Sistema Proposto</w:t>
       </w:r>
     </w:p>
     <w:p>
-      <w:r>
+      <w:pPr>
+        <w:pStyle w:val="Paragrafoelenco"/>
+        <w:rPr>
+          <w:rFonts w:ascii="Arial" w:hAnsi="Arial" w:cs="Arial"/>
+          <w:b/>
+          <w:bCs/>
+          <w:color w:val="002060"/>
+          <w:sz w:val="44"/>
+          <w:szCs w:val="44"/>
+        </w:rPr>
+      </w:pPr>
+    </w:p>
+    <w:p>
+      <w:pPr>
+        <w:rPr>
+          <w:rFonts w:ascii="Arial" w:hAnsi="Arial" w:cs="Arial"/>
+        </w:rPr>
+      </w:pPr>
+      <w:r>
+        <w:rPr>
+          <w:rFonts w:ascii="Arial" w:hAnsi="Arial" w:cs="Arial"/>
+        </w:rPr>
         <w:t>3.1 Panoramica</w:t>
       </w:r>
     </w:p>
     <w:p>
-      <w:r>
+      <w:pPr>
+        <w:rPr>
+          <w:rFonts w:ascii="Arial" w:hAnsi="Arial" w:cs="Arial"/>
+        </w:rPr>
+      </w:pPr>
+      <w:r>
+        <w:rPr>
+          <w:rFonts w:ascii="Arial" w:hAnsi="Arial" w:cs="Arial"/>
+        </w:rPr>
         <w:t xml:space="preserve">Si può usufruire dei servizi di </w:t>
       </w:r>
       <w:proofErr w:type="spellStart"/>
       <w:r>
+        <w:rPr>
+          <w:rFonts w:ascii="Arial" w:hAnsi="Arial" w:cs="Arial"/>
+        </w:rPr>
         <w:t>MedQueue</w:t>
       </w:r>
       <w:proofErr w:type="spellEnd"/>
       <w:r>
+        <w:rPr>
+          <w:rFonts w:ascii="Arial" w:hAnsi="Arial" w:cs="Arial"/>
+        </w:rPr>
         <w:t xml:space="preserve"> tramite interfaccia web o programma apposito (per gli impiegati). Si ricorre all’utilizzo di un database relazionale per il salvataggio dei dati persistenti.</w:t>
       </w:r>
     </w:p>
     <w:p>
-      <w:r>
+      <w:pPr>
+        <w:rPr>
+          <w:rFonts w:ascii="Arial" w:hAnsi="Arial" w:cs="Arial"/>
+        </w:rPr>
+      </w:pPr>
+      <w:r>
+        <w:rPr>
+          <w:rFonts w:ascii="Arial" w:hAnsi="Arial" w:cs="Arial"/>
+        </w:rPr>
         <w:t>3.2 Decomposizione in sottosistemi //Da fare insieme e definire meglio insieme e con la teoria</w:t>
       </w:r>
     </w:p>
-    <w:p/>
-    <w:p/>
-    <w:p/>
-    <w:p/>
-    <w:p/>
+    <w:p>
+      <w:pPr>
+        <w:rPr>
+          <w:rFonts w:ascii="Arial" w:hAnsi="Arial" w:cs="Arial"/>
+        </w:rPr>
+      </w:pPr>
+    </w:p>
+    <w:p>
+      <w:pPr>
+        <w:rPr>
+          <w:rFonts w:ascii="Arial" w:hAnsi="Arial" w:cs="Arial"/>
+        </w:rPr>
+      </w:pPr>
+    </w:p>
+    <w:p>
+      <w:pPr>
+        <w:rPr>
+          <w:rFonts w:ascii="Arial" w:hAnsi="Arial" w:cs="Arial"/>
+        </w:rPr>
+      </w:pPr>
+    </w:p>
+    <w:p>
+      <w:pPr>
+        <w:rPr>
+          <w:rFonts w:ascii="Arial" w:hAnsi="Arial" w:cs="Arial"/>
+        </w:rPr>
+      </w:pPr>
+    </w:p>
+    <w:p>
+      <w:pPr>
+        <w:rPr>
+          <w:rFonts w:ascii="Arial" w:hAnsi="Arial" w:cs="Arial"/>
+          <w:b/>
+          <w:bCs/>
+          <w:color w:val="002060"/>
+          <w:sz w:val="44"/>
+          <w:szCs w:val="44"/>
+        </w:rPr>
+      </w:pPr>
+    </w:p>
+    <w:p>
+      <w:pPr>
+        <w:rPr>
+          <w:rFonts w:ascii="Arial" w:hAnsi="Arial" w:cs="Arial"/>
+          <w:b/>
+          <w:bCs/>
+          <w:color w:val="002060"/>
+          <w:sz w:val="44"/>
+          <w:szCs w:val="44"/>
+        </w:rPr>
+      </w:pPr>
+    </w:p>
+    <w:p>
+      <w:pPr>
+        <w:rPr>
+          <w:rFonts w:ascii="Arial" w:hAnsi="Arial" w:cs="Arial"/>
+          <w:b/>
+          <w:bCs/>
+          <w:color w:val="002060"/>
+          <w:sz w:val="44"/>
+          <w:szCs w:val="44"/>
+        </w:rPr>
+      </w:pPr>
+    </w:p>
     <w:p>
       <w:pPr>
         <w:pStyle w:val="Paragrafoelenco"/>
         <w:numPr>
           <w:ilvl w:val="0"/>
-          <w:numId w:val="1"/>
+          <w:numId w:val="4"/>
         </w:numPr>
-      </w:pPr>
-      <w:r>
-        <w:lastRenderedPageBreak/>
+        <w:rPr>
+          <w:rFonts w:ascii="Arial" w:hAnsi="Arial" w:cs="Arial"/>
+          <w:b/>
+          <w:bCs/>
+          <w:color w:val="002060"/>
+          <w:sz w:val="44"/>
+          <w:szCs w:val="44"/>
+        </w:rPr>
+      </w:pPr>
+      <w:r>
+        <w:rPr>
+          <w:rFonts w:ascii="Arial" w:hAnsi="Arial" w:cs="Arial"/>
+          <w:b/>
+          <w:bCs/>
+          <w:noProof/>
+          <w:color w:val="002060"/>
+          <w:sz w:val="44"/>
+          <w:szCs w:val="44"/>
+        </w:rPr>
+        <mc:AlternateContent>
+          <mc:Choice Requires="wps">
+            <w:drawing>
+              <wp:anchor distT="0" distB="0" distL="114300" distR="114300" simplePos="0" relativeHeight="251663360" behindDoc="0" locked="0" layoutInCell="1" allowOverlap="1" wp14:anchorId="77A527A0" wp14:editId="01BE2925">
+                <wp:simplePos x="0" y="0"/>
+                <wp:positionH relativeFrom="column">
+                  <wp:posOffset>-6350</wp:posOffset>
+                </wp:positionH>
+                <wp:positionV relativeFrom="paragraph">
+                  <wp:posOffset>312166</wp:posOffset>
+                </wp:positionV>
+                <wp:extent cx="6113780" cy="0"/>
+                <wp:effectExtent l="0" t="0" r="0" b="0"/>
+                <wp:wrapNone/>
+                <wp:docPr id="8" name="Connettore diritto 8"/>
+                <wp:cNvGraphicFramePr/>
+                <a:graphic xmlns:a="http://schemas.openxmlformats.org/drawingml/2006/main">
+                  <a:graphicData uri="http://schemas.microsoft.com/office/word/2010/wordprocessingShape">
+                    <wps:wsp>
+                      <wps:cNvCnPr/>
+                      <wps:spPr>
+                        <a:xfrm>
+                          <a:off x="0" y="0"/>
+                          <a:ext cx="6113780" cy="0"/>
+                        </a:xfrm>
+                        <a:prstGeom prst="line">
+                          <a:avLst/>
+                        </a:prstGeom>
+                        <a:ln>
+                          <a:solidFill>
+                            <a:srgbClr val="002060"/>
+                          </a:solidFill>
+                        </a:ln>
+                      </wps:spPr>
+                      <wps:style>
+                        <a:lnRef idx="2">
+                          <a:schemeClr val="accent1"/>
+                        </a:lnRef>
+                        <a:fillRef idx="0">
+                          <a:schemeClr val="accent1"/>
+                        </a:fillRef>
+                        <a:effectRef idx="1">
+                          <a:schemeClr val="accent1"/>
+                        </a:effectRef>
+                        <a:fontRef idx="minor">
+                          <a:schemeClr val="tx1"/>
+                        </a:fontRef>
+                      </wps:style>
+                      <wps:bodyPr/>
+                    </wps:wsp>
+                  </a:graphicData>
+                </a:graphic>
+              </wp:anchor>
+            </w:drawing>
+          </mc:Choice>
+          <mc:Fallback>
+            <w:pict>
+              <v:line w14:anchorId="04A73025" id="Connettore diritto 8" o:spid="_x0000_s1026" style="position:absolute;z-index:251663360;visibility:visible;mso-wrap-style:square;mso-wrap-distance-left:9pt;mso-wrap-distance-top:0;mso-wrap-distance-right:9pt;mso-wrap-distance-bottom:0;mso-position-horizontal:absolute;mso-position-horizontal-relative:text;mso-position-vertical:absolute;mso-position-vertical-relative:text" from="-.5pt,24.6pt" to="480.9pt,24.6pt" o:gfxdata="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" strokecolor="#002060" strokeweight="1pt">
+                <v:stroke joinstyle="miter"/>
+              </v:line>
+            </w:pict>
+          </mc:Fallback>
+        </mc:AlternateContent>
+      </w:r>
+      <w:r>
+        <w:rPr>
+          <w:rFonts w:ascii="Arial" w:hAnsi="Arial" w:cs="Arial"/>
+          <w:b/>
+          <w:bCs/>
+          <w:color w:val="002060"/>
+          <w:sz w:val="44"/>
+          <w:szCs w:val="44"/>
+        </w:rPr>
         <w:t>Servizi dei Sottosistemi</w:t>
       </w:r>
     </w:p>
@@ -751,8 +3065,14 @@
           <w:p>
             <w:pPr>
               <w:jc w:val="center"/>
-            </w:pPr>
-            <w:r>
+              <w:rPr>
+                <w:rFonts w:ascii="Arial" w:hAnsi="Arial" w:cs="Arial"/>
+              </w:rPr>
+            </w:pPr>
+            <w:r>
+              <w:rPr>
+                <w:rFonts w:ascii="Arial" w:hAnsi="Arial" w:cs="Arial"/>
+              </w:rPr>
               <w:t>Data Access</w:t>
             </w:r>
           </w:p>
@@ -766,8 +3086,14 @@
           <w:p>
             <w:pPr>
               <w:jc w:val="center"/>
-            </w:pPr>
-            <w:r>
+              <w:rPr>
+                <w:rFonts w:ascii="Arial" w:hAnsi="Arial" w:cs="Arial"/>
+              </w:rPr>
+            </w:pPr>
+            <w:r>
+              <w:rPr>
+                <w:rFonts w:ascii="Arial" w:hAnsi="Arial" w:cs="Arial"/>
+              </w:rPr>
               <w:t>Servizio</w:t>
             </w:r>
           </w:p>
@@ -779,8 +3105,14 @@
           <w:p>
             <w:pPr>
               <w:jc w:val="center"/>
-            </w:pPr>
-            <w:r>
+              <w:rPr>
+                <w:rFonts w:ascii="Arial" w:hAnsi="Arial" w:cs="Arial"/>
+              </w:rPr>
+            </w:pPr>
+            <w:r>
+              <w:rPr>
+                <w:rFonts w:ascii="Arial" w:hAnsi="Arial" w:cs="Arial"/>
+              </w:rPr>
               <w:t>Descrizione</w:t>
             </w:r>
           </w:p>
@@ -792,7 +3124,16 @@
             <w:tcW w:w="4814" w:type="dxa"/>
           </w:tcPr>
           <w:p>
-            <w:r>
+            <w:pPr>
+              <w:rPr>
+                <w:rFonts w:ascii="Arial" w:hAnsi="Arial" w:cs="Arial"/>
+              </w:rPr>
+            </w:pPr>
+            <w:r>
+              <w:rPr>
+                <w:rFonts w:ascii="Arial" w:hAnsi="Arial" w:cs="Arial"/>
+              </w:rPr>
+              <w:lastRenderedPageBreak/>
               <w:t>Caricamento account</w:t>
             </w:r>
           </w:p>
@@ -802,7 +3143,15 @@
             <w:tcW w:w="4814" w:type="dxa"/>
           </w:tcPr>
           <w:p>
-            <w:r>
+            <w:pPr>
+              <w:rPr>
+                <w:rFonts w:ascii="Arial" w:hAnsi="Arial" w:cs="Arial"/>
+              </w:rPr>
+            </w:pPr>
+            <w:r>
+              <w:rPr>
+                <w:rFonts w:ascii="Arial" w:hAnsi="Arial" w:cs="Arial"/>
+              </w:rPr>
               <w:t>Il sottosistema permette di caricare un account nel database</w:t>
             </w:r>
           </w:p>
@@ -814,7 +3163,15 @@
             <w:tcW w:w="4814" w:type="dxa"/>
           </w:tcPr>
           <w:p>
-            <w:r>
+            <w:pPr>
+              <w:rPr>
+                <w:rFonts w:ascii="Arial" w:hAnsi="Arial" w:cs="Arial"/>
+              </w:rPr>
+            </w:pPr>
+            <w:r>
+              <w:rPr>
+                <w:rFonts w:ascii="Arial" w:hAnsi="Arial" w:cs="Arial"/>
+              </w:rPr>
               <w:t>Cancellazione account</w:t>
             </w:r>
           </w:p>
@@ -824,7 +3181,15 @@
             <w:tcW w:w="4814" w:type="dxa"/>
           </w:tcPr>
           <w:p>
-            <w:r>
+            <w:pPr>
+              <w:rPr>
+                <w:rFonts w:ascii="Arial" w:hAnsi="Arial" w:cs="Arial"/>
+              </w:rPr>
+            </w:pPr>
+            <w:r>
+              <w:rPr>
+                <w:rFonts w:ascii="Arial" w:hAnsi="Arial" w:cs="Arial"/>
+              </w:rPr>
               <w:t>Il sottosistema permette di cancellare un account nel database</w:t>
             </w:r>
           </w:p>
@@ -836,7 +3201,15 @@
             <w:tcW w:w="4814" w:type="dxa"/>
           </w:tcPr>
           <w:p>
-            <w:r>
+            <w:pPr>
+              <w:rPr>
+                <w:rFonts w:ascii="Arial" w:hAnsi="Arial" w:cs="Arial"/>
+              </w:rPr>
+            </w:pPr>
+            <w:r>
+              <w:rPr>
+                <w:rFonts w:ascii="Arial" w:hAnsi="Arial" w:cs="Arial"/>
+              </w:rPr>
               <w:t>Caricamento struttura</w:t>
             </w:r>
           </w:p>
@@ -846,7 +3219,15 @@
             <w:tcW w:w="4814" w:type="dxa"/>
           </w:tcPr>
           <w:p>
-            <w:r>
+            <w:pPr>
+              <w:rPr>
+                <w:rFonts w:ascii="Arial" w:hAnsi="Arial" w:cs="Arial"/>
+              </w:rPr>
+            </w:pPr>
+            <w:r>
+              <w:rPr>
+                <w:rFonts w:ascii="Arial" w:hAnsi="Arial" w:cs="Arial"/>
+              </w:rPr>
               <w:t>Il sottosistema permette di caricare una struttura nel database</w:t>
             </w:r>
           </w:p>
@@ -858,7 +3239,15 @@
             <w:tcW w:w="4814" w:type="dxa"/>
           </w:tcPr>
           <w:p>
-            <w:r>
+            <w:pPr>
+              <w:rPr>
+                <w:rFonts w:ascii="Arial" w:hAnsi="Arial" w:cs="Arial"/>
+              </w:rPr>
+            </w:pPr>
+            <w:r>
+              <w:rPr>
+                <w:rFonts w:ascii="Arial" w:hAnsi="Arial" w:cs="Arial"/>
+              </w:rPr>
               <w:t>Modifica struttura</w:t>
             </w:r>
           </w:p>
@@ -868,7 +3257,15 @@
             <w:tcW w:w="4814" w:type="dxa"/>
           </w:tcPr>
           <w:p>
-            <w:r>
+            <w:pPr>
+              <w:rPr>
+                <w:rFonts w:ascii="Arial" w:hAnsi="Arial" w:cs="Arial"/>
+              </w:rPr>
+            </w:pPr>
+            <w:r>
+              <w:rPr>
+                <w:rFonts w:ascii="Arial" w:hAnsi="Arial" w:cs="Arial"/>
+              </w:rPr>
               <w:t>Il sottosistema permette di modificare una struttura nel database</w:t>
             </w:r>
           </w:p>
@@ -879,13 +3276,25 @@
           <w:tcPr>
             <w:tcW w:w="4814" w:type="dxa"/>
           </w:tcPr>
-          <w:p/>
+          <w:p>
+            <w:pPr>
+              <w:rPr>
+                <w:rFonts w:ascii="Arial" w:hAnsi="Arial" w:cs="Arial"/>
+              </w:rPr>
+            </w:pPr>
+          </w:p>
         </w:tc>
         <w:tc>
           <w:tcPr>
             <w:tcW w:w="4814" w:type="dxa"/>
           </w:tcPr>
-          <w:p/>
+          <w:p>
+            <w:pPr>
+              <w:rPr>
+                <w:rFonts w:ascii="Arial" w:hAnsi="Arial" w:cs="Arial"/>
+              </w:rPr>
+            </w:pPr>
+          </w:p>
         </w:tc>
       </w:tr>
       <w:tr>
@@ -893,19 +3302,45 @@
           <w:tcPr>
             <w:tcW w:w="4814" w:type="dxa"/>
           </w:tcPr>
-          <w:p/>
+          <w:p>
+            <w:pPr>
+              <w:rPr>
+                <w:rFonts w:ascii="Arial" w:hAnsi="Arial" w:cs="Arial"/>
+              </w:rPr>
+            </w:pPr>
+          </w:p>
         </w:tc>
         <w:tc>
           <w:tcPr>
             <w:tcW w:w="4814" w:type="dxa"/>
           </w:tcPr>
-          <w:p/>
+          <w:p>
+            <w:pPr>
+              <w:rPr>
+                <w:rFonts w:ascii="Arial" w:hAnsi="Arial" w:cs="Arial"/>
+              </w:rPr>
+            </w:pPr>
+          </w:p>
         </w:tc>
       </w:tr>
     </w:tbl>
-    <w:p/>
-    <w:p>
-      <w:r>
+    <w:p>
+      <w:pPr>
+        <w:rPr>
+          <w:rFonts w:ascii="Arial" w:hAnsi="Arial" w:cs="Arial"/>
+        </w:rPr>
+      </w:pPr>
+    </w:p>
+    <w:p>
+      <w:pPr>
+        <w:rPr>
+          <w:rFonts w:ascii="Arial" w:hAnsi="Arial" w:cs="Arial"/>
+        </w:rPr>
+      </w:pPr>
+      <w:r>
+        <w:rPr>
+          <w:rFonts w:ascii="Arial" w:hAnsi="Arial" w:cs="Arial"/>
+        </w:rPr>
         <w:t xml:space="preserve"> </w:t>
       </w:r>
     </w:p>
@@ -928,19 +3363,34 @@
           <w:p>
             <w:pPr>
               <w:jc w:val="center"/>
-            </w:pPr>
-            <w:r>
+              <w:rPr>
+                <w:rFonts w:ascii="Arial" w:hAnsi="Arial" w:cs="Arial"/>
+              </w:rPr>
+            </w:pPr>
+            <w:r>
+              <w:rPr>
+                <w:rFonts w:ascii="Arial" w:hAnsi="Arial" w:cs="Arial"/>
+              </w:rPr>
               <w:t>Queue Management</w:t>
             </w:r>
             <w:r>
+              <w:rPr>
+                <w:rFonts w:ascii="Arial" w:hAnsi="Arial" w:cs="Arial"/>
+              </w:rPr>
               <w:t xml:space="preserve"> //</w:t>
             </w:r>
             <w:proofErr w:type="spellStart"/>
             <w:r>
+              <w:rPr>
+                <w:rFonts w:ascii="Arial" w:hAnsi="Arial" w:cs="Arial"/>
+              </w:rPr>
               <w:t>Maybe</w:t>
             </w:r>
             <w:proofErr w:type="spellEnd"/>
             <w:r>
+              <w:rPr>
+                <w:rFonts w:ascii="Arial" w:hAnsi="Arial" w:cs="Arial"/>
+              </w:rPr>
               <w:t xml:space="preserve"> in Data Access</w:t>
             </w:r>
           </w:p>
@@ -954,8 +3404,14 @@
           <w:p>
             <w:pPr>
               <w:jc w:val="center"/>
-            </w:pPr>
-            <w:r>
+              <w:rPr>
+                <w:rFonts w:ascii="Arial" w:hAnsi="Arial" w:cs="Arial"/>
+              </w:rPr>
+            </w:pPr>
+            <w:r>
+              <w:rPr>
+                <w:rFonts w:ascii="Arial" w:hAnsi="Arial" w:cs="Arial"/>
+              </w:rPr>
               <w:t>Servizio</w:t>
             </w:r>
           </w:p>
@@ -967,8 +3423,14 @@
           <w:p>
             <w:pPr>
               <w:jc w:val="center"/>
-            </w:pPr>
-            <w:r>
+              <w:rPr>
+                <w:rFonts w:ascii="Arial" w:hAnsi="Arial" w:cs="Arial"/>
+              </w:rPr>
+            </w:pPr>
+            <w:r>
+              <w:rPr>
+                <w:rFonts w:ascii="Arial" w:hAnsi="Arial" w:cs="Arial"/>
+              </w:rPr>
               <w:t>Descrizione</w:t>
             </w:r>
           </w:p>
@@ -980,7 +3442,15 @@
             <w:tcW w:w="4814" w:type="dxa"/>
           </w:tcPr>
           <w:p>
-            <w:r>
+            <w:pPr>
+              <w:rPr>
+                <w:rFonts w:ascii="Arial" w:hAnsi="Arial" w:cs="Arial"/>
+              </w:rPr>
+            </w:pPr>
+            <w:r>
+              <w:rPr>
+                <w:rFonts w:ascii="Arial" w:hAnsi="Arial" w:cs="Arial"/>
+              </w:rPr>
               <w:t>Caricamento prenotazione</w:t>
             </w:r>
           </w:p>
@@ -990,7 +3460,15 @@
             <w:tcW w:w="4814" w:type="dxa"/>
           </w:tcPr>
           <w:p>
-            <w:r>
+            <w:pPr>
+              <w:rPr>
+                <w:rFonts w:ascii="Arial" w:hAnsi="Arial" w:cs="Arial"/>
+              </w:rPr>
+            </w:pPr>
+            <w:r>
+              <w:rPr>
+                <w:rFonts w:ascii="Arial" w:hAnsi="Arial" w:cs="Arial"/>
+              </w:rPr>
               <w:t>Il sottosistema permette di caricare una prenotazione nel database</w:t>
             </w:r>
           </w:p>
@@ -1002,7 +3480,15 @@
             <w:tcW w:w="4814" w:type="dxa"/>
           </w:tcPr>
           <w:p>
-            <w:r>
+            <w:pPr>
+              <w:rPr>
+                <w:rFonts w:ascii="Arial" w:hAnsi="Arial" w:cs="Arial"/>
+              </w:rPr>
+            </w:pPr>
+            <w:r>
+              <w:rPr>
+                <w:rFonts w:ascii="Arial" w:hAnsi="Arial" w:cs="Arial"/>
+              </w:rPr>
               <w:t>Cancellazione prenotazione</w:t>
             </w:r>
           </w:p>
@@ -1012,14 +3498,28 @@
             <w:tcW w:w="4814" w:type="dxa"/>
           </w:tcPr>
           <w:p>
-            <w:r>
+            <w:pPr>
+              <w:rPr>
+                <w:rFonts w:ascii="Arial" w:hAnsi="Arial" w:cs="Arial"/>
+              </w:rPr>
+            </w:pPr>
+            <w:r>
+              <w:rPr>
+                <w:rFonts w:ascii="Arial" w:hAnsi="Arial" w:cs="Arial"/>
+              </w:rPr>
               <w:t>Il sottosistema permette di cancellare una prenotazione nel database</w:t>
             </w:r>
           </w:p>
         </w:tc>
       </w:tr>
     </w:tbl>
-    <w:p/>
+    <w:p>
+      <w:pPr>
+        <w:rPr>
+          <w:rFonts w:ascii="Arial" w:hAnsi="Arial" w:cs="Arial"/>
+        </w:rPr>
+      </w:pPr>
+    </w:p>
     <w:tbl>
       <w:tblPr>
         <w:tblStyle w:val="Grigliatabella"/>
@@ -1039,8 +3539,14 @@
           <w:p>
             <w:pPr>
               <w:jc w:val="center"/>
-            </w:pPr>
-            <w:r>
+              <w:rPr>
+                <w:rFonts w:ascii="Arial" w:hAnsi="Arial" w:cs="Arial"/>
+              </w:rPr>
+            </w:pPr>
+            <w:r>
+              <w:rPr>
+                <w:rFonts w:ascii="Arial" w:hAnsi="Arial" w:cs="Arial"/>
+              </w:rPr>
               <w:t>Utenza</w:t>
             </w:r>
           </w:p>
@@ -1054,8 +3560,14 @@
           <w:p>
             <w:pPr>
               <w:jc w:val="center"/>
-            </w:pPr>
-            <w:r>
+              <w:rPr>
+                <w:rFonts w:ascii="Arial" w:hAnsi="Arial" w:cs="Arial"/>
+              </w:rPr>
+            </w:pPr>
+            <w:r>
+              <w:rPr>
+                <w:rFonts w:ascii="Arial" w:hAnsi="Arial" w:cs="Arial"/>
+              </w:rPr>
               <w:t>Servizio</w:t>
             </w:r>
           </w:p>
@@ -1067,8 +3579,14 @@
           <w:p>
             <w:pPr>
               <w:jc w:val="center"/>
-            </w:pPr>
-            <w:r>
+              <w:rPr>
+                <w:rFonts w:ascii="Arial" w:hAnsi="Arial" w:cs="Arial"/>
+              </w:rPr>
+            </w:pPr>
+            <w:r>
+              <w:rPr>
+                <w:rFonts w:ascii="Arial" w:hAnsi="Arial" w:cs="Arial"/>
+              </w:rPr>
               <w:t>Descrizione</w:t>
             </w:r>
           </w:p>
@@ -1080,7 +3598,15 @@
             <w:tcW w:w="4814" w:type="dxa"/>
           </w:tcPr>
           <w:p>
-            <w:r>
+            <w:pPr>
+              <w:rPr>
+                <w:rFonts w:ascii="Arial" w:hAnsi="Arial" w:cs="Arial"/>
+              </w:rPr>
+            </w:pPr>
+            <w:r>
+              <w:rPr>
+                <w:rFonts w:ascii="Arial" w:hAnsi="Arial" w:cs="Arial"/>
+              </w:rPr>
               <w:t>Creazione prenotazione</w:t>
             </w:r>
           </w:p>
@@ -1090,7 +3616,15 @@
             <w:tcW w:w="4814" w:type="dxa"/>
           </w:tcPr>
           <w:p>
-            <w:r>
+            <w:pPr>
+              <w:rPr>
+                <w:rFonts w:ascii="Arial" w:hAnsi="Arial" w:cs="Arial"/>
+              </w:rPr>
+            </w:pPr>
+            <w:r>
+              <w:rPr>
+                <w:rFonts w:ascii="Arial" w:hAnsi="Arial" w:cs="Arial"/>
+              </w:rPr>
               <w:t>Il sottosistema permette di caricare una prenotazione nel database</w:t>
             </w:r>
           </w:p>
@@ -1102,7 +3636,15 @@
             <w:tcW w:w="4814" w:type="dxa"/>
           </w:tcPr>
           <w:p>
-            <w:r>
+            <w:pPr>
+              <w:rPr>
+                <w:rFonts w:ascii="Arial" w:hAnsi="Arial" w:cs="Arial"/>
+              </w:rPr>
+            </w:pPr>
+            <w:r>
+              <w:rPr>
+                <w:rFonts w:ascii="Arial" w:hAnsi="Arial" w:cs="Arial"/>
+              </w:rPr>
               <w:t>Cancellazione prenotazione</w:t>
             </w:r>
           </w:p>
@@ -1112,14 +3654,28 @@
             <w:tcW w:w="4814" w:type="dxa"/>
           </w:tcPr>
           <w:p>
-            <w:r>
+            <w:pPr>
+              <w:rPr>
+                <w:rFonts w:ascii="Arial" w:hAnsi="Arial" w:cs="Arial"/>
+              </w:rPr>
+            </w:pPr>
+            <w:r>
+              <w:rPr>
+                <w:rFonts w:ascii="Arial" w:hAnsi="Arial" w:cs="Arial"/>
+              </w:rPr>
               <w:t>Il sottosistema permette di cancellare una prenotazione nel database</w:t>
             </w:r>
           </w:p>
         </w:tc>
       </w:tr>
     </w:tbl>
-    <w:p/>
+    <w:p>
+      <w:pPr>
+        <w:rPr>
+          <w:rFonts w:ascii="Arial" w:hAnsi="Arial" w:cs="Arial"/>
+        </w:rPr>
+      </w:pPr>
+    </w:p>
     <w:sectPr>
       <w:pgSz w:w="11906" w:h="16838"/>
       <w:pgMar w:top="1417" w:right="1134" w:bottom="1134" w:left="1134" w:header="708" w:footer="708" w:gutter="0"/>
@@ -1245,6 +3801,216 @@
     </w:lvl>
   </w:abstractNum>
   <w:abstractNum w:abstractNumId="1" w15:restartNumberingAfterBreak="0">
+    <w:nsid w:val="38485E0C"/>
+    <w:multiLevelType w:val="multilevel"/>
+    <w:tmpl w:val="F3EA0B50"/>
+    <w:lvl w:ilvl="0">
+      <w:start w:val="1"/>
+      <w:numFmt w:val="decimal"/>
+      <w:lvlText w:val="%1."/>
+      <w:lvlJc w:val="left"/>
+      <w:pPr>
+        <w:ind w:left="720" w:hanging="360"/>
+      </w:pPr>
+      <w:rPr>
+        <w:rFonts w:hint="default"/>
+      </w:rPr>
+    </w:lvl>
+    <w:lvl w:ilvl="1">
+      <w:start w:val="1"/>
+      <w:numFmt w:val="decimal"/>
+      <w:isLgl/>
+      <w:lvlText w:val="%1.%2"/>
+      <w:lvlJc w:val="left"/>
+      <w:pPr>
+        <w:ind w:left="1080" w:hanging="360"/>
+      </w:pPr>
+      <w:rPr>
+        <w:rFonts w:hint="default"/>
+      </w:rPr>
+    </w:lvl>
+    <w:lvl w:ilvl="2">
+      <w:start w:val="1"/>
+      <w:numFmt w:val="decimal"/>
+      <w:isLgl/>
+      <w:lvlText w:val="%1.%2.%3"/>
+      <w:lvlJc w:val="left"/>
+      <w:pPr>
+        <w:ind w:left="1800" w:hanging="720"/>
+      </w:pPr>
+      <w:rPr>
+        <w:rFonts w:hint="default"/>
+      </w:rPr>
+    </w:lvl>
+    <w:lvl w:ilvl="3">
+      <w:start w:val="1"/>
+      <w:numFmt w:val="decimal"/>
+      <w:isLgl/>
+      <w:lvlText w:val="%1.%2.%3.%4"/>
+      <w:lvlJc w:val="left"/>
+      <w:pPr>
+        <w:ind w:left="2160" w:hanging="720"/>
+      </w:pPr>
+      <w:rPr>
+        <w:rFonts w:hint="default"/>
+      </w:rPr>
+    </w:lvl>
+    <w:lvl w:ilvl="4">
+      <w:start w:val="1"/>
+      <w:numFmt w:val="decimal"/>
+      <w:isLgl/>
+      <w:lvlText w:val="%1.%2.%3.%4.%5"/>
+      <w:lvlJc w:val="left"/>
+      <w:pPr>
+        <w:ind w:left="2880" w:hanging="1080"/>
+      </w:pPr>
+      <w:rPr>
+        <w:rFonts w:hint="default"/>
+      </w:rPr>
+    </w:lvl>
+    <w:lvl w:ilvl="5">
+      <w:start w:val="1"/>
+      <w:numFmt w:val="decimal"/>
+      <w:isLgl/>
+      <w:lvlText w:val="%1.%2.%3.%4.%5.%6"/>
+      <w:lvlJc w:val="left"/>
+      <w:pPr>
+        <w:ind w:left="3240" w:hanging="1080"/>
+      </w:pPr>
+      <w:rPr>
+        <w:rFonts w:hint="default"/>
+      </w:rPr>
+    </w:lvl>
+    <w:lvl w:ilvl="6">
+      <w:start w:val="1"/>
+      <w:numFmt w:val="decimal"/>
+      <w:isLgl/>
+      <w:lvlText w:val="%1.%2.%3.%4.%5.%6.%7"/>
+      <w:lvlJc w:val="left"/>
+      <w:pPr>
+        <w:ind w:left="3960" w:hanging="1440"/>
+      </w:pPr>
+      <w:rPr>
+        <w:rFonts w:hint="default"/>
+      </w:rPr>
+    </w:lvl>
+    <w:lvl w:ilvl="7">
+      <w:start w:val="1"/>
+      <w:numFmt w:val="decimal"/>
+      <w:isLgl/>
+      <w:lvlText w:val="%1.%2.%3.%4.%5.%6.%7.%8"/>
+      <w:lvlJc w:val="left"/>
+      <w:pPr>
+        <w:ind w:left="4320" w:hanging="1440"/>
+      </w:pPr>
+      <w:rPr>
+        <w:rFonts w:hint="default"/>
+      </w:rPr>
+    </w:lvl>
+    <w:lvl w:ilvl="8">
+      <w:start w:val="1"/>
+      <w:numFmt w:val="decimal"/>
+      <w:isLgl/>
+      <w:lvlText w:val="%1.%2.%3.%4.%5.%6.%7.%8.%9"/>
+      <w:lvlJc w:val="left"/>
+      <w:pPr>
+        <w:ind w:left="4680" w:hanging="1440"/>
+      </w:pPr>
+      <w:rPr>
+        <w:rFonts w:hint="default"/>
+      </w:rPr>
+    </w:lvl>
+  </w:abstractNum>
+  <w:abstractNum w:abstractNumId="2" w15:restartNumberingAfterBreak="0">
+    <w:nsid w:val="52181EDC"/>
+    <w:multiLevelType w:val="hybridMultilevel"/>
+    <w:tmpl w:val="5790A948"/>
+    <w:lvl w:ilvl="0" w:tplc="9A845182">
+      <w:start w:val="1"/>
+      <w:numFmt w:val="decimal"/>
+      <w:lvlText w:val="%1."/>
+      <w:lvlJc w:val="left"/>
+      <w:pPr>
+        <w:ind w:left="720" w:hanging="720"/>
+      </w:pPr>
+      <w:rPr>
+        <w:rFonts w:hint="default"/>
+      </w:rPr>
+    </w:lvl>
+    <w:lvl w:ilvl="1" w:tplc="04100019" w:tentative="1">
+      <w:start w:val="1"/>
+      <w:numFmt w:val="lowerLetter"/>
+      <w:lvlText w:val="%2."/>
+      <w:lvlJc w:val="left"/>
+      <w:pPr>
+        <w:ind w:left="1080" w:hanging="360"/>
+      </w:pPr>
+    </w:lvl>
+    <w:lvl w:ilvl="2" w:tplc="0410001B" w:tentative="1">
+      <w:start w:val="1"/>
+      <w:numFmt w:val="lowerRoman"/>
+      <w:lvlText w:val="%3."/>
+      <w:lvlJc w:val="right"/>
+      <w:pPr>
+        <w:ind w:left="1800" w:hanging="180"/>
+      </w:pPr>
+    </w:lvl>
+    <w:lvl w:ilvl="3" w:tplc="0410000F" w:tentative="1">
+      <w:start w:val="1"/>
+      <w:numFmt w:val="decimal"/>
+      <w:lvlText w:val="%4."/>
+      <w:lvlJc w:val="left"/>
+      <w:pPr>
+        <w:ind w:left="2520" w:hanging="360"/>
+      </w:pPr>
+    </w:lvl>
+    <w:lvl w:ilvl="4" w:tplc="04100019" w:tentative="1">
+      <w:start w:val="1"/>
+      <w:numFmt w:val="lowerLetter"/>
+      <w:lvlText w:val="%5."/>
+      <w:lvlJc w:val="left"/>
+      <w:pPr>
+        <w:ind w:left="3240" w:hanging="360"/>
+      </w:pPr>
+    </w:lvl>
+    <w:lvl w:ilvl="5" w:tplc="0410001B" w:tentative="1">
+      <w:start w:val="1"/>
+      <w:numFmt w:val="lowerRoman"/>
+      <w:lvlText w:val="%6."/>
+      <w:lvlJc w:val="right"/>
+      <w:pPr>
+        <w:ind w:left="3960" w:hanging="180"/>
+      </w:pPr>
+    </w:lvl>
+    <w:lvl w:ilvl="6" w:tplc="0410000F" w:tentative="1">
+      <w:start w:val="1"/>
+      <w:numFmt w:val="decimal"/>
+      <w:lvlText w:val="%7."/>
+      <w:lvlJc w:val="left"/>
+      <w:pPr>
+        <w:ind w:left="4680" w:hanging="360"/>
+      </w:pPr>
+    </w:lvl>
+    <w:lvl w:ilvl="7" w:tplc="04100019" w:tentative="1">
+      <w:start w:val="1"/>
+      <w:numFmt w:val="lowerLetter"/>
+      <w:lvlText w:val="%8."/>
+      <w:lvlJc w:val="left"/>
+      <w:pPr>
+        <w:ind w:left="5400" w:hanging="360"/>
+      </w:pPr>
+    </w:lvl>
+    <w:lvl w:ilvl="8" w:tplc="0410001B" w:tentative="1">
+      <w:start w:val="1"/>
+      <w:numFmt w:val="lowerRoman"/>
+      <w:lvlText w:val="%9."/>
+      <w:lvlJc w:val="right"/>
+      <w:pPr>
+        <w:ind w:left="6120" w:hanging="180"/>
+      </w:pPr>
+    </w:lvl>
+  </w:abstractNum>
+  <w:abstractNum w:abstractNumId="3" w15:restartNumberingAfterBreak="0">
     <w:nsid w:val="749301E8"/>
     <w:multiLevelType w:val="multilevel"/>
     <w:tmpl w:val="571A0D66"/>
@@ -1358,10 +4124,16 @@
     </w:lvl>
   </w:abstractNum>
   <w:num w:numId="1">
-    <w:abstractNumId w:val="1"/>
+    <w:abstractNumId w:val="3"/>
   </w:num>
   <w:num w:numId="2">
     <w:abstractNumId w:val="0"/>
+  </w:num>
+  <w:num w:numId="3">
+    <w:abstractNumId w:val="1"/>
+  </w:num>
+  <w:num w:numId="4">
+    <w:abstractNumId w:val="2"/>
   </w:num>
 </w:numbering>
 </file>

</xml_diff>

<commit_message>
Sistemata la Decomposition in base allo Use Case Model
</commit_message>
<xml_diff>
--- a/Documenti/SDD/SDD.docx
+++ b/Documenti/SDD/SDD.docx
@@ -1386,13 +1386,7 @@
               <w:rPr>
                 <w:rFonts w:ascii="Arial" w:hAnsi="Arial" w:cs="Arial"/>
               </w:rPr>
-              <w:t>DG</w:t>
-            </w:r>
-            <w:r>
-              <w:rPr>
-                <w:rFonts w:ascii="Arial" w:hAnsi="Arial" w:cs="Arial"/>
-              </w:rPr>
-              <w:t>_2</w:t>
+              <w:t>DG_2</w:t>
             </w:r>
           </w:p>
         </w:tc>
@@ -1437,7 +1431,19 @@
               <w:rPr>
                 <w:rFonts w:ascii="Arial" w:hAnsi="Arial" w:cs="Arial"/>
               </w:rPr>
-              <w:t>Depndability</w:t>
+              <w:t>Dep</w:t>
+            </w:r>
+            <w:r>
+              <w:rPr>
+                <w:rFonts w:ascii="Arial" w:hAnsi="Arial" w:cs="Arial"/>
+              </w:rPr>
+              <w:t>e</w:t>
+            </w:r>
+            <w:r>
+              <w:rPr>
+                <w:rFonts w:ascii="Arial" w:hAnsi="Arial" w:cs="Arial"/>
+              </w:rPr>
+              <w:t>ndability</w:t>
             </w:r>
             <w:proofErr w:type="spellEnd"/>
           </w:p>
@@ -1718,13 +1724,7 @@
               <w:rPr>
                 <w:rFonts w:ascii="Arial" w:hAnsi="Arial" w:cs="Arial"/>
               </w:rPr>
-              <w:t>DG</w:t>
-            </w:r>
-            <w:r>
-              <w:rPr>
-                <w:rFonts w:ascii="Arial" w:hAnsi="Arial" w:cs="Arial"/>
-              </w:rPr>
-              <w:t>_</w:t>
+              <w:t>DG_</w:t>
             </w:r>
             <w:r>
               <w:rPr>
@@ -1998,21 +1998,7 @@
               <w:rPr>
                 <w:rFonts w:ascii="Arial" w:hAnsi="Arial" w:cs="Arial"/>
               </w:rPr>
-              <w:t xml:space="preserve"> Il sistema deve elaborare le richieste e produrre output in meno di </w:t>
-            </w:r>
-            <w:proofErr w:type="gramStart"/>
-            <w:r>
-              <w:rPr>
-                <w:rFonts w:ascii="Arial" w:hAnsi="Arial" w:cs="Arial"/>
-              </w:rPr>
-              <w:t>2</w:t>
-            </w:r>
-            <w:proofErr w:type="gramEnd"/>
-            <w:r>
-              <w:rPr>
-                <w:rFonts w:ascii="Arial" w:hAnsi="Arial" w:cs="Arial"/>
-              </w:rPr>
-              <w:t xml:space="preserve"> secondi (al netto di ritardi dovuti alla trasmissione su rete)</w:t>
+              <w:t xml:space="preserve"> Il sistema deve elaborare le richieste e produrre output in meno di 2 secondi (al netto di ritardi dovuti alla trasmissione su rete)</w:t>
             </w:r>
           </w:p>
         </w:tc>
@@ -2112,21 +2098,7 @@
               <w:rPr>
                 <w:rFonts w:ascii="Arial" w:hAnsi="Arial" w:cs="Arial"/>
               </w:rPr>
-              <w:t xml:space="preserve">Il sistema deve permettere l’interazione contemporanea di almeno </w:t>
-            </w:r>
-            <w:proofErr w:type="gramStart"/>
-            <w:r>
-              <w:rPr>
-                <w:rFonts w:ascii="Arial" w:hAnsi="Arial" w:cs="Arial"/>
-              </w:rPr>
-              <w:t>100</w:t>
-            </w:r>
-            <w:proofErr w:type="gramEnd"/>
-            <w:r>
-              <w:rPr>
-                <w:rFonts w:ascii="Arial" w:hAnsi="Arial" w:cs="Arial"/>
-              </w:rPr>
-              <w:t xml:space="preserve"> utenti diversi</w:t>
+              <w:t>Il sistema deve permettere l’interazione contemporanea di almeno 100 utenti diversi</w:t>
             </w:r>
           </w:p>
         </w:tc>
@@ -2397,21 +2369,7 @@
         <w:rPr>
           <w:rFonts w:ascii="Arial" w:hAnsi="Arial" w:cs="Arial"/>
         </w:rPr>
-        <w:t xml:space="preserve">Riportiamo ora quelli che sono i compromessi considerati e la posizione </w:t>
-      </w:r>
-      <w:proofErr w:type="gramStart"/>
-      <w:r>
-        <w:rPr>
-          <w:rFonts w:ascii="Arial" w:hAnsi="Arial" w:cs="Arial"/>
-        </w:rPr>
-        <w:t>del team</w:t>
-      </w:r>
-      <w:proofErr w:type="gramEnd"/>
-      <w:r>
-        <w:rPr>
-          <w:rFonts w:ascii="Arial" w:hAnsi="Arial" w:cs="Arial"/>
-        </w:rPr>
-        <w:t xml:space="preserve"> di in relazione ad ognuno di essi.</w:t>
+        <w:t>Riportiamo ora quelli che sono i compromessi considerati e la posizione del team di in relazione ad ognuno di essi.</w:t>
       </w:r>
     </w:p>
     <w:p>

</xml_diff>

<commit_message>
Inserimento Use Case e Glossario RAD
</commit_message>
<xml_diff>
--- a/Documenti/SDD/SDD.docx
+++ b/Documenti/SDD/SDD.docx
@@ -846,9 +846,12 @@
           <w:numId w:val="3"/>
         </w:numPr>
         <w:rPr>
-          <w:rFonts w:ascii="Arial" w:hAnsi="Arial" w:cs="Arial"/>
+          <w:rStyle w:val="Collegamentoipertestuale"/>
+          <w:rFonts w:ascii="Arial" w:hAnsi="Arial" w:cs="Arial"/>
+          <w:color w:val="auto"/>
           <w:sz w:val="28"/>
           <w:szCs w:val="28"/>
+          <w:u w:val="none"/>
         </w:rPr>
       </w:pPr>
       <w:hyperlink w:anchor="Terminazione" w:history="1">
@@ -860,6 +863,279 @@
             <w:szCs w:val="28"/>
           </w:rPr>
           <w:t>Terminazione</w:t>
+        </w:r>
+      </w:hyperlink>
+    </w:p>
+    <w:p>
+      <w:pPr>
+        <w:pStyle w:val="Paragrafoelenco"/>
+        <w:numPr>
+          <w:ilvl w:val="2"/>
+          <w:numId w:val="3"/>
+        </w:numPr>
+        <w:rPr>
+          <w:rStyle w:val="Collegamentoipertestuale"/>
+          <w:rFonts w:ascii="Arial" w:hAnsi="Arial" w:cs="Arial"/>
+          <w:color w:val="auto"/>
+          <w:sz w:val="28"/>
+          <w:szCs w:val="28"/>
+          <w:u w:val="none"/>
+        </w:rPr>
+      </w:pPr>
+      <w:hyperlink w:anchor="AggiuntaImpiegato" w:history="1">
+        <w:r>
+          <w:rPr>
+            <w:rStyle w:val="Collegamentoipertestuale"/>
+            <w:rFonts w:ascii="Arial" w:hAnsi="Arial" w:cs="Arial"/>
+            <w:sz w:val="28"/>
+            <w:szCs w:val="28"/>
+          </w:rPr>
+          <w:t>Aggiunta Imp</w:t>
+        </w:r>
+        <w:r>
+          <w:rPr>
+            <w:rStyle w:val="Collegamentoipertestuale"/>
+            <w:rFonts w:ascii="Arial" w:hAnsi="Arial" w:cs="Arial"/>
+            <w:sz w:val="28"/>
+            <w:szCs w:val="28"/>
+          </w:rPr>
+          <w:t>i</w:t>
+        </w:r>
+        <w:r>
+          <w:rPr>
+            <w:rStyle w:val="Collegamentoipertestuale"/>
+            <w:rFonts w:ascii="Arial" w:hAnsi="Arial" w:cs="Arial"/>
+            <w:sz w:val="28"/>
+            <w:szCs w:val="28"/>
+          </w:rPr>
+          <w:t>egato</w:t>
+        </w:r>
+      </w:hyperlink>
+    </w:p>
+    <w:p>
+      <w:pPr>
+        <w:pStyle w:val="Paragrafoelenco"/>
+        <w:numPr>
+          <w:ilvl w:val="2"/>
+          <w:numId w:val="3"/>
+        </w:numPr>
+        <w:rPr>
+          <w:rStyle w:val="Collegamentoipertestuale"/>
+          <w:rFonts w:ascii="Arial" w:hAnsi="Arial" w:cs="Arial"/>
+          <w:color w:val="auto"/>
+          <w:sz w:val="28"/>
+          <w:szCs w:val="28"/>
+          <w:u w:val="none"/>
+        </w:rPr>
+      </w:pPr>
+      <w:hyperlink w:anchor="EliminazioneImpiegato" w:history="1">
+        <w:r>
+          <w:rPr>
+            <w:rStyle w:val="Collegamentoipertestuale"/>
+            <w:rFonts w:ascii="Arial" w:hAnsi="Arial" w:cs="Arial"/>
+            <w:sz w:val="28"/>
+            <w:szCs w:val="28"/>
+          </w:rPr>
+          <w:t>Eli</w:t>
+        </w:r>
+        <w:r>
+          <w:rPr>
+            <w:rStyle w:val="Collegamentoipertestuale"/>
+            <w:rFonts w:ascii="Arial" w:hAnsi="Arial" w:cs="Arial"/>
+            <w:sz w:val="28"/>
+            <w:szCs w:val="28"/>
+          </w:rPr>
+          <w:t>m</w:t>
+        </w:r>
+        <w:r>
+          <w:rPr>
+            <w:rStyle w:val="Collegamentoipertestuale"/>
+            <w:rFonts w:ascii="Arial" w:hAnsi="Arial" w:cs="Arial"/>
+            <w:sz w:val="28"/>
+            <w:szCs w:val="28"/>
+          </w:rPr>
+          <w:t>inazione Impiegato</w:t>
+        </w:r>
+      </w:hyperlink>
+    </w:p>
+    <w:p>
+      <w:pPr>
+        <w:pStyle w:val="Paragrafoelenco"/>
+        <w:numPr>
+          <w:ilvl w:val="2"/>
+          <w:numId w:val="3"/>
+        </w:numPr>
+        <w:rPr>
+          <w:rStyle w:val="Collegamentoipertestuale"/>
+          <w:rFonts w:ascii="Arial" w:hAnsi="Arial" w:cs="Arial"/>
+          <w:color w:val="auto"/>
+          <w:sz w:val="28"/>
+          <w:szCs w:val="28"/>
+          <w:u w:val="none"/>
+        </w:rPr>
+      </w:pPr>
+      <w:hyperlink w:anchor="AggiuntaStruttura" w:history="1">
+        <w:r>
+          <w:rPr>
+            <w:rStyle w:val="Collegamentoipertestuale"/>
+            <w:rFonts w:ascii="Arial" w:hAnsi="Arial" w:cs="Arial"/>
+            <w:sz w:val="28"/>
+            <w:szCs w:val="28"/>
+          </w:rPr>
+          <w:t>Aggiunta Str</w:t>
+        </w:r>
+        <w:r>
+          <w:rPr>
+            <w:rStyle w:val="Collegamentoipertestuale"/>
+            <w:rFonts w:ascii="Arial" w:hAnsi="Arial" w:cs="Arial"/>
+            <w:sz w:val="28"/>
+            <w:szCs w:val="28"/>
+          </w:rPr>
+          <w:t>u</w:t>
+        </w:r>
+        <w:r>
+          <w:rPr>
+            <w:rStyle w:val="Collegamentoipertestuale"/>
+            <w:rFonts w:ascii="Arial" w:hAnsi="Arial" w:cs="Arial"/>
+            <w:sz w:val="28"/>
+            <w:szCs w:val="28"/>
+          </w:rPr>
+          <w:t>ttura</w:t>
+        </w:r>
+      </w:hyperlink>
+    </w:p>
+    <w:p>
+      <w:pPr>
+        <w:pStyle w:val="Paragrafoelenco"/>
+        <w:numPr>
+          <w:ilvl w:val="2"/>
+          <w:numId w:val="3"/>
+        </w:numPr>
+        <w:rPr>
+          <w:rStyle w:val="Collegamentoipertestuale"/>
+          <w:rFonts w:ascii="Arial" w:hAnsi="Arial" w:cs="Arial"/>
+          <w:color w:val="auto"/>
+          <w:sz w:val="28"/>
+          <w:szCs w:val="28"/>
+          <w:u w:val="none"/>
+        </w:rPr>
+      </w:pPr>
+      <w:hyperlink w:anchor="EliminazioneStruttura" w:history="1">
+        <w:r>
+          <w:rPr>
+            <w:rStyle w:val="Collegamentoipertestuale"/>
+            <w:rFonts w:ascii="Arial" w:hAnsi="Arial" w:cs="Arial"/>
+            <w:sz w:val="28"/>
+            <w:szCs w:val="28"/>
+          </w:rPr>
+          <w:t>Elimina</w:t>
+        </w:r>
+        <w:r>
+          <w:rPr>
+            <w:rStyle w:val="Collegamentoipertestuale"/>
+            <w:rFonts w:ascii="Arial" w:hAnsi="Arial" w:cs="Arial"/>
+            <w:sz w:val="28"/>
+            <w:szCs w:val="28"/>
+          </w:rPr>
+          <w:t>z</w:t>
+        </w:r>
+        <w:r>
+          <w:rPr>
+            <w:rStyle w:val="Collegamentoipertestuale"/>
+            <w:rFonts w:ascii="Arial" w:hAnsi="Arial" w:cs="Arial"/>
+            <w:sz w:val="28"/>
+            <w:szCs w:val="28"/>
+          </w:rPr>
+          <w:t>ione Struttura</w:t>
+        </w:r>
+      </w:hyperlink>
+    </w:p>
+    <w:p>
+      <w:pPr>
+        <w:pStyle w:val="Paragrafoelenco"/>
+        <w:numPr>
+          <w:ilvl w:val="2"/>
+          <w:numId w:val="3"/>
+        </w:numPr>
+        <w:rPr>
+          <w:rStyle w:val="Collegamentoipertestuale"/>
+          <w:rFonts w:ascii="Arial" w:hAnsi="Arial" w:cs="Arial"/>
+          <w:color w:val="auto"/>
+          <w:sz w:val="28"/>
+          <w:szCs w:val="28"/>
+          <w:u w:val="none"/>
+        </w:rPr>
+      </w:pPr>
+      <w:hyperlink w:anchor="AggiuntaAmbulatorio" w:history="1">
+        <w:r>
+          <w:rPr>
+            <w:rStyle w:val="Collegamentoipertestuale"/>
+            <w:rFonts w:ascii="Arial" w:hAnsi="Arial" w:cs="Arial"/>
+            <w:sz w:val="28"/>
+            <w:szCs w:val="28"/>
+          </w:rPr>
+          <w:t>Aggiunta Am</w:t>
+        </w:r>
+        <w:r>
+          <w:rPr>
+            <w:rStyle w:val="Collegamentoipertestuale"/>
+            <w:rFonts w:ascii="Arial" w:hAnsi="Arial" w:cs="Arial"/>
+            <w:sz w:val="28"/>
+            <w:szCs w:val="28"/>
+          </w:rPr>
+          <w:t>b</w:t>
+        </w:r>
+        <w:r>
+          <w:rPr>
+            <w:rStyle w:val="Collegamentoipertestuale"/>
+            <w:rFonts w:ascii="Arial" w:hAnsi="Arial" w:cs="Arial"/>
+            <w:sz w:val="28"/>
+            <w:szCs w:val="28"/>
+          </w:rPr>
+          <w:t>ulatorio</w:t>
+        </w:r>
+      </w:hyperlink>
+    </w:p>
+    <w:p>
+      <w:pPr>
+        <w:pStyle w:val="Paragrafoelenco"/>
+        <w:numPr>
+          <w:ilvl w:val="2"/>
+          <w:numId w:val="3"/>
+        </w:numPr>
+        <w:rPr>
+          <w:rFonts w:ascii="Arial" w:hAnsi="Arial" w:cs="Arial"/>
+          <w:sz w:val="28"/>
+          <w:szCs w:val="28"/>
+        </w:rPr>
+      </w:pPr>
+      <w:hyperlink w:anchor="EliminazioneAmbulatorio" w:history="1">
+        <w:r>
+          <w:rPr>
+            <w:rStyle w:val="Collegamentoipertestuale"/>
+            <w:rFonts w:ascii="Arial" w:hAnsi="Arial" w:cs="Arial"/>
+            <w:sz w:val="28"/>
+            <w:szCs w:val="28"/>
+          </w:rPr>
+          <w:t xml:space="preserve">Eliminazione </w:t>
+        </w:r>
+        <w:r>
+          <w:rPr>
+            <w:rStyle w:val="Collegamentoipertestuale"/>
+            <w:rFonts w:ascii="Arial" w:hAnsi="Arial" w:cs="Arial"/>
+            <w:sz w:val="28"/>
+            <w:szCs w:val="28"/>
+          </w:rPr>
+          <w:t>A</w:t>
+        </w:r>
+        <w:r>
+          <w:rPr>
+            <w:rStyle w:val="Collegamentoipertestuale"/>
+            <w:rFonts w:ascii="Arial" w:hAnsi="Arial" w:cs="Arial"/>
+            <w:sz w:val="28"/>
+            <w:szCs w:val="28"/>
+          </w:rPr>
+          <w:t>mbulatorio</w:t>
         </w:r>
       </w:hyperlink>
     </w:p>
@@ -928,16 +1204,19 @@
           <w:szCs w:val="28"/>
         </w:rPr>
       </w:pPr>
-      <w:r>
-        <w:rPr>
-          <w:rFonts w:ascii="Arial" w:hAnsi="Arial" w:cs="Arial"/>
-          <w:b/>
-          <w:bCs/>
-          <w:sz w:val="28"/>
-          <w:szCs w:val="28"/>
-        </w:rPr>
-        <w:t>Glossario</w:t>
-      </w:r>
+      <w:hyperlink w:anchor="Glossario" w:history="1">
+        <w:r>
+          <w:rPr>
+            <w:rStyle w:val="Collegamentoipertestuale"/>
+            <w:rFonts w:ascii="Arial" w:hAnsi="Arial" w:cs="Arial"/>
+            <w:b/>
+            <w:bCs/>
+            <w:sz w:val="28"/>
+            <w:szCs w:val="28"/>
+          </w:rPr>
+          <w:t>Glossario</w:t>
+        </w:r>
+      </w:hyperlink>
     </w:p>
     <w:p>
       <w:pPr>
@@ -5410,25 +5689,53 @@
           <w:rFonts w:ascii="Arial" w:hAnsi="Arial" w:cs="Arial"/>
           <w:b/>
           <w:bCs/>
+          <w:color w:val="000000" w:themeColor="text1"/>
+          <w:sz w:val="24"/>
+          <w:szCs w:val="24"/>
+        </w:rPr>
+        <w:t xml:space="preserve">3.7 </w:t>
+      </w:r>
+      <w:bookmarkStart w:id="21" w:name="CondizioneLimite"/>
+      <w:r>
+        <w:rPr>
+          <w:rFonts w:ascii="Arial" w:hAnsi="Arial" w:cs="Arial"/>
+          <w:b/>
+          <w:bCs/>
+          <w:color w:val="000000" w:themeColor="text1"/>
+          <w:sz w:val="24"/>
+          <w:szCs w:val="24"/>
+        </w:rPr>
+        <w:t>Condizione limite</w:t>
+      </w:r>
+    </w:p>
+    <w:bookmarkEnd w:id="21"/>
+    <w:p>
+      <w:pPr>
+        <w:jc w:val="center"/>
+        <w:rPr>
+          <w:rFonts w:ascii="Arial" w:hAnsi="Arial" w:cs="Arial"/>
+          <w:b/>
+          <w:bCs/>
+          <w:color w:val="000000" w:themeColor="text1"/>
+          <w:sz w:val="24"/>
+          <w:szCs w:val="24"/>
+        </w:rPr>
+      </w:pPr>
+      <w:r>
+        <w:rPr>
+          <w:rFonts w:ascii="Arial" w:hAnsi="Arial" w:cs="Arial"/>
+          <w:b/>
+          <w:bCs/>
           <w:noProof/>
           <w:color w:val="000000" w:themeColor="text1"/>
-          <w:sz w:val="44"/>
-          <w:szCs w:val="44"/>
-        </w:rPr>
-        <w:lastRenderedPageBreak/>
+          <w:sz w:val="24"/>
+          <w:szCs w:val="24"/>
+        </w:rPr>
         <w:drawing>
-          <wp:anchor distT="0" distB="0" distL="114300" distR="114300" simplePos="0" relativeHeight="251667456" behindDoc="0" locked="0" layoutInCell="1" allowOverlap="1" wp14:anchorId="0EF6056E" wp14:editId="10C6CB06">
-            <wp:simplePos x="0" y="0"/>
-            <wp:positionH relativeFrom="margin">
-              <wp:align>center</wp:align>
-            </wp:positionH>
-            <wp:positionV relativeFrom="paragraph">
-              <wp:posOffset>247650</wp:posOffset>
-            </wp:positionV>
-            <wp:extent cx="4196815" cy="2906926"/>
-            <wp:effectExtent l="0" t="0" r="0" b="8255"/>
-            <wp:wrapTopAndBottom/>
-            <wp:docPr id="11" name="Immagine 11"/>
+          <wp:inline distT="0" distB="0" distL="0" distR="0" wp14:anchorId="1551C51D" wp14:editId="09A338E4">
+            <wp:extent cx="3192500" cy="2581360"/>
+            <wp:effectExtent l="0" t="0" r="8255" b="0"/>
+            <wp:docPr id="20" name="Immagine 20"/>
             <wp:cNvGraphicFramePr>
               <a:graphicFrameLocks xmlns:a="http://schemas.openxmlformats.org/drawingml/2006/main" noChangeAspect="1"/>
             </wp:cNvGraphicFramePr>
@@ -5436,7 +5743,7 @@
               <a:graphicData uri="http://schemas.openxmlformats.org/drawingml/2006/picture">
                 <pic:pic xmlns:pic="http://schemas.openxmlformats.org/drawingml/2006/picture">
                   <pic:nvPicPr>
-                    <pic:cNvPr id="11" name="Immagine 11"/>
+                    <pic:cNvPr id="20" name="Immagine 20"/>
                     <pic:cNvPicPr/>
                   </pic:nvPicPr>
                   <pic:blipFill>
@@ -5454,7 +5761,7 @@
                   <pic:spPr>
                     <a:xfrm>
                       <a:off x="0" y="0"/>
-                      <a:ext cx="4196815" cy="2906926"/>
+                      <a:ext cx="3207718" cy="2593665"/>
                     </a:xfrm>
                     <a:prstGeom prst="rect">
                       <a:avLst/>
@@ -5463,10 +5770,12 @@
                 </pic:pic>
               </a:graphicData>
             </a:graphic>
-          </wp:anchor>
+          </wp:inline>
         </w:drawing>
       </w:r>
-      <w:r>
+    </w:p>
+    <w:p>
+      <w:pPr>
         <w:rPr>
           <w:rFonts w:ascii="Arial" w:hAnsi="Arial" w:cs="Arial"/>
           <w:b/>
@@ -5475,9 +5784,7 @@
           <w:sz w:val="24"/>
           <w:szCs w:val="24"/>
         </w:rPr>
-        <w:t xml:space="preserve">3.7 </w:t>
-      </w:r>
-      <w:bookmarkStart w:id="21" w:name="CondizioneLimite"/>
+      </w:pPr>
       <w:r>
         <w:rPr>
           <w:rFonts w:ascii="Arial" w:hAnsi="Arial" w:cs="Arial"/>
@@ -5487,115 +5794,7 @@
           <w:sz w:val="24"/>
           <w:szCs w:val="24"/>
         </w:rPr>
-        <w:t>Condizione limite</w:t>
-      </w:r>
-    </w:p>
-    <w:bookmarkEnd w:id="21"/>
-    <w:p>
-      <w:pPr>
-        <w:rPr>
-          <w:rFonts w:ascii="Arial" w:hAnsi="Arial" w:cs="Arial"/>
-          <w:b/>
-          <w:bCs/>
-          <w:color w:val="000000" w:themeColor="text1"/>
-          <w:sz w:val="24"/>
-          <w:szCs w:val="24"/>
-        </w:rPr>
-      </w:pPr>
-    </w:p>
-    <w:p>
-      <w:pPr>
-        <w:rPr>
-          <w:rFonts w:ascii="Arial" w:hAnsi="Arial" w:cs="Arial"/>
-          <w:b/>
-          <w:bCs/>
-          <w:color w:val="000000" w:themeColor="text1"/>
-          <w:sz w:val="24"/>
-          <w:szCs w:val="24"/>
-        </w:rPr>
-      </w:pPr>
-    </w:p>
-    <w:p>
-      <w:pPr>
-        <w:rPr>
-          <w:rFonts w:ascii="Arial" w:hAnsi="Arial" w:cs="Arial"/>
-          <w:b/>
-          <w:bCs/>
-          <w:color w:val="000000" w:themeColor="text1"/>
-          <w:sz w:val="24"/>
-          <w:szCs w:val="24"/>
-        </w:rPr>
-      </w:pPr>
-    </w:p>
-    <w:p>
-      <w:pPr>
-        <w:jc w:val="center"/>
-        <w:rPr>
-          <w:rFonts w:ascii="Arial" w:hAnsi="Arial" w:cs="Arial"/>
-          <w:b/>
-          <w:bCs/>
-          <w:color w:val="000000" w:themeColor="text1"/>
-          <w:sz w:val="44"/>
-          <w:szCs w:val="44"/>
-        </w:rPr>
-      </w:pPr>
-    </w:p>
-    <w:p>
-      <w:pPr>
-        <w:rPr>
-          <w:rFonts w:ascii="Arial" w:hAnsi="Arial" w:cs="Arial"/>
-          <w:b/>
-          <w:bCs/>
-          <w:color w:val="000000" w:themeColor="text1"/>
-          <w:sz w:val="24"/>
-          <w:szCs w:val="24"/>
-        </w:rPr>
-      </w:pPr>
-    </w:p>
-    <w:p>
-      <w:pPr>
-        <w:rPr>
-          <w:rFonts w:ascii="Arial" w:hAnsi="Arial" w:cs="Arial"/>
-          <w:b/>
-          <w:bCs/>
-          <w:color w:val="000000" w:themeColor="text1"/>
-          <w:sz w:val="24"/>
-          <w:szCs w:val="24"/>
-        </w:rPr>
-      </w:pPr>
-    </w:p>
-    <w:p>
-      <w:pPr>
-        <w:rPr>
-          <w:rFonts w:ascii="Arial" w:hAnsi="Arial" w:cs="Arial"/>
-          <w:b/>
-          <w:bCs/>
-          <w:color w:val="000000" w:themeColor="text1"/>
-          <w:sz w:val="24"/>
-          <w:szCs w:val="24"/>
-        </w:rPr>
-      </w:pPr>
-    </w:p>
-    <w:p>
-      <w:pPr>
-        <w:rPr>
-          <w:rFonts w:ascii="Arial" w:hAnsi="Arial" w:cs="Arial"/>
-          <w:b/>
-          <w:bCs/>
-          <w:color w:val="000000" w:themeColor="text1"/>
-          <w:sz w:val="24"/>
-          <w:szCs w:val="24"/>
-        </w:rPr>
-      </w:pPr>
-      <w:r>
-        <w:rPr>
-          <w:rFonts w:ascii="Arial" w:hAnsi="Arial" w:cs="Arial"/>
-          <w:b/>
-          <w:bCs/>
-          <w:color w:val="000000" w:themeColor="text1"/>
-          <w:sz w:val="24"/>
-          <w:szCs w:val="24"/>
-        </w:rPr>
+        <w:lastRenderedPageBreak/>
         <w:t>3.7.1</w:t>
       </w:r>
       <w:r>
@@ -5838,7 +6037,9 @@
           <w:szCs w:val="24"/>
         </w:rPr>
       </w:pPr>
-      <w:r>
+    </w:p>
+    <w:p>
+      <w:pPr>
         <w:rPr>
           <w:rFonts w:ascii="Arial" w:hAnsi="Arial" w:cs="Arial"/>
           <w:b/>
@@ -5847,10 +6048,10 @@
           <w:sz w:val="24"/>
           <w:szCs w:val="24"/>
         </w:rPr>
-        <w:t xml:space="preserve">3.7.3 </w:t>
-      </w:r>
-      <w:bookmarkStart w:id="24" w:name="Fallimento"/>
-      <w:r>
+      </w:pPr>
+    </w:p>
+    <w:p>
+      <w:pPr>
         <w:rPr>
           <w:rFonts w:ascii="Arial" w:hAnsi="Arial" w:cs="Arial"/>
           <w:b/>
@@ -5859,9 +6060,3509 @@
           <w:sz w:val="24"/>
           <w:szCs w:val="24"/>
         </w:rPr>
+      </w:pPr>
+    </w:p>
+    <w:p>
+      <w:pPr>
+        <w:rPr>
+          <w:rFonts w:ascii="Arial" w:hAnsi="Arial" w:cs="Arial"/>
+          <w:b/>
+          <w:bCs/>
+          <w:color w:val="000000" w:themeColor="text1"/>
+          <w:sz w:val="24"/>
+          <w:szCs w:val="24"/>
+        </w:rPr>
+      </w:pPr>
+      <w:r>
+        <w:rPr>
+          <w:rFonts w:ascii="Arial" w:hAnsi="Arial" w:cs="Arial"/>
+          <w:b/>
+          <w:bCs/>
+          <w:color w:val="000000" w:themeColor="text1"/>
+          <w:sz w:val="24"/>
+          <w:szCs w:val="24"/>
+        </w:rPr>
+        <w:lastRenderedPageBreak/>
+        <w:t xml:space="preserve">3.7.3 </w:t>
+      </w:r>
+      <w:bookmarkStart w:id="24" w:name="AggiuntaImpiegato"/>
+      <w:r>
+        <w:rPr>
+          <w:rFonts w:ascii="Arial" w:hAnsi="Arial" w:cs="Arial"/>
+          <w:b/>
+          <w:bCs/>
+          <w:color w:val="000000" w:themeColor="text1"/>
+          <w:sz w:val="24"/>
+          <w:szCs w:val="24"/>
+        </w:rPr>
+        <w:t>Aggiunta Impiegato</w:t>
+      </w:r>
+      <w:bookmarkEnd w:id="24"/>
+    </w:p>
+    <w:tbl>
+      <w:tblPr>
+        <w:tblStyle w:val="Grigliatabella"/>
+        <w:tblpPr w:leftFromText="141" w:rightFromText="141" w:vertAnchor="page" w:horzAnchor="margin" w:tblpY="2101"/>
+        <w:tblW w:w="9744" w:type="dxa"/>
+        <w:tblLayout w:type="fixed"/>
+        <w:tblLook w:val="04A0" w:firstRow="1" w:lastRow="0" w:firstColumn="1" w:lastColumn="0" w:noHBand="0" w:noVBand="1"/>
+      </w:tblPr>
+      <w:tblGrid>
+        <w:gridCol w:w="527"/>
+        <w:gridCol w:w="825"/>
+        <w:gridCol w:w="434"/>
+        <w:gridCol w:w="921"/>
+        <w:gridCol w:w="3561"/>
+        <w:gridCol w:w="1735"/>
+        <w:gridCol w:w="9"/>
+        <w:gridCol w:w="1732"/>
+      </w:tblGrid>
+      <w:tr>
+        <w:trPr>
+          <w:trHeight w:val="65"/>
+        </w:trPr>
+        <w:tc>
+          <w:tcPr>
+            <w:tcW w:w="2707" w:type="dxa"/>
+            <w:gridSpan w:val="4"/>
+            <w:vMerge w:val="restart"/>
+            <w:shd w:val="clear" w:color="auto" w:fill="002060"/>
+          </w:tcPr>
+          <w:p>
+            <w:pPr>
+              <w:rPr>
+                <w:b/>
+                <w:bCs/>
+              </w:rPr>
+            </w:pPr>
+            <w:r>
+              <w:rPr>
+                <w:b/>
+                <w:bCs/>
+              </w:rPr>
+              <w:t>Identificativo</w:t>
+            </w:r>
+          </w:p>
+          <w:p>
+            <w:pPr>
+              <w:rPr>
+                <w:b/>
+                <w:bCs/>
+              </w:rPr>
+            </w:pPr>
+            <w:r>
+              <w:rPr>
+                <w:bCs/>
+                <w:i/>
+                <w:iCs/>
+              </w:rPr>
+              <w:t>UC_GP</w:t>
+            </w:r>
+            <w:r>
+              <w:rPr>
+                <w:bCs/>
+                <w:i/>
+                <w:iCs/>
+              </w:rPr>
+              <w:t>2</w:t>
+            </w:r>
+          </w:p>
+        </w:tc>
+        <w:tc>
+          <w:tcPr>
+            <w:tcW w:w="3561" w:type="dxa"/>
+            <w:vMerge w:val="restart"/>
+          </w:tcPr>
+          <w:p>
+            <w:pPr>
+              <w:rPr>
+                <w:bCs/>
+                <w:i/>
+                <w:iCs/>
+              </w:rPr>
+            </w:pPr>
+            <w:r>
+              <w:rPr>
+                <w:bCs/>
+                <w:i/>
+                <w:iCs/>
+              </w:rPr>
+              <w:t>Aggiunta Impiegato</w:t>
+            </w:r>
+          </w:p>
+        </w:tc>
+        <w:tc>
+          <w:tcPr>
+            <w:tcW w:w="1744" w:type="dxa"/>
+            <w:gridSpan w:val="2"/>
+          </w:tcPr>
+          <w:p>
+            <w:pPr>
+              <w:rPr>
+                <w:bCs/>
+                <w:i/>
+                <w:iCs/>
+              </w:rPr>
+            </w:pPr>
+            <w:r>
+              <w:rPr>
+                <w:bCs/>
+                <w:i/>
+                <w:iCs/>
+              </w:rPr>
+              <w:t>Data</w:t>
+            </w:r>
+          </w:p>
+        </w:tc>
+        <w:tc>
+          <w:tcPr>
+            <w:tcW w:w="1732" w:type="dxa"/>
+          </w:tcPr>
+          <w:p>
+            <w:pPr>
+              <w:rPr>
+                <w:bCs/>
+                <w:i/>
+                <w:iCs/>
+              </w:rPr>
+            </w:pPr>
+            <w:r>
+              <w:rPr>
+                <w:bCs/>
+                <w:i/>
+                <w:iCs/>
+              </w:rPr>
+              <w:t>03/12/2020</w:t>
+            </w:r>
+          </w:p>
+        </w:tc>
+      </w:tr>
+      <w:tr>
+        <w:trPr>
+          <w:trHeight w:val="123"/>
+        </w:trPr>
+        <w:tc>
+          <w:tcPr>
+            <w:tcW w:w="2707" w:type="dxa"/>
+            <w:gridSpan w:val="4"/>
+            <w:vMerge/>
+            <w:shd w:val="clear" w:color="auto" w:fill="002060"/>
+          </w:tcPr>
+          <w:p>
+            <w:pPr>
+              <w:rPr>
+                <w:b/>
+                <w:bCs/>
+              </w:rPr>
+            </w:pPr>
+          </w:p>
+        </w:tc>
+        <w:tc>
+          <w:tcPr>
+            <w:tcW w:w="3561" w:type="dxa"/>
+            <w:vMerge/>
+          </w:tcPr>
+          <w:p>
+            <w:pPr>
+              <w:rPr>
+                <w:bCs/>
+                <w:i/>
+                <w:iCs/>
+              </w:rPr>
+            </w:pPr>
+          </w:p>
+        </w:tc>
+        <w:tc>
+          <w:tcPr>
+            <w:tcW w:w="1735" w:type="dxa"/>
+          </w:tcPr>
+          <w:p>
+            <w:pPr>
+              <w:rPr>
+                <w:bCs/>
+                <w:i/>
+                <w:iCs/>
+              </w:rPr>
+            </w:pPr>
+            <w:proofErr w:type="spellStart"/>
+            <w:r>
+              <w:rPr>
+                <w:bCs/>
+                <w:i/>
+                <w:iCs/>
+              </w:rPr>
+              <w:t>Vers</w:t>
+            </w:r>
+            <w:proofErr w:type="spellEnd"/>
+            <w:r>
+              <w:rPr>
+                <w:bCs/>
+                <w:i/>
+                <w:iCs/>
+              </w:rPr>
+              <w:t>.</w:t>
+            </w:r>
+          </w:p>
+        </w:tc>
+        <w:tc>
+          <w:tcPr>
+            <w:tcW w:w="1741" w:type="dxa"/>
+            <w:gridSpan w:val="2"/>
+          </w:tcPr>
+          <w:p>
+            <w:pPr>
+              <w:rPr>
+                <w:bCs/>
+                <w:i/>
+                <w:iCs/>
+              </w:rPr>
+            </w:pPr>
+            <w:r>
+              <w:rPr>
+                <w:bCs/>
+                <w:i/>
+                <w:iCs/>
+              </w:rPr>
+              <w:t>0.00.00</w:t>
+            </w:r>
+            <w:r>
+              <w:rPr>
+                <w:bCs/>
+                <w:i/>
+                <w:iCs/>
+              </w:rPr>
+              <w:t>1</w:t>
+            </w:r>
+          </w:p>
+        </w:tc>
+      </w:tr>
+      <w:tr>
+        <w:trPr>
+          <w:trHeight w:val="123"/>
+        </w:trPr>
+        <w:tc>
+          <w:tcPr>
+            <w:tcW w:w="2707" w:type="dxa"/>
+            <w:gridSpan w:val="4"/>
+            <w:vMerge/>
+            <w:shd w:val="clear" w:color="auto" w:fill="002060"/>
+          </w:tcPr>
+          <w:p>
+            <w:pPr>
+              <w:rPr>
+                <w:b/>
+                <w:bCs/>
+              </w:rPr>
+            </w:pPr>
+          </w:p>
+        </w:tc>
+        <w:tc>
+          <w:tcPr>
+            <w:tcW w:w="3561" w:type="dxa"/>
+            <w:vMerge/>
+          </w:tcPr>
+          <w:p>
+            <w:pPr>
+              <w:rPr>
+                <w:bCs/>
+                <w:i/>
+                <w:iCs/>
+              </w:rPr>
+            </w:pPr>
+          </w:p>
+        </w:tc>
+        <w:tc>
+          <w:tcPr>
+            <w:tcW w:w="1735" w:type="dxa"/>
+          </w:tcPr>
+          <w:p>
+            <w:pPr>
+              <w:rPr>
+                <w:bCs/>
+                <w:i/>
+                <w:iCs/>
+              </w:rPr>
+            </w:pPr>
+            <w:r>
+              <w:rPr>
+                <w:bCs/>
+                <w:i/>
+                <w:iCs/>
+              </w:rPr>
+              <w:t>Autore</w:t>
+            </w:r>
+          </w:p>
+        </w:tc>
+        <w:tc>
+          <w:tcPr>
+            <w:tcW w:w="1741" w:type="dxa"/>
+            <w:gridSpan w:val="2"/>
+          </w:tcPr>
+          <w:p>
+            <w:pPr>
+              <w:rPr>
+                <w:bCs/>
+                <w:i/>
+                <w:iCs/>
+              </w:rPr>
+            </w:pPr>
+            <w:r>
+              <w:rPr>
+                <w:bCs/>
+                <w:i/>
+                <w:iCs/>
+              </w:rPr>
+              <w:t>Angelo Afeltra</w:t>
+            </w:r>
+          </w:p>
+        </w:tc>
+      </w:tr>
+      <w:tr>
+        <w:trPr>
+          <w:trHeight w:val="129"/>
+        </w:trPr>
+        <w:tc>
+          <w:tcPr>
+            <w:tcW w:w="2707" w:type="dxa"/>
+            <w:gridSpan w:val="4"/>
+            <w:shd w:val="clear" w:color="auto" w:fill="002060"/>
+          </w:tcPr>
+          <w:p>
+            <w:pPr>
+              <w:rPr>
+                <w:b/>
+                <w:bCs/>
+              </w:rPr>
+            </w:pPr>
+            <w:r>
+              <w:rPr>
+                <w:b/>
+                <w:bCs/>
+              </w:rPr>
+              <w:t>Descrizione</w:t>
+            </w:r>
+          </w:p>
+        </w:tc>
+        <w:tc>
+          <w:tcPr>
+            <w:tcW w:w="7037" w:type="dxa"/>
+            <w:gridSpan w:val="4"/>
+          </w:tcPr>
+          <w:p>
+            <w:pPr>
+              <w:rPr>
+                <w:bCs/>
+                <w:i/>
+                <w:iCs/>
+              </w:rPr>
+            </w:pPr>
+            <w:r>
+              <w:rPr>
+                <w:bCs/>
+                <w:i/>
+                <w:iCs/>
+              </w:rPr>
+              <w:t xml:space="preserve">Lo use case definisce la funzionalità di </w:t>
+            </w:r>
+            <w:r>
+              <w:rPr>
+                <w:bCs/>
+                <w:i/>
+                <w:iCs/>
+              </w:rPr>
+              <w:t>aggiunta di un impiegato al database</w:t>
+            </w:r>
+            <w:r>
+              <w:rPr>
+                <w:bCs/>
+                <w:i/>
+                <w:iCs/>
+              </w:rPr>
+              <w:t xml:space="preserve"> per il gestore della piattaforma</w:t>
+            </w:r>
+          </w:p>
+        </w:tc>
+      </w:tr>
+      <w:tr>
+        <w:trPr>
+          <w:trHeight w:val="129"/>
+        </w:trPr>
+        <w:tc>
+          <w:tcPr>
+            <w:tcW w:w="2707" w:type="dxa"/>
+            <w:gridSpan w:val="4"/>
+            <w:shd w:val="clear" w:color="auto" w:fill="002060"/>
+          </w:tcPr>
+          <w:p>
+            <w:r>
+              <w:rPr>
+                <w:b/>
+                <w:bCs/>
+              </w:rPr>
+              <w:t>Attore Principale</w:t>
+            </w:r>
+          </w:p>
+        </w:tc>
+        <w:tc>
+          <w:tcPr>
+            <w:tcW w:w="7037" w:type="dxa"/>
+            <w:gridSpan w:val="4"/>
+          </w:tcPr>
+          <w:p>
+            <w:pPr>
+              <w:rPr>
+                <w:b/>
+                <w:bCs/>
+              </w:rPr>
+            </w:pPr>
+            <w:r>
+              <w:rPr>
+                <w:b/>
+                <w:bCs/>
+              </w:rPr>
+              <w:t>Gestore piattaforma</w:t>
+            </w:r>
+          </w:p>
+        </w:tc>
+      </w:tr>
+      <w:tr>
+        <w:trPr>
+          <w:trHeight w:val="129"/>
+        </w:trPr>
+        <w:tc>
+          <w:tcPr>
+            <w:tcW w:w="2707" w:type="dxa"/>
+            <w:gridSpan w:val="4"/>
+            <w:shd w:val="clear" w:color="auto" w:fill="002060"/>
+          </w:tcPr>
+          <w:p>
+            <w:pPr>
+              <w:rPr>
+                <w:b/>
+                <w:bCs/>
+              </w:rPr>
+            </w:pPr>
+            <w:r>
+              <w:rPr>
+                <w:b/>
+                <w:bCs/>
+              </w:rPr>
+              <w:t>Attori secondari</w:t>
+            </w:r>
+          </w:p>
+        </w:tc>
+        <w:tc>
+          <w:tcPr>
+            <w:tcW w:w="7037" w:type="dxa"/>
+            <w:gridSpan w:val="4"/>
+          </w:tcPr>
+          <w:p>
+            <w:pPr>
+              <w:rPr>
+                <w:b/>
+                <w:bCs/>
+              </w:rPr>
+            </w:pPr>
+            <w:r>
+              <w:rPr>
+                <w:b/>
+                <w:bCs/>
+              </w:rPr>
+              <w:t>NA</w:t>
+            </w:r>
+          </w:p>
+        </w:tc>
+      </w:tr>
+      <w:tr>
+        <w:trPr>
+          <w:trHeight w:val="129"/>
+        </w:trPr>
+        <w:tc>
+          <w:tcPr>
+            <w:tcW w:w="2707" w:type="dxa"/>
+            <w:gridSpan w:val="4"/>
+            <w:shd w:val="clear" w:color="auto" w:fill="002060"/>
+          </w:tcPr>
+          <w:p>
+            <w:r>
+              <w:rPr>
+                <w:b/>
+                <w:bCs/>
+              </w:rPr>
+              <w:t xml:space="preserve">Entry </w:t>
+            </w:r>
+            <w:proofErr w:type="spellStart"/>
+            <w:r>
+              <w:rPr>
+                <w:b/>
+                <w:bCs/>
+              </w:rPr>
+              <w:t>Condition</w:t>
+            </w:r>
+            <w:proofErr w:type="spellEnd"/>
+          </w:p>
+        </w:tc>
+        <w:tc>
+          <w:tcPr>
+            <w:tcW w:w="7037" w:type="dxa"/>
+            <w:gridSpan w:val="4"/>
+          </w:tcPr>
+          <w:p>
+            <w:r>
+              <w:t>Il gestore ha accesso al database</w:t>
+            </w:r>
+          </w:p>
+        </w:tc>
+      </w:tr>
+      <w:tr>
+        <w:trPr>
+          <w:trHeight w:val="129"/>
+        </w:trPr>
+        <w:tc>
+          <w:tcPr>
+            <w:tcW w:w="2707" w:type="dxa"/>
+            <w:gridSpan w:val="4"/>
+            <w:shd w:val="clear" w:color="auto" w:fill="002060"/>
+          </w:tcPr>
+          <w:p>
+            <w:pPr>
+              <w:rPr>
+                <w:b/>
+                <w:bCs/>
+              </w:rPr>
+            </w:pPr>
+            <w:r>
+              <w:rPr>
+                <w:b/>
+                <w:bCs/>
+              </w:rPr>
+              <w:t xml:space="preserve">Exit </w:t>
+            </w:r>
+            <w:proofErr w:type="spellStart"/>
+            <w:r>
+              <w:rPr>
+                <w:b/>
+                <w:bCs/>
+              </w:rPr>
+              <w:t>condition</w:t>
+            </w:r>
+            <w:proofErr w:type="spellEnd"/>
+          </w:p>
+          <w:p>
+            <w:r>
+              <w:t xml:space="preserve">                       On success</w:t>
+            </w:r>
+          </w:p>
+        </w:tc>
+        <w:tc>
+          <w:tcPr>
+            <w:tcW w:w="7037" w:type="dxa"/>
+            <w:gridSpan w:val="4"/>
+          </w:tcPr>
+          <w:p>
+            <w:r>
+              <w:rPr>
+                <w:bCs/>
+              </w:rPr>
+              <w:t>Impiegato aggiunto al database</w:t>
+            </w:r>
+          </w:p>
+        </w:tc>
+      </w:tr>
+      <w:tr>
+        <w:trPr>
+          <w:trHeight w:val="129"/>
+        </w:trPr>
+        <w:tc>
+          <w:tcPr>
+            <w:tcW w:w="2707" w:type="dxa"/>
+            <w:gridSpan w:val="4"/>
+            <w:shd w:val="clear" w:color="auto" w:fill="002060"/>
+          </w:tcPr>
+          <w:p>
+            <w:pPr>
+              <w:rPr>
+                <w:b/>
+                <w:bCs/>
+              </w:rPr>
+            </w:pPr>
+            <w:r>
+              <w:rPr>
+                <w:b/>
+                <w:bCs/>
+              </w:rPr>
+              <w:t xml:space="preserve">Exit </w:t>
+            </w:r>
+            <w:proofErr w:type="spellStart"/>
+            <w:r>
+              <w:rPr>
+                <w:b/>
+                <w:bCs/>
+              </w:rPr>
+              <w:t>condition</w:t>
+            </w:r>
+            <w:proofErr w:type="spellEnd"/>
+          </w:p>
+          <w:p>
+            <w:r>
+              <w:t xml:space="preserve">                       On </w:t>
+            </w:r>
+            <w:proofErr w:type="spellStart"/>
+            <w:r>
+              <w:t>failure</w:t>
+            </w:r>
+            <w:proofErr w:type="spellEnd"/>
+          </w:p>
+        </w:tc>
+        <w:tc>
+          <w:tcPr>
+            <w:tcW w:w="7037" w:type="dxa"/>
+            <w:gridSpan w:val="4"/>
+          </w:tcPr>
+          <w:p>
+            <w:r>
+              <w:rPr>
+                <w:bCs/>
+              </w:rPr>
+              <w:t>L’impiegato non è stato aggiunto al database</w:t>
+            </w:r>
+          </w:p>
+        </w:tc>
+      </w:tr>
+      <w:tr>
+        <w:trPr>
+          <w:trHeight w:val="129"/>
+        </w:trPr>
+        <w:tc>
+          <w:tcPr>
+            <w:tcW w:w="2707" w:type="dxa"/>
+            <w:gridSpan w:val="4"/>
+            <w:shd w:val="clear" w:color="auto" w:fill="002060"/>
+          </w:tcPr>
+          <w:p>
+            <w:r>
+              <w:rPr>
+                <w:b/>
+                <w:bCs/>
+              </w:rPr>
+              <w:t xml:space="preserve">Rilevanza/User </w:t>
+            </w:r>
+            <w:proofErr w:type="spellStart"/>
+            <w:r>
+              <w:rPr>
+                <w:b/>
+                <w:bCs/>
+              </w:rPr>
+              <w:t>Priority</w:t>
+            </w:r>
+            <w:proofErr w:type="spellEnd"/>
+          </w:p>
+        </w:tc>
+        <w:tc>
+          <w:tcPr>
+            <w:tcW w:w="7037" w:type="dxa"/>
+            <w:gridSpan w:val="4"/>
+          </w:tcPr>
+          <w:p>
+            <w:r>
+              <w:rPr>
+                <w:bCs/>
+              </w:rPr>
+              <w:t>Elevata</w:t>
+            </w:r>
+          </w:p>
+        </w:tc>
+      </w:tr>
+      <w:tr>
+        <w:trPr>
+          <w:trHeight w:val="129"/>
+        </w:trPr>
+        <w:tc>
+          <w:tcPr>
+            <w:tcW w:w="2707" w:type="dxa"/>
+            <w:gridSpan w:val="4"/>
+            <w:shd w:val="clear" w:color="auto" w:fill="002060"/>
+          </w:tcPr>
+          <w:p>
+            <w:r>
+              <w:rPr>
+                <w:b/>
+                <w:bCs/>
+              </w:rPr>
+              <w:t>Frequenza stimata</w:t>
+            </w:r>
+          </w:p>
+        </w:tc>
+        <w:tc>
+          <w:tcPr>
+            <w:tcW w:w="7037" w:type="dxa"/>
+            <w:gridSpan w:val="4"/>
+          </w:tcPr>
+          <w:p>
+            <w:r>
+              <w:t>6/anno</w:t>
+            </w:r>
+          </w:p>
+        </w:tc>
+      </w:tr>
+      <w:tr>
+        <w:trPr>
+          <w:trHeight w:val="129"/>
+        </w:trPr>
+        <w:tc>
+          <w:tcPr>
+            <w:tcW w:w="2707" w:type="dxa"/>
+            <w:gridSpan w:val="4"/>
+            <w:shd w:val="clear" w:color="auto" w:fill="002060"/>
+            <w:vAlign w:val="center"/>
+          </w:tcPr>
+          <w:p>
+            <w:pPr>
+              <w:rPr>
+                <w:rFonts w:eastAsia="Calibri"/>
+                <w:b/>
+                <w:bCs/>
+              </w:rPr>
+            </w:pPr>
+            <w:r>
+              <w:rPr>
+                <w:rFonts w:eastAsia="Calibri"/>
+                <w:b/>
+                <w:bCs/>
+              </w:rPr>
+              <w:t>Extension point</w:t>
+            </w:r>
+          </w:p>
+        </w:tc>
+        <w:tc>
+          <w:tcPr>
+            <w:tcW w:w="7037" w:type="dxa"/>
+            <w:gridSpan w:val="4"/>
+          </w:tcPr>
+          <w:p>
+            <w:r>
+              <w:t>NA</w:t>
+            </w:r>
+          </w:p>
+        </w:tc>
+      </w:tr>
+      <w:tr>
+        <w:trPr>
+          <w:trHeight w:val="129"/>
+        </w:trPr>
+        <w:tc>
+          <w:tcPr>
+            <w:tcW w:w="2707" w:type="dxa"/>
+            <w:gridSpan w:val="4"/>
+            <w:shd w:val="clear" w:color="auto" w:fill="002060"/>
+            <w:vAlign w:val="center"/>
+          </w:tcPr>
+          <w:p>
+            <w:pPr>
+              <w:rPr>
+                <w:rFonts w:eastAsia="Calibri"/>
+                <w:b/>
+                <w:bCs/>
+              </w:rPr>
+            </w:pPr>
+            <w:proofErr w:type="spellStart"/>
+            <w:r>
+              <w:rPr>
+                <w:rFonts w:eastAsia="Calibri"/>
+                <w:b/>
+                <w:bCs/>
+              </w:rPr>
+              <w:t>Generalization</w:t>
+            </w:r>
+            <w:proofErr w:type="spellEnd"/>
+            <w:r>
+              <w:rPr>
+                <w:rFonts w:eastAsia="Calibri"/>
+                <w:b/>
+                <w:bCs/>
+              </w:rPr>
+              <w:t xml:space="preserve"> of</w:t>
+            </w:r>
+          </w:p>
+        </w:tc>
+        <w:tc>
+          <w:tcPr>
+            <w:tcW w:w="7037" w:type="dxa"/>
+            <w:gridSpan w:val="4"/>
+          </w:tcPr>
+          <w:p>
+            <w:r>
+              <w:t>NA</w:t>
+            </w:r>
+          </w:p>
+        </w:tc>
+      </w:tr>
+      <w:tr>
+        <w:trPr>
+          <w:trHeight w:val="121"/>
+        </w:trPr>
+        <w:tc>
+          <w:tcPr>
+            <w:tcW w:w="9744" w:type="dxa"/>
+            <w:gridSpan w:val="8"/>
+            <w:shd w:val="clear" w:color="auto" w:fill="002060"/>
+            <w:vAlign w:val="center"/>
+          </w:tcPr>
+          <w:p>
+            <w:pPr>
+              <w:jc w:val="center"/>
+              <w:rPr>
+                <w:b/>
+                <w:bCs/>
+                <w:caps/>
+              </w:rPr>
+            </w:pPr>
+            <w:r>
+              <w:rPr>
+                <w:b/>
+                <w:bCs/>
+                <w:caps/>
+              </w:rPr>
+              <w:t>Flusso di Eventi Principale/Main Scenario</w:t>
+            </w:r>
+          </w:p>
+        </w:tc>
+      </w:tr>
+      <w:tr>
+        <w:trPr>
+          <w:trHeight w:val="366"/>
+        </w:trPr>
+        <w:tc>
+          <w:tcPr>
+            <w:tcW w:w="527" w:type="dxa"/>
+          </w:tcPr>
+          <w:p>
+            <w:r>
+              <w:t>1</w:t>
+            </w:r>
+          </w:p>
+        </w:tc>
+        <w:tc>
+          <w:tcPr>
+            <w:tcW w:w="1259" w:type="dxa"/>
+            <w:gridSpan w:val="2"/>
+          </w:tcPr>
+          <w:p>
+            <w:pPr>
+              <w:ind w:left="34"/>
+            </w:pPr>
+            <w:r>
+              <w:t>Attore:</w:t>
+            </w:r>
+          </w:p>
+        </w:tc>
+        <w:tc>
+          <w:tcPr>
+            <w:tcW w:w="7958" w:type="dxa"/>
+            <w:gridSpan w:val="5"/>
+          </w:tcPr>
+          <w:p>
+            <w:pPr>
+              <w:ind w:left="34"/>
+            </w:pPr>
+            <w:r>
+              <w:t>Il gestore esegue il comando per aggiungere un impiegato al database</w:t>
+            </w:r>
+          </w:p>
+        </w:tc>
+      </w:tr>
+      <w:tr>
+        <w:trPr>
+          <w:trHeight w:val="121"/>
+        </w:trPr>
+        <w:tc>
+          <w:tcPr>
+            <w:tcW w:w="527" w:type="dxa"/>
+          </w:tcPr>
+          <w:p>
+            <w:r>
+              <w:t>2</w:t>
+            </w:r>
+          </w:p>
+        </w:tc>
+        <w:tc>
+          <w:tcPr>
+            <w:tcW w:w="1259" w:type="dxa"/>
+            <w:gridSpan w:val="2"/>
+          </w:tcPr>
+          <w:p>
+            <w:pPr>
+              <w:ind w:left="34"/>
+            </w:pPr>
+            <w:r>
+              <w:t>Sistema:</w:t>
+            </w:r>
+          </w:p>
+        </w:tc>
+        <w:tc>
+          <w:tcPr>
+            <w:tcW w:w="7958" w:type="dxa"/>
+            <w:gridSpan w:val="5"/>
+          </w:tcPr>
+          <w:p>
+            <w:r>
+              <w:t>Comunica al gestore che l’impiegato è stato aggiunto con successo</w:t>
+            </w:r>
+          </w:p>
+        </w:tc>
+      </w:tr>
+      <w:tr>
+        <w:trPr>
+          <w:trHeight w:val="121"/>
+        </w:trPr>
+        <w:tc>
+          <w:tcPr>
+            <w:tcW w:w="9744" w:type="dxa"/>
+            <w:gridSpan w:val="8"/>
+            <w:shd w:val="clear" w:color="auto" w:fill="002060"/>
+          </w:tcPr>
+          <w:p>
+            <w:r>
+              <w:rPr>
+                <w:b/>
+                <w:bCs/>
+              </w:rPr>
+              <w:t xml:space="preserve">I Scenario/Flusso di eventi Alternativo: </w:t>
+            </w:r>
+            <w:r>
+              <w:t>Non è possibile aggiungere l’impiegato</w:t>
+            </w:r>
+          </w:p>
+        </w:tc>
+      </w:tr>
+      <w:tr>
+        <w:trPr>
+          <w:trHeight w:val="114"/>
+        </w:trPr>
+        <w:tc>
+          <w:tcPr>
+            <w:tcW w:w="1352" w:type="dxa"/>
+            <w:gridSpan w:val="2"/>
+          </w:tcPr>
+          <w:p>
+            <w:pPr>
+              <w:rPr>
+                <w:b/>
+                <w:bCs/>
+              </w:rPr>
+            </w:pPr>
+            <w:r>
+              <w:rPr>
+                <w:b/>
+                <w:bCs/>
+              </w:rPr>
+              <w:t>4.1</w:t>
+            </w:r>
+          </w:p>
+        </w:tc>
+        <w:tc>
+          <w:tcPr>
+            <w:tcW w:w="1355" w:type="dxa"/>
+            <w:gridSpan w:val="2"/>
+          </w:tcPr>
+          <w:p>
+            <w:r>
+              <w:t>Sistema:</w:t>
+            </w:r>
+          </w:p>
+        </w:tc>
+        <w:tc>
+          <w:tcPr>
+            <w:tcW w:w="7037" w:type="dxa"/>
+            <w:gridSpan w:val="4"/>
+          </w:tcPr>
+          <w:p>
+            <w:pPr>
+              <w:rPr>
+                <w:u w:val="single"/>
+              </w:rPr>
+            </w:pPr>
+            <w:r>
+              <w:t>Mostra al gestore un messaggio che ne specifica il motivo</w:t>
+            </w:r>
+          </w:p>
+        </w:tc>
+      </w:tr>
+    </w:tbl>
+    <w:p>
+      <w:pPr>
+        <w:rPr>
+          <w:rFonts w:ascii="Arial" w:hAnsi="Arial" w:cs="Arial"/>
+          <w:b/>
+          <w:bCs/>
+          <w:color w:val="000000" w:themeColor="text1"/>
+          <w:sz w:val="24"/>
+          <w:szCs w:val="24"/>
+        </w:rPr>
+      </w:pPr>
+    </w:p>
+    <w:p>
+      <w:pPr>
+        <w:rPr>
+          <w:rFonts w:ascii="Arial" w:hAnsi="Arial" w:cs="Arial"/>
+          <w:b/>
+          <w:bCs/>
+          <w:color w:val="000000" w:themeColor="text1"/>
+          <w:sz w:val="24"/>
+          <w:szCs w:val="24"/>
+        </w:rPr>
+      </w:pPr>
+      <w:r>
+        <w:rPr>
+          <w:rFonts w:ascii="Arial" w:hAnsi="Arial" w:cs="Arial"/>
+          <w:b/>
+          <w:bCs/>
+          <w:color w:val="000000" w:themeColor="text1"/>
+          <w:sz w:val="24"/>
+          <w:szCs w:val="24"/>
+        </w:rPr>
+        <w:t xml:space="preserve">3.7.4 </w:t>
+      </w:r>
+      <w:bookmarkStart w:id="25" w:name="EliminazioneImpiegato"/>
+      <w:r>
+        <w:rPr>
+          <w:rFonts w:ascii="Arial" w:hAnsi="Arial" w:cs="Arial"/>
+          <w:b/>
+          <w:bCs/>
+          <w:color w:val="000000" w:themeColor="text1"/>
+          <w:sz w:val="24"/>
+          <w:szCs w:val="24"/>
+        </w:rPr>
+        <w:t>Eliminazione Impiegato</w:t>
+      </w:r>
+      <w:bookmarkEnd w:id="25"/>
+    </w:p>
+    <w:p>
+      <w:pPr>
+        <w:rPr>
+          <w:rFonts w:ascii="Arial" w:hAnsi="Arial" w:cs="Arial"/>
+          <w:b/>
+          <w:bCs/>
+          <w:color w:val="000000" w:themeColor="text1"/>
+          <w:sz w:val="24"/>
+          <w:szCs w:val="24"/>
+        </w:rPr>
+      </w:pPr>
+      <w:r>
+        <w:drawing>
+          <wp:inline distT="0" distB="0" distL="0" distR="0" wp14:anchorId="3B99743C" wp14:editId="75F98A07">
+            <wp:extent cx="6120130" cy="4026535"/>
+            <wp:effectExtent l="0" t="0" r="0" b="0"/>
+            <wp:docPr id="14" name="Immagine 14"/>
+            <wp:cNvGraphicFramePr>
+              <a:graphicFrameLocks xmlns:a="http://schemas.openxmlformats.org/drawingml/2006/main" noChangeAspect="1"/>
+            </wp:cNvGraphicFramePr>
+            <a:graphic xmlns:a="http://schemas.openxmlformats.org/drawingml/2006/main">
+              <a:graphicData uri="http://schemas.openxmlformats.org/drawingml/2006/picture">
+                <pic:pic xmlns:pic="http://schemas.openxmlformats.org/drawingml/2006/picture">
+                  <pic:nvPicPr>
+                    <pic:cNvPr id="0" name="Picture 3"/>
+                    <pic:cNvPicPr>
+                      <a:picLocks noChangeAspect="1" noChangeArrowheads="1"/>
+                    </pic:cNvPicPr>
+                  </pic:nvPicPr>
+                  <pic:blipFill>
+                    <a:blip r:embed="rId13" cstate="print">
+                      <a:extLst>
+                        <a:ext uri="{28A0092B-C50C-407E-A947-70E740481C1C}">
+                          <a14:useLocalDpi xmlns:a14="http://schemas.microsoft.com/office/drawing/2010/main" val="0"/>
+                        </a:ext>
+                      </a:extLst>
+                    </a:blip>
+                    <a:srcRect/>
+                    <a:stretch>
+                      <a:fillRect/>
+                    </a:stretch>
+                  </pic:blipFill>
+                  <pic:spPr bwMode="auto">
+                    <a:xfrm>
+                      <a:off x="0" y="0"/>
+                      <a:ext cx="6120130" cy="4026535"/>
+                    </a:xfrm>
+                    <a:prstGeom prst="rect">
+                      <a:avLst/>
+                    </a:prstGeom>
+                    <a:noFill/>
+                    <a:ln>
+                      <a:noFill/>
+                    </a:ln>
+                  </pic:spPr>
+                </pic:pic>
+              </a:graphicData>
+            </a:graphic>
+          </wp:inline>
+        </w:drawing>
+      </w:r>
+    </w:p>
+    <w:p>
+      <w:pPr>
+        <w:rPr>
+          <w:rFonts w:ascii="Arial" w:hAnsi="Arial" w:cs="Arial"/>
+          <w:b/>
+          <w:bCs/>
+          <w:color w:val="000000" w:themeColor="text1"/>
+          <w:sz w:val="24"/>
+          <w:szCs w:val="24"/>
+        </w:rPr>
+      </w:pPr>
+      <w:r>
+        <w:rPr>
+          <w:rFonts w:ascii="Arial" w:hAnsi="Arial" w:cs="Arial"/>
+          <w:b/>
+          <w:bCs/>
+          <w:color w:val="000000" w:themeColor="text1"/>
+          <w:sz w:val="24"/>
+          <w:szCs w:val="24"/>
+        </w:rPr>
+        <w:lastRenderedPageBreak/>
+        <w:t xml:space="preserve">3.7.5 </w:t>
+      </w:r>
+      <w:bookmarkStart w:id="26" w:name="AggiuntaStruttura"/>
+      <w:r>
+        <w:rPr>
+          <w:rFonts w:ascii="Arial" w:hAnsi="Arial" w:cs="Arial"/>
+          <w:b/>
+          <w:bCs/>
+          <w:color w:val="000000" w:themeColor="text1"/>
+          <w:sz w:val="24"/>
+          <w:szCs w:val="24"/>
+        </w:rPr>
+        <w:t>Aggiunta Struttura</w:t>
+      </w:r>
+      <w:bookmarkEnd w:id="26"/>
+    </w:p>
+    <w:tbl>
+      <w:tblPr>
+        <w:tblStyle w:val="Grigliatabella"/>
+        <w:tblpPr w:leftFromText="141" w:rightFromText="141" w:vertAnchor="page" w:horzAnchor="margin" w:tblpY="2101"/>
+        <w:tblW w:w="9744" w:type="dxa"/>
+        <w:tblLayout w:type="fixed"/>
+        <w:tblLook w:val="04A0" w:firstRow="1" w:lastRow="0" w:firstColumn="1" w:lastColumn="0" w:noHBand="0" w:noVBand="1"/>
+      </w:tblPr>
+      <w:tblGrid>
+        <w:gridCol w:w="527"/>
+        <w:gridCol w:w="825"/>
+        <w:gridCol w:w="434"/>
+        <w:gridCol w:w="921"/>
+        <w:gridCol w:w="3561"/>
+        <w:gridCol w:w="1735"/>
+        <w:gridCol w:w="9"/>
+        <w:gridCol w:w="1732"/>
+      </w:tblGrid>
+      <w:tr>
+        <w:trPr>
+          <w:trHeight w:val="65"/>
+        </w:trPr>
+        <w:tc>
+          <w:tcPr>
+            <w:tcW w:w="2707" w:type="dxa"/>
+            <w:gridSpan w:val="4"/>
+            <w:vMerge w:val="restart"/>
+            <w:shd w:val="clear" w:color="auto" w:fill="002060"/>
+          </w:tcPr>
+          <w:p>
+            <w:pPr>
+              <w:rPr>
+                <w:b/>
+                <w:bCs/>
+              </w:rPr>
+            </w:pPr>
+            <w:r>
+              <w:rPr>
+                <w:b/>
+                <w:bCs/>
+              </w:rPr>
+              <w:t>Identificativo</w:t>
+            </w:r>
+          </w:p>
+          <w:p>
+            <w:pPr>
+              <w:rPr>
+                <w:b/>
+                <w:bCs/>
+              </w:rPr>
+            </w:pPr>
+            <w:r>
+              <w:rPr>
+                <w:bCs/>
+                <w:i/>
+                <w:iCs/>
+              </w:rPr>
+              <w:t>UC_GP</w:t>
+            </w:r>
+            <w:r>
+              <w:rPr>
+                <w:bCs/>
+                <w:i/>
+                <w:iCs/>
+              </w:rPr>
+              <w:t>4</w:t>
+            </w:r>
+          </w:p>
+        </w:tc>
+        <w:tc>
+          <w:tcPr>
+            <w:tcW w:w="3561" w:type="dxa"/>
+            <w:vMerge w:val="restart"/>
+          </w:tcPr>
+          <w:p>
+            <w:pPr>
+              <w:rPr>
+                <w:bCs/>
+                <w:i/>
+                <w:iCs/>
+              </w:rPr>
+            </w:pPr>
+            <w:r>
+              <w:rPr>
+                <w:bCs/>
+                <w:i/>
+                <w:iCs/>
+              </w:rPr>
+              <w:t>Aggiunta Struttura</w:t>
+            </w:r>
+          </w:p>
+        </w:tc>
+        <w:tc>
+          <w:tcPr>
+            <w:tcW w:w="1744" w:type="dxa"/>
+            <w:gridSpan w:val="2"/>
+          </w:tcPr>
+          <w:p>
+            <w:pPr>
+              <w:rPr>
+                <w:bCs/>
+                <w:i/>
+                <w:iCs/>
+              </w:rPr>
+            </w:pPr>
+            <w:r>
+              <w:rPr>
+                <w:bCs/>
+                <w:i/>
+                <w:iCs/>
+              </w:rPr>
+              <w:t>Data</w:t>
+            </w:r>
+          </w:p>
+        </w:tc>
+        <w:tc>
+          <w:tcPr>
+            <w:tcW w:w="1732" w:type="dxa"/>
+          </w:tcPr>
+          <w:p>
+            <w:pPr>
+              <w:rPr>
+                <w:bCs/>
+                <w:i/>
+                <w:iCs/>
+              </w:rPr>
+            </w:pPr>
+            <w:r>
+              <w:rPr>
+                <w:bCs/>
+                <w:i/>
+                <w:iCs/>
+              </w:rPr>
+              <w:t>03/12/2020</w:t>
+            </w:r>
+          </w:p>
+        </w:tc>
+      </w:tr>
+      <w:tr>
+        <w:trPr>
+          <w:trHeight w:val="123"/>
+        </w:trPr>
+        <w:tc>
+          <w:tcPr>
+            <w:tcW w:w="2707" w:type="dxa"/>
+            <w:gridSpan w:val="4"/>
+            <w:vMerge/>
+            <w:shd w:val="clear" w:color="auto" w:fill="002060"/>
+          </w:tcPr>
+          <w:p>
+            <w:pPr>
+              <w:rPr>
+                <w:b/>
+                <w:bCs/>
+              </w:rPr>
+            </w:pPr>
+          </w:p>
+        </w:tc>
+        <w:tc>
+          <w:tcPr>
+            <w:tcW w:w="3561" w:type="dxa"/>
+            <w:vMerge/>
+          </w:tcPr>
+          <w:p>
+            <w:pPr>
+              <w:rPr>
+                <w:bCs/>
+                <w:i/>
+                <w:iCs/>
+              </w:rPr>
+            </w:pPr>
+          </w:p>
+        </w:tc>
+        <w:tc>
+          <w:tcPr>
+            <w:tcW w:w="1735" w:type="dxa"/>
+          </w:tcPr>
+          <w:p>
+            <w:pPr>
+              <w:rPr>
+                <w:bCs/>
+                <w:i/>
+                <w:iCs/>
+              </w:rPr>
+            </w:pPr>
+            <w:proofErr w:type="spellStart"/>
+            <w:r>
+              <w:rPr>
+                <w:bCs/>
+                <w:i/>
+                <w:iCs/>
+              </w:rPr>
+              <w:t>Vers</w:t>
+            </w:r>
+            <w:proofErr w:type="spellEnd"/>
+            <w:r>
+              <w:rPr>
+                <w:bCs/>
+                <w:i/>
+                <w:iCs/>
+              </w:rPr>
+              <w:t>.</w:t>
+            </w:r>
+          </w:p>
+        </w:tc>
+        <w:tc>
+          <w:tcPr>
+            <w:tcW w:w="1741" w:type="dxa"/>
+            <w:gridSpan w:val="2"/>
+          </w:tcPr>
+          <w:p>
+            <w:pPr>
+              <w:rPr>
+                <w:bCs/>
+                <w:i/>
+                <w:iCs/>
+              </w:rPr>
+            </w:pPr>
+            <w:r>
+              <w:rPr>
+                <w:bCs/>
+                <w:i/>
+                <w:iCs/>
+              </w:rPr>
+              <w:t>0.00.00</w:t>
+            </w:r>
+            <w:r>
+              <w:rPr>
+                <w:bCs/>
+                <w:i/>
+                <w:iCs/>
+              </w:rPr>
+              <w:t>1</w:t>
+            </w:r>
+          </w:p>
+        </w:tc>
+      </w:tr>
+      <w:tr>
+        <w:trPr>
+          <w:trHeight w:val="123"/>
+        </w:trPr>
+        <w:tc>
+          <w:tcPr>
+            <w:tcW w:w="2707" w:type="dxa"/>
+            <w:gridSpan w:val="4"/>
+            <w:vMerge/>
+            <w:shd w:val="clear" w:color="auto" w:fill="002060"/>
+          </w:tcPr>
+          <w:p>
+            <w:pPr>
+              <w:rPr>
+                <w:b/>
+                <w:bCs/>
+              </w:rPr>
+            </w:pPr>
+          </w:p>
+        </w:tc>
+        <w:tc>
+          <w:tcPr>
+            <w:tcW w:w="3561" w:type="dxa"/>
+            <w:vMerge/>
+          </w:tcPr>
+          <w:p>
+            <w:pPr>
+              <w:rPr>
+                <w:bCs/>
+                <w:i/>
+                <w:iCs/>
+              </w:rPr>
+            </w:pPr>
+          </w:p>
+        </w:tc>
+        <w:tc>
+          <w:tcPr>
+            <w:tcW w:w="1735" w:type="dxa"/>
+          </w:tcPr>
+          <w:p>
+            <w:pPr>
+              <w:rPr>
+                <w:bCs/>
+                <w:i/>
+                <w:iCs/>
+              </w:rPr>
+            </w:pPr>
+            <w:r>
+              <w:rPr>
+                <w:bCs/>
+                <w:i/>
+                <w:iCs/>
+              </w:rPr>
+              <w:t>Autore</w:t>
+            </w:r>
+          </w:p>
+        </w:tc>
+        <w:tc>
+          <w:tcPr>
+            <w:tcW w:w="1741" w:type="dxa"/>
+            <w:gridSpan w:val="2"/>
+          </w:tcPr>
+          <w:p>
+            <w:pPr>
+              <w:rPr>
+                <w:bCs/>
+                <w:i/>
+                <w:iCs/>
+              </w:rPr>
+            </w:pPr>
+            <w:r>
+              <w:rPr>
+                <w:bCs/>
+                <w:i/>
+                <w:iCs/>
+              </w:rPr>
+              <w:t>Angelo Afeltra</w:t>
+            </w:r>
+          </w:p>
+        </w:tc>
+      </w:tr>
+      <w:tr>
+        <w:trPr>
+          <w:trHeight w:val="129"/>
+        </w:trPr>
+        <w:tc>
+          <w:tcPr>
+            <w:tcW w:w="2707" w:type="dxa"/>
+            <w:gridSpan w:val="4"/>
+            <w:shd w:val="clear" w:color="auto" w:fill="002060"/>
+          </w:tcPr>
+          <w:p>
+            <w:pPr>
+              <w:rPr>
+                <w:b/>
+                <w:bCs/>
+              </w:rPr>
+            </w:pPr>
+            <w:r>
+              <w:rPr>
+                <w:b/>
+                <w:bCs/>
+              </w:rPr>
+              <w:t>Descrizione</w:t>
+            </w:r>
+          </w:p>
+        </w:tc>
+        <w:tc>
+          <w:tcPr>
+            <w:tcW w:w="7037" w:type="dxa"/>
+            <w:gridSpan w:val="4"/>
+          </w:tcPr>
+          <w:p>
+            <w:pPr>
+              <w:rPr>
+                <w:bCs/>
+                <w:i/>
+                <w:iCs/>
+              </w:rPr>
+            </w:pPr>
+            <w:r>
+              <w:rPr>
+                <w:bCs/>
+                <w:i/>
+                <w:iCs/>
+              </w:rPr>
+              <w:t xml:space="preserve">Lo use case definisce la funzionalità </w:t>
+            </w:r>
+            <w:r>
+              <w:rPr>
+                <w:bCs/>
+                <w:i/>
+                <w:iCs/>
+              </w:rPr>
+              <w:t>di</w:t>
+            </w:r>
+            <w:r>
+              <w:rPr>
+                <w:bCs/>
+                <w:i/>
+                <w:iCs/>
+              </w:rPr>
+              <w:t xml:space="preserve"> aggiungere</w:t>
+            </w:r>
+            <w:r>
+              <w:rPr>
+                <w:bCs/>
+                <w:i/>
+                <w:iCs/>
+              </w:rPr>
+              <w:t xml:space="preserve"> un</w:t>
+            </w:r>
+            <w:r>
+              <w:rPr>
+                <w:bCs/>
+                <w:i/>
+                <w:iCs/>
+              </w:rPr>
+              <w:t xml:space="preserve">a struttura al </w:t>
+            </w:r>
+            <w:r>
+              <w:rPr>
+                <w:bCs/>
+                <w:i/>
+                <w:iCs/>
+              </w:rPr>
+              <w:t>database</w:t>
+            </w:r>
+            <w:r>
+              <w:rPr>
+                <w:bCs/>
+                <w:i/>
+                <w:iCs/>
+              </w:rPr>
+              <w:t xml:space="preserve"> per il gestore della piattaforma</w:t>
+            </w:r>
+          </w:p>
+        </w:tc>
+      </w:tr>
+      <w:tr>
+        <w:trPr>
+          <w:trHeight w:val="129"/>
+        </w:trPr>
+        <w:tc>
+          <w:tcPr>
+            <w:tcW w:w="2707" w:type="dxa"/>
+            <w:gridSpan w:val="4"/>
+            <w:shd w:val="clear" w:color="auto" w:fill="002060"/>
+          </w:tcPr>
+          <w:p>
+            <w:r>
+              <w:rPr>
+                <w:b/>
+                <w:bCs/>
+              </w:rPr>
+              <w:t>Attore Principale</w:t>
+            </w:r>
+          </w:p>
+        </w:tc>
+        <w:tc>
+          <w:tcPr>
+            <w:tcW w:w="7037" w:type="dxa"/>
+            <w:gridSpan w:val="4"/>
+          </w:tcPr>
+          <w:p>
+            <w:pPr>
+              <w:rPr>
+                <w:b/>
+                <w:bCs/>
+              </w:rPr>
+            </w:pPr>
+            <w:r>
+              <w:rPr>
+                <w:b/>
+                <w:bCs/>
+              </w:rPr>
+              <w:t>Gestore piattaforma</w:t>
+            </w:r>
+          </w:p>
+        </w:tc>
+      </w:tr>
+      <w:tr>
+        <w:trPr>
+          <w:trHeight w:val="129"/>
+        </w:trPr>
+        <w:tc>
+          <w:tcPr>
+            <w:tcW w:w="2707" w:type="dxa"/>
+            <w:gridSpan w:val="4"/>
+            <w:shd w:val="clear" w:color="auto" w:fill="002060"/>
+          </w:tcPr>
+          <w:p>
+            <w:pPr>
+              <w:rPr>
+                <w:b/>
+                <w:bCs/>
+              </w:rPr>
+            </w:pPr>
+            <w:r>
+              <w:rPr>
+                <w:b/>
+                <w:bCs/>
+              </w:rPr>
+              <w:t>Attori secondari</w:t>
+            </w:r>
+          </w:p>
+        </w:tc>
+        <w:tc>
+          <w:tcPr>
+            <w:tcW w:w="7037" w:type="dxa"/>
+            <w:gridSpan w:val="4"/>
+          </w:tcPr>
+          <w:p>
+            <w:pPr>
+              <w:rPr>
+                <w:b/>
+                <w:bCs/>
+              </w:rPr>
+            </w:pPr>
+            <w:r>
+              <w:rPr>
+                <w:b/>
+                <w:bCs/>
+              </w:rPr>
+              <w:t>NA</w:t>
+            </w:r>
+          </w:p>
+        </w:tc>
+      </w:tr>
+      <w:tr>
+        <w:trPr>
+          <w:trHeight w:val="129"/>
+        </w:trPr>
+        <w:tc>
+          <w:tcPr>
+            <w:tcW w:w="2707" w:type="dxa"/>
+            <w:gridSpan w:val="4"/>
+            <w:shd w:val="clear" w:color="auto" w:fill="002060"/>
+          </w:tcPr>
+          <w:p>
+            <w:r>
+              <w:rPr>
+                <w:b/>
+                <w:bCs/>
+              </w:rPr>
+              <w:t xml:space="preserve">Entry </w:t>
+            </w:r>
+            <w:proofErr w:type="spellStart"/>
+            <w:r>
+              <w:rPr>
+                <w:b/>
+                <w:bCs/>
+              </w:rPr>
+              <w:t>Condition</w:t>
+            </w:r>
+            <w:proofErr w:type="spellEnd"/>
+          </w:p>
+        </w:tc>
+        <w:tc>
+          <w:tcPr>
+            <w:tcW w:w="7037" w:type="dxa"/>
+            <w:gridSpan w:val="4"/>
+          </w:tcPr>
+          <w:p>
+            <w:r>
+              <w:t>Il gestore ha accesso al database</w:t>
+            </w:r>
+          </w:p>
+        </w:tc>
+      </w:tr>
+      <w:tr>
+        <w:trPr>
+          <w:trHeight w:val="129"/>
+        </w:trPr>
+        <w:tc>
+          <w:tcPr>
+            <w:tcW w:w="2707" w:type="dxa"/>
+            <w:gridSpan w:val="4"/>
+            <w:shd w:val="clear" w:color="auto" w:fill="002060"/>
+          </w:tcPr>
+          <w:p>
+            <w:pPr>
+              <w:rPr>
+                <w:b/>
+                <w:bCs/>
+              </w:rPr>
+            </w:pPr>
+            <w:r>
+              <w:rPr>
+                <w:b/>
+                <w:bCs/>
+              </w:rPr>
+              <w:t xml:space="preserve">Exit </w:t>
+            </w:r>
+            <w:proofErr w:type="spellStart"/>
+            <w:r>
+              <w:rPr>
+                <w:b/>
+                <w:bCs/>
+              </w:rPr>
+              <w:t>condition</w:t>
+            </w:r>
+            <w:proofErr w:type="spellEnd"/>
+          </w:p>
+          <w:p>
+            <w:r>
+              <w:t xml:space="preserve">                       On success</w:t>
+            </w:r>
+          </w:p>
+        </w:tc>
+        <w:tc>
+          <w:tcPr>
+            <w:tcW w:w="7037" w:type="dxa"/>
+            <w:gridSpan w:val="4"/>
+          </w:tcPr>
+          <w:p>
+            <w:r>
+              <w:rPr>
+                <w:bCs/>
+              </w:rPr>
+              <w:t>Struttura inserita nel database</w:t>
+            </w:r>
+          </w:p>
+        </w:tc>
+      </w:tr>
+      <w:tr>
+        <w:trPr>
+          <w:trHeight w:val="129"/>
+        </w:trPr>
+        <w:tc>
+          <w:tcPr>
+            <w:tcW w:w="2707" w:type="dxa"/>
+            <w:gridSpan w:val="4"/>
+            <w:shd w:val="clear" w:color="auto" w:fill="002060"/>
+          </w:tcPr>
+          <w:p>
+            <w:pPr>
+              <w:rPr>
+                <w:b/>
+                <w:bCs/>
+              </w:rPr>
+            </w:pPr>
+            <w:r>
+              <w:rPr>
+                <w:b/>
+                <w:bCs/>
+              </w:rPr>
+              <w:t xml:space="preserve">Exit </w:t>
+            </w:r>
+            <w:proofErr w:type="spellStart"/>
+            <w:r>
+              <w:rPr>
+                <w:b/>
+                <w:bCs/>
+              </w:rPr>
+              <w:t>condition</w:t>
+            </w:r>
+            <w:proofErr w:type="spellEnd"/>
+          </w:p>
+          <w:p>
+            <w:r>
+              <w:t xml:space="preserve">                       On </w:t>
+            </w:r>
+            <w:proofErr w:type="spellStart"/>
+            <w:r>
+              <w:t>failure</w:t>
+            </w:r>
+            <w:proofErr w:type="spellEnd"/>
+          </w:p>
+        </w:tc>
+        <w:tc>
+          <w:tcPr>
+            <w:tcW w:w="7037" w:type="dxa"/>
+            <w:gridSpan w:val="4"/>
+          </w:tcPr>
+          <w:p>
+            <w:r>
+              <w:rPr>
+                <w:bCs/>
+              </w:rPr>
+              <w:t>La struttura non è stata inserita nel database</w:t>
+            </w:r>
+          </w:p>
+        </w:tc>
+      </w:tr>
+      <w:tr>
+        <w:trPr>
+          <w:trHeight w:val="129"/>
+        </w:trPr>
+        <w:tc>
+          <w:tcPr>
+            <w:tcW w:w="2707" w:type="dxa"/>
+            <w:gridSpan w:val="4"/>
+            <w:shd w:val="clear" w:color="auto" w:fill="002060"/>
+          </w:tcPr>
+          <w:p>
+            <w:r>
+              <w:rPr>
+                <w:b/>
+                <w:bCs/>
+              </w:rPr>
+              <w:t xml:space="preserve">Rilevanza/User </w:t>
+            </w:r>
+            <w:proofErr w:type="spellStart"/>
+            <w:r>
+              <w:rPr>
+                <w:b/>
+                <w:bCs/>
+              </w:rPr>
+              <w:t>Priority</w:t>
+            </w:r>
+            <w:proofErr w:type="spellEnd"/>
+          </w:p>
+        </w:tc>
+        <w:tc>
+          <w:tcPr>
+            <w:tcW w:w="7037" w:type="dxa"/>
+            <w:gridSpan w:val="4"/>
+          </w:tcPr>
+          <w:p>
+            <w:r>
+              <w:rPr>
+                <w:bCs/>
+              </w:rPr>
+              <w:t>Elevata</w:t>
+            </w:r>
+          </w:p>
+        </w:tc>
+      </w:tr>
+      <w:tr>
+        <w:trPr>
+          <w:trHeight w:val="129"/>
+        </w:trPr>
+        <w:tc>
+          <w:tcPr>
+            <w:tcW w:w="2707" w:type="dxa"/>
+            <w:gridSpan w:val="4"/>
+            <w:shd w:val="clear" w:color="auto" w:fill="002060"/>
+          </w:tcPr>
+          <w:p>
+            <w:r>
+              <w:rPr>
+                <w:b/>
+                <w:bCs/>
+              </w:rPr>
+              <w:t>Frequenza stimata</w:t>
+            </w:r>
+          </w:p>
+        </w:tc>
+        <w:tc>
+          <w:tcPr>
+            <w:tcW w:w="7037" w:type="dxa"/>
+            <w:gridSpan w:val="4"/>
+          </w:tcPr>
+          <w:p>
+            <w:r>
+              <w:t>4/anno</w:t>
+            </w:r>
+          </w:p>
+        </w:tc>
+      </w:tr>
+      <w:tr>
+        <w:trPr>
+          <w:trHeight w:val="129"/>
+        </w:trPr>
+        <w:tc>
+          <w:tcPr>
+            <w:tcW w:w="2707" w:type="dxa"/>
+            <w:gridSpan w:val="4"/>
+            <w:shd w:val="clear" w:color="auto" w:fill="002060"/>
+            <w:vAlign w:val="center"/>
+          </w:tcPr>
+          <w:p>
+            <w:pPr>
+              <w:rPr>
+                <w:rFonts w:eastAsia="Calibri"/>
+                <w:b/>
+                <w:bCs/>
+              </w:rPr>
+            </w:pPr>
+            <w:r>
+              <w:rPr>
+                <w:rFonts w:eastAsia="Calibri"/>
+                <w:b/>
+                <w:bCs/>
+              </w:rPr>
+              <w:t>Extension point</w:t>
+            </w:r>
+          </w:p>
+        </w:tc>
+        <w:tc>
+          <w:tcPr>
+            <w:tcW w:w="7037" w:type="dxa"/>
+            <w:gridSpan w:val="4"/>
+          </w:tcPr>
+          <w:p>
+            <w:r>
+              <w:t>NA</w:t>
+            </w:r>
+          </w:p>
+        </w:tc>
+      </w:tr>
+      <w:tr>
+        <w:trPr>
+          <w:trHeight w:val="129"/>
+        </w:trPr>
+        <w:tc>
+          <w:tcPr>
+            <w:tcW w:w="2707" w:type="dxa"/>
+            <w:gridSpan w:val="4"/>
+            <w:shd w:val="clear" w:color="auto" w:fill="002060"/>
+            <w:vAlign w:val="center"/>
+          </w:tcPr>
+          <w:p>
+            <w:pPr>
+              <w:rPr>
+                <w:rFonts w:eastAsia="Calibri"/>
+                <w:b/>
+                <w:bCs/>
+              </w:rPr>
+            </w:pPr>
+            <w:proofErr w:type="spellStart"/>
+            <w:r>
+              <w:rPr>
+                <w:rFonts w:eastAsia="Calibri"/>
+                <w:b/>
+                <w:bCs/>
+              </w:rPr>
+              <w:t>Generalization</w:t>
+            </w:r>
+            <w:proofErr w:type="spellEnd"/>
+            <w:r>
+              <w:rPr>
+                <w:rFonts w:eastAsia="Calibri"/>
+                <w:b/>
+                <w:bCs/>
+              </w:rPr>
+              <w:t xml:space="preserve"> of</w:t>
+            </w:r>
+          </w:p>
+        </w:tc>
+        <w:tc>
+          <w:tcPr>
+            <w:tcW w:w="7037" w:type="dxa"/>
+            <w:gridSpan w:val="4"/>
+          </w:tcPr>
+          <w:p>
+            <w:r>
+              <w:t>NA</w:t>
+            </w:r>
+          </w:p>
+        </w:tc>
+      </w:tr>
+      <w:tr>
+        <w:trPr>
+          <w:trHeight w:val="121"/>
+        </w:trPr>
+        <w:tc>
+          <w:tcPr>
+            <w:tcW w:w="9744" w:type="dxa"/>
+            <w:gridSpan w:val="8"/>
+            <w:shd w:val="clear" w:color="auto" w:fill="002060"/>
+            <w:vAlign w:val="center"/>
+          </w:tcPr>
+          <w:p>
+            <w:pPr>
+              <w:jc w:val="center"/>
+              <w:rPr>
+                <w:b/>
+                <w:bCs/>
+                <w:caps/>
+              </w:rPr>
+            </w:pPr>
+            <w:r>
+              <w:rPr>
+                <w:b/>
+                <w:bCs/>
+                <w:caps/>
+              </w:rPr>
+              <w:t>Flusso di Eventi Principale/Main Scenario</w:t>
+            </w:r>
+          </w:p>
+        </w:tc>
+      </w:tr>
+      <w:tr>
+        <w:trPr>
+          <w:trHeight w:val="366"/>
+        </w:trPr>
+        <w:tc>
+          <w:tcPr>
+            <w:tcW w:w="527" w:type="dxa"/>
+          </w:tcPr>
+          <w:p>
+            <w:r>
+              <w:t>1</w:t>
+            </w:r>
+          </w:p>
+        </w:tc>
+        <w:tc>
+          <w:tcPr>
+            <w:tcW w:w="1259" w:type="dxa"/>
+            <w:gridSpan w:val="2"/>
+          </w:tcPr>
+          <w:p>
+            <w:pPr>
+              <w:ind w:left="34"/>
+            </w:pPr>
+            <w:r>
+              <w:t>Attore:</w:t>
+            </w:r>
+          </w:p>
+        </w:tc>
+        <w:tc>
+          <w:tcPr>
+            <w:tcW w:w="7958" w:type="dxa"/>
+            <w:gridSpan w:val="5"/>
+          </w:tcPr>
+          <w:p>
+            <w:pPr>
+              <w:ind w:left="34"/>
+            </w:pPr>
+            <w:r>
+              <w:t>Il gestore esegue il comando per aggiungere una struttura al database</w:t>
+            </w:r>
+          </w:p>
+        </w:tc>
+      </w:tr>
+      <w:tr>
+        <w:trPr>
+          <w:trHeight w:val="121"/>
+        </w:trPr>
+        <w:tc>
+          <w:tcPr>
+            <w:tcW w:w="527" w:type="dxa"/>
+          </w:tcPr>
+          <w:p>
+            <w:r>
+              <w:t>2</w:t>
+            </w:r>
+          </w:p>
+        </w:tc>
+        <w:tc>
+          <w:tcPr>
+            <w:tcW w:w="1259" w:type="dxa"/>
+            <w:gridSpan w:val="2"/>
+          </w:tcPr>
+          <w:p>
+            <w:pPr>
+              <w:ind w:left="34"/>
+            </w:pPr>
+            <w:r>
+              <w:t>Sistema:</w:t>
+            </w:r>
+          </w:p>
+        </w:tc>
+        <w:tc>
+          <w:tcPr>
+            <w:tcW w:w="7958" w:type="dxa"/>
+            <w:gridSpan w:val="5"/>
+          </w:tcPr>
+          <w:p>
+            <w:r>
+              <w:t>Comunica al gestore che la struttura è stata aggiunta correttamente</w:t>
+            </w:r>
+          </w:p>
+        </w:tc>
+      </w:tr>
+      <w:tr>
+        <w:trPr>
+          <w:trHeight w:val="121"/>
+        </w:trPr>
+        <w:tc>
+          <w:tcPr>
+            <w:tcW w:w="9744" w:type="dxa"/>
+            <w:gridSpan w:val="8"/>
+            <w:shd w:val="clear" w:color="auto" w:fill="002060"/>
+          </w:tcPr>
+          <w:p>
+            <w:r>
+              <w:rPr>
+                <w:b/>
+                <w:bCs/>
+              </w:rPr>
+              <w:t xml:space="preserve">I Scenario/Flusso di eventi Alternativo: </w:t>
+            </w:r>
+            <w:r>
+              <w:t>Non è possibile aggiungere la struttura</w:t>
+            </w:r>
+          </w:p>
+        </w:tc>
+      </w:tr>
+      <w:tr>
+        <w:trPr>
+          <w:trHeight w:val="114"/>
+        </w:trPr>
+        <w:tc>
+          <w:tcPr>
+            <w:tcW w:w="1352" w:type="dxa"/>
+            <w:gridSpan w:val="2"/>
+          </w:tcPr>
+          <w:p>
+            <w:pPr>
+              <w:rPr>
+                <w:b/>
+                <w:bCs/>
+              </w:rPr>
+            </w:pPr>
+            <w:r>
+              <w:rPr>
+                <w:b/>
+                <w:bCs/>
+              </w:rPr>
+              <w:t>4.1</w:t>
+            </w:r>
+          </w:p>
+        </w:tc>
+        <w:tc>
+          <w:tcPr>
+            <w:tcW w:w="1355" w:type="dxa"/>
+            <w:gridSpan w:val="2"/>
+          </w:tcPr>
+          <w:p>
+            <w:r>
+              <w:t>Sistema:</w:t>
+            </w:r>
+          </w:p>
+        </w:tc>
+        <w:tc>
+          <w:tcPr>
+            <w:tcW w:w="7037" w:type="dxa"/>
+            <w:gridSpan w:val="4"/>
+          </w:tcPr>
+          <w:p>
+            <w:pPr>
+              <w:rPr>
+                <w:u w:val="single"/>
+              </w:rPr>
+            </w:pPr>
+            <w:r>
+              <w:t>Mostra al gestore un messaggio che ne specifica il motivo</w:t>
+            </w:r>
+          </w:p>
+        </w:tc>
+      </w:tr>
+    </w:tbl>
+    <w:p>
+      <w:pPr>
+        <w:rPr>
+          <w:rFonts w:ascii="Arial" w:hAnsi="Arial" w:cs="Arial"/>
+          <w:b/>
+          <w:bCs/>
+          <w:color w:val="000000" w:themeColor="text1"/>
+          <w:sz w:val="24"/>
+          <w:szCs w:val="24"/>
+        </w:rPr>
+      </w:pPr>
+    </w:p>
+    <w:p>
+      <w:pPr>
+        <w:rPr>
+          <w:rFonts w:ascii="Arial" w:hAnsi="Arial" w:cs="Arial"/>
+          <w:b/>
+          <w:bCs/>
+          <w:color w:val="000000" w:themeColor="text1"/>
+          <w:sz w:val="24"/>
+          <w:szCs w:val="24"/>
+        </w:rPr>
+      </w:pPr>
+      <w:r>
+        <w:rPr>
+          <w:rFonts w:ascii="Arial" w:hAnsi="Arial" w:cs="Arial"/>
+          <w:b/>
+          <w:bCs/>
+          <w:color w:val="000000" w:themeColor="text1"/>
+          <w:sz w:val="24"/>
+          <w:szCs w:val="24"/>
+        </w:rPr>
+        <w:t xml:space="preserve">3.7.6 </w:t>
+      </w:r>
+      <w:bookmarkStart w:id="27" w:name="EliminazioneStruttura"/>
+      <w:r>
+        <w:rPr>
+          <w:rFonts w:ascii="Arial" w:hAnsi="Arial" w:cs="Arial"/>
+          <w:b/>
+          <w:bCs/>
+          <w:color w:val="000000" w:themeColor="text1"/>
+          <w:sz w:val="24"/>
+          <w:szCs w:val="24"/>
+        </w:rPr>
+        <w:t>Eliminazione Struttura</w:t>
+      </w:r>
+      <w:bookmarkEnd w:id="27"/>
+    </w:p>
+    <w:p>
+      <w:pPr>
+        <w:rPr>
+          <w:rFonts w:ascii="Arial" w:hAnsi="Arial" w:cs="Arial"/>
+          <w:b/>
+          <w:bCs/>
+          <w:color w:val="000000" w:themeColor="text1"/>
+          <w:sz w:val="24"/>
+          <w:szCs w:val="24"/>
+        </w:rPr>
+      </w:pPr>
+      <w:r>
+        <w:drawing>
+          <wp:inline distT="0" distB="0" distL="0" distR="0" wp14:anchorId="0E2324E9" wp14:editId="0EEE6FE8">
+            <wp:extent cx="6120130" cy="4030345"/>
+            <wp:effectExtent l="0" t="0" r="0" b="8255"/>
+            <wp:docPr id="19" name="Immagine 19"/>
+            <wp:cNvGraphicFramePr>
+              <a:graphicFrameLocks xmlns:a="http://schemas.openxmlformats.org/drawingml/2006/main" noChangeAspect="1"/>
+            </wp:cNvGraphicFramePr>
+            <a:graphic xmlns:a="http://schemas.openxmlformats.org/drawingml/2006/main">
+              <a:graphicData uri="http://schemas.openxmlformats.org/drawingml/2006/picture">
+                <pic:pic xmlns:pic="http://schemas.openxmlformats.org/drawingml/2006/picture">
+                  <pic:nvPicPr>
+                    <pic:cNvPr id="0" name="Picture 6"/>
+                    <pic:cNvPicPr>
+                      <a:picLocks noChangeAspect="1" noChangeArrowheads="1"/>
+                    </pic:cNvPicPr>
+                  </pic:nvPicPr>
+                  <pic:blipFill>
+                    <a:blip r:embed="rId14" cstate="print">
+                      <a:extLst>
+                        <a:ext uri="{28A0092B-C50C-407E-A947-70E740481C1C}">
+                          <a14:useLocalDpi xmlns:a14="http://schemas.microsoft.com/office/drawing/2010/main" val="0"/>
+                        </a:ext>
+                      </a:extLst>
+                    </a:blip>
+                    <a:srcRect/>
+                    <a:stretch>
+                      <a:fillRect/>
+                    </a:stretch>
+                  </pic:blipFill>
+                  <pic:spPr bwMode="auto">
+                    <a:xfrm>
+                      <a:off x="0" y="0"/>
+                      <a:ext cx="6120130" cy="4030345"/>
+                    </a:xfrm>
+                    <a:prstGeom prst="rect">
+                      <a:avLst/>
+                    </a:prstGeom>
+                    <a:noFill/>
+                    <a:ln>
+                      <a:noFill/>
+                    </a:ln>
+                  </pic:spPr>
+                </pic:pic>
+              </a:graphicData>
+            </a:graphic>
+          </wp:inline>
+        </w:drawing>
+      </w:r>
+    </w:p>
+    <w:p>
+      <w:pPr>
+        <w:rPr>
+          <w:rFonts w:ascii="Arial" w:hAnsi="Arial" w:cs="Arial"/>
+          <w:b/>
+          <w:bCs/>
+          <w:color w:val="000000" w:themeColor="text1"/>
+          <w:sz w:val="24"/>
+          <w:szCs w:val="24"/>
+        </w:rPr>
+      </w:pPr>
+      <w:r>
+        <w:rPr>
+          <w:rFonts w:ascii="Arial" w:hAnsi="Arial" w:cs="Arial"/>
+          <w:b/>
+          <w:bCs/>
+          <w:color w:val="000000" w:themeColor="text1"/>
+          <w:sz w:val="24"/>
+          <w:szCs w:val="24"/>
+        </w:rPr>
+        <w:lastRenderedPageBreak/>
+        <w:t xml:space="preserve">3.7.7 </w:t>
+      </w:r>
+      <w:bookmarkStart w:id="28" w:name="AggiuntaAmbulatorio"/>
+      <w:r>
+        <w:rPr>
+          <w:rFonts w:ascii="Arial" w:hAnsi="Arial" w:cs="Arial"/>
+          <w:b/>
+          <w:bCs/>
+          <w:color w:val="000000" w:themeColor="text1"/>
+          <w:sz w:val="24"/>
+          <w:szCs w:val="24"/>
+        </w:rPr>
+        <w:t>Aggiunta Ambulatorio</w:t>
+      </w:r>
+      <w:bookmarkEnd w:id="28"/>
+    </w:p>
+    <w:tbl>
+      <w:tblPr>
+        <w:tblStyle w:val="Grigliatabella"/>
+        <w:tblpPr w:leftFromText="141" w:rightFromText="141" w:vertAnchor="page" w:horzAnchor="margin" w:tblpY="2101"/>
+        <w:tblW w:w="9744" w:type="dxa"/>
+        <w:tblLayout w:type="fixed"/>
+        <w:tblLook w:val="04A0" w:firstRow="1" w:lastRow="0" w:firstColumn="1" w:lastColumn="0" w:noHBand="0" w:noVBand="1"/>
+      </w:tblPr>
+      <w:tblGrid>
+        <w:gridCol w:w="527"/>
+        <w:gridCol w:w="825"/>
+        <w:gridCol w:w="434"/>
+        <w:gridCol w:w="921"/>
+        <w:gridCol w:w="3561"/>
+        <w:gridCol w:w="1735"/>
+        <w:gridCol w:w="9"/>
+        <w:gridCol w:w="1732"/>
+      </w:tblGrid>
+      <w:tr>
+        <w:trPr>
+          <w:trHeight w:val="65"/>
+        </w:trPr>
+        <w:tc>
+          <w:tcPr>
+            <w:tcW w:w="2707" w:type="dxa"/>
+            <w:gridSpan w:val="4"/>
+            <w:vMerge w:val="restart"/>
+            <w:shd w:val="clear" w:color="auto" w:fill="002060"/>
+          </w:tcPr>
+          <w:p>
+            <w:pPr>
+              <w:rPr>
+                <w:b/>
+                <w:bCs/>
+              </w:rPr>
+            </w:pPr>
+            <w:r>
+              <w:rPr>
+                <w:b/>
+                <w:bCs/>
+              </w:rPr>
+              <w:t>Identificativo</w:t>
+            </w:r>
+          </w:p>
+          <w:p>
+            <w:pPr>
+              <w:rPr>
+                <w:b/>
+                <w:bCs/>
+              </w:rPr>
+            </w:pPr>
+            <w:r>
+              <w:rPr>
+                <w:bCs/>
+                <w:i/>
+                <w:iCs/>
+              </w:rPr>
+              <w:t>UC_GP</w:t>
+            </w:r>
+            <w:r>
+              <w:rPr>
+                <w:bCs/>
+                <w:i/>
+                <w:iCs/>
+              </w:rPr>
+              <w:t>6</w:t>
+            </w:r>
+          </w:p>
+        </w:tc>
+        <w:tc>
+          <w:tcPr>
+            <w:tcW w:w="3561" w:type="dxa"/>
+            <w:vMerge w:val="restart"/>
+          </w:tcPr>
+          <w:p>
+            <w:pPr>
+              <w:rPr>
+                <w:bCs/>
+                <w:i/>
+                <w:iCs/>
+              </w:rPr>
+            </w:pPr>
+            <w:r>
+              <w:rPr>
+                <w:bCs/>
+                <w:i/>
+                <w:iCs/>
+              </w:rPr>
+              <w:t>Aggiunta Ambulatorio</w:t>
+            </w:r>
+          </w:p>
+        </w:tc>
+        <w:tc>
+          <w:tcPr>
+            <w:tcW w:w="1744" w:type="dxa"/>
+            <w:gridSpan w:val="2"/>
+          </w:tcPr>
+          <w:p>
+            <w:pPr>
+              <w:rPr>
+                <w:bCs/>
+                <w:i/>
+                <w:iCs/>
+              </w:rPr>
+            </w:pPr>
+            <w:r>
+              <w:rPr>
+                <w:bCs/>
+                <w:i/>
+                <w:iCs/>
+              </w:rPr>
+              <w:t>Data</w:t>
+            </w:r>
+          </w:p>
+        </w:tc>
+        <w:tc>
+          <w:tcPr>
+            <w:tcW w:w="1732" w:type="dxa"/>
+          </w:tcPr>
+          <w:p>
+            <w:pPr>
+              <w:rPr>
+                <w:bCs/>
+                <w:i/>
+                <w:iCs/>
+              </w:rPr>
+            </w:pPr>
+            <w:r>
+              <w:rPr>
+                <w:bCs/>
+                <w:i/>
+                <w:iCs/>
+              </w:rPr>
+              <w:t>03/12/2020</w:t>
+            </w:r>
+          </w:p>
+        </w:tc>
+      </w:tr>
+      <w:tr>
+        <w:trPr>
+          <w:trHeight w:val="123"/>
+        </w:trPr>
+        <w:tc>
+          <w:tcPr>
+            <w:tcW w:w="2707" w:type="dxa"/>
+            <w:gridSpan w:val="4"/>
+            <w:vMerge/>
+            <w:shd w:val="clear" w:color="auto" w:fill="002060"/>
+          </w:tcPr>
+          <w:p>
+            <w:pPr>
+              <w:rPr>
+                <w:b/>
+                <w:bCs/>
+              </w:rPr>
+            </w:pPr>
+          </w:p>
+        </w:tc>
+        <w:tc>
+          <w:tcPr>
+            <w:tcW w:w="3561" w:type="dxa"/>
+            <w:vMerge/>
+          </w:tcPr>
+          <w:p>
+            <w:pPr>
+              <w:rPr>
+                <w:bCs/>
+                <w:i/>
+                <w:iCs/>
+              </w:rPr>
+            </w:pPr>
+          </w:p>
+        </w:tc>
+        <w:tc>
+          <w:tcPr>
+            <w:tcW w:w="1735" w:type="dxa"/>
+          </w:tcPr>
+          <w:p>
+            <w:pPr>
+              <w:rPr>
+                <w:bCs/>
+                <w:i/>
+                <w:iCs/>
+              </w:rPr>
+            </w:pPr>
+            <w:proofErr w:type="spellStart"/>
+            <w:r>
+              <w:rPr>
+                <w:bCs/>
+                <w:i/>
+                <w:iCs/>
+              </w:rPr>
+              <w:t>Vers</w:t>
+            </w:r>
+            <w:proofErr w:type="spellEnd"/>
+            <w:r>
+              <w:rPr>
+                <w:bCs/>
+                <w:i/>
+                <w:iCs/>
+              </w:rPr>
+              <w:t>.</w:t>
+            </w:r>
+          </w:p>
+        </w:tc>
+        <w:tc>
+          <w:tcPr>
+            <w:tcW w:w="1741" w:type="dxa"/>
+            <w:gridSpan w:val="2"/>
+          </w:tcPr>
+          <w:p>
+            <w:pPr>
+              <w:rPr>
+                <w:bCs/>
+                <w:i/>
+                <w:iCs/>
+              </w:rPr>
+            </w:pPr>
+            <w:r>
+              <w:rPr>
+                <w:bCs/>
+                <w:i/>
+                <w:iCs/>
+              </w:rPr>
+              <w:t>0.00.00</w:t>
+            </w:r>
+            <w:r>
+              <w:rPr>
+                <w:bCs/>
+                <w:i/>
+                <w:iCs/>
+              </w:rPr>
+              <w:t>1</w:t>
+            </w:r>
+          </w:p>
+        </w:tc>
+      </w:tr>
+      <w:tr>
+        <w:trPr>
+          <w:trHeight w:val="123"/>
+        </w:trPr>
+        <w:tc>
+          <w:tcPr>
+            <w:tcW w:w="2707" w:type="dxa"/>
+            <w:gridSpan w:val="4"/>
+            <w:vMerge/>
+            <w:shd w:val="clear" w:color="auto" w:fill="002060"/>
+          </w:tcPr>
+          <w:p>
+            <w:pPr>
+              <w:rPr>
+                <w:b/>
+                <w:bCs/>
+              </w:rPr>
+            </w:pPr>
+          </w:p>
+        </w:tc>
+        <w:tc>
+          <w:tcPr>
+            <w:tcW w:w="3561" w:type="dxa"/>
+            <w:vMerge/>
+          </w:tcPr>
+          <w:p>
+            <w:pPr>
+              <w:rPr>
+                <w:bCs/>
+                <w:i/>
+                <w:iCs/>
+              </w:rPr>
+            </w:pPr>
+          </w:p>
+        </w:tc>
+        <w:tc>
+          <w:tcPr>
+            <w:tcW w:w="1735" w:type="dxa"/>
+          </w:tcPr>
+          <w:p>
+            <w:pPr>
+              <w:rPr>
+                <w:bCs/>
+                <w:i/>
+                <w:iCs/>
+              </w:rPr>
+            </w:pPr>
+            <w:r>
+              <w:rPr>
+                <w:bCs/>
+                <w:i/>
+                <w:iCs/>
+              </w:rPr>
+              <w:t>Autore</w:t>
+            </w:r>
+          </w:p>
+        </w:tc>
+        <w:tc>
+          <w:tcPr>
+            <w:tcW w:w="1741" w:type="dxa"/>
+            <w:gridSpan w:val="2"/>
+          </w:tcPr>
+          <w:p>
+            <w:pPr>
+              <w:rPr>
+                <w:bCs/>
+                <w:i/>
+                <w:iCs/>
+              </w:rPr>
+            </w:pPr>
+            <w:r>
+              <w:rPr>
+                <w:bCs/>
+                <w:i/>
+                <w:iCs/>
+              </w:rPr>
+              <w:t>Angelo Afeltra</w:t>
+            </w:r>
+          </w:p>
+        </w:tc>
+      </w:tr>
+      <w:tr>
+        <w:trPr>
+          <w:trHeight w:val="129"/>
+        </w:trPr>
+        <w:tc>
+          <w:tcPr>
+            <w:tcW w:w="2707" w:type="dxa"/>
+            <w:gridSpan w:val="4"/>
+            <w:shd w:val="clear" w:color="auto" w:fill="002060"/>
+          </w:tcPr>
+          <w:p>
+            <w:pPr>
+              <w:rPr>
+                <w:b/>
+                <w:bCs/>
+              </w:rPr>
+            </w:pPr>
+            <w:r>
+              <w:rPr>
+                <w:b/>
+                <w:bCs/>
+              </w:rPr>
+              <w:t>Descrizione</w:t>
+            </w:r>
+          </w:p>
+        </w:tc>
+        <w:tc>
+          <w:tcPr>
+            <w:tcW w:w="7037" w:type="dxa"/>
+            <w:gridSpan w:val="4"/>
+          </w:tcPr>
+          <w:p>
+            <w:pPr>
+              <w:rPr>
+                <w:bCs/>
+                <w:i/>
+                <w:iCs/>
+              </w:rPr>
+            </w:pPr>
+            <w:r>
+              <w:rPr>
+                <w:bCs/>
+                <w:i/>
+                <w:iCs/>
+              </w:rPr>
+              <w:t xml:space="preserve">Lo use case definisce la funzionalità di </w:t>
+            </w:r>
+            <w:r>
+              <w:rPr>
+                <w:bCs/>
+                <w:i/>
+                <w:iCs/>
+              </w:rPr>
+              <w:t>aggiungere un ambulatorio al database</w:t>
+            </w:r>
+            <w:r>
+              <w:rPr>
+                <w:bCs/>
+                <w:i/>
+                <w:iCs/>
+              </w:rPr>
+              <w:t xml:space="preserve"> per il gestore della piattaforma</w:t>
+            </w:r>
+          </w:p>
+        </w:tc>
+      </w:tr>
+      <w:tr>
+        <w:trPr>
+          <w:trHeight w:val="129"/>
+        </w:trPr>
+        <w:tc>
+          <w:tcPr>
+            <w:tcW w:w="2707" w:type="dxa"/>
+            <w:gridSpan w:val="4"/>
+            <w:shd w:val="clear" w:color="auto" w:fill="002060"/>
+          </w:tcPr>
+          <w:p>
+            <w:r>
+              <w:rPr>
+                <w:b/>
+                <w:bCs/>
+              </w:rPr>
+              <w:t>Attore Principale</w:t>
+            </w:r>
+          </w:p>
+        </w:tc>
+        <w:tc>
+          <w:tcPr>
+            <w:tcW w:w="7037" w:type="dxa"/>
+            <w:gridSpan w:val="4"/>
+          </w:tcPr>
+          <w:p>
+            <w:pPr>
+              <w:rPr>
+                <w:b/>
+                <w:bCs/>
+              </w:rPr>
+            </w:pPr>
+            <w:r>
+              <w:rPr>
+                <w:b/>
+                <w:bCs/>
+              </w:rPr>
+              <w:t>Gestore piattaforma</w:t>
+            </w:r>
+          </w:p>
+        </w:tc>
+      </w:tr>
+      <w:tr>
+        <w:trPr>
+          <w:trHeight w:val="129"/>
+        </w:trPr>
+        <w:tc>
+          <w:tcPr>
+            <w:tcW w:w="2707" w:type="dxa"/>
+            <w:gridSpan w:val="4"/>
+            <w:shd w:val="clear" w:color="auto" w:fill="002060"/>
+          </w:tcPr>
+          <w:p>
+            <w:pPr>
+              <w:rPr>
+                <w:b/>
+                <w:bCs/>
+              </w:rPr>
+            </w:pPr>
+            <w:r>
+              <w:rPr>
+                <w:b/>
+                <w:bCs/>
+              </w:rPr>
+              <w:t>Attori secondari</w:t>
+            </w:r>
+          </w:p>
+        </w:tc>
+        <w:tc>
+          <w:tcPr>
+            <w:tcW w:w="7037" w:type="dxa"/>
+            <w:gridSpan w:val="4"/>
+          </w:tcPr>
+          <w:p>
+            <w:pPr>
+              <w:rPr>
+                <w:b/>
+                <w:bCs/>
+              </w:rPr>
+            </w:pPr>
+            <w:r>
+              <w:rPr>
+                <w:b/>
+                <w:bCs/>
+              </w:rPr>
+              <w:t>NA</w:t>
+            </w:r>
+          </w:p>
+        </w:tc>
+      </w:tr>
+      <w:tr>
+        <w:trPr>
+          <w:trHeight w:val="129"/>
+        </w:trPr>
+        <w:tc>
+          <w:tcPr>
+            <w:tcW w:w="2707" w:type="dxa"/>
+            <w:gridSpan w:val="4"/>
+            <w:shd w:val="clear" w:color="auto" w:fill="002060"/>
+          </w:tcPr>
+          <w:p>
+            <w:r>
+              <w:rPr>
+                <w:b/>
+                <w:bCs/>
+              </w:rPr>
+              <w:t xml:space="preserve">Entry </w:t>
+            </w:r>
+            <w:proofErr w:type="spellStart"/>
+            <w:r>
+              <w:rPr>
+                <w:b/>
+                <w:bCs/>
+              </w:rPr>
+              <w:t>Condition</w:t>
+            </w:r>
+            <w:proofErr w:type="spellEnd"/>
+          </w:p>
+        </w:tc>
+        <w:tc>
+          <w:tcPr>
+            <w:tcW w:w="7037" w:type="dxa"/>
+            <w:gridSpan w:val="4"/>
+          </w:tcPr>
+          <w:p>
+            <w:r>
+              <w:t>Il gestore ha accesso al database</w:t>
+            </w:r>
+          </w:p>
+        </w:tc>
+      </w:tr>
+      <w:tr>
+        <w:trPr>
+          <w:trHeight w:val="129"/>
+        </w:trPr>
+        <w:tc>
+          <w:tcPr>
+            <w:tcW w:w="2707" w:type="dxa"/>
+            <w:gridSpan w:val="4"/>
+            <w:shd w:val="clear" w:color="auto" w:fill="002060"/>
+          </w:tcPr>
+          <w:p>
+            <w:pPr>
+              <w:rPr>
+                <w:b/>
+                <w:bCs/>
+              </w:rPr>
+            </w:pPr>
+            <w:r>
+              <w:rPr>
+                <w:b/>
+                <w:bCs/>
+              </w:rPr>
+              <w:t xml:space="preserve">Exit </w:t>
+            </w:r>
+            <w:proofErr w:type="spellStart"/>
+            <w:r>
+              <w:rPr>
+                <w:b/>
+                <w:bCs/>
+              </w:rPr>
+              <w:t>condition</w:t>
+            </w:r>
+            <w:proofErr w:type="spellEnd"/>
+          </w:p>
+          <w:p>
+            <w:r>
+              <w:t xml:space="preserve">                       On success</w:t>
+            </w:r>
+          </w:p>
+        </w:tc>
+        <w:tc>
+          <w:tcPr>
+            <w:tcW w:w="7037" w:type="dxa"/>
+            <w:gridSpan w:val="4"/>
+          </w:tcPr>
+          <w:p>
+            <w:r>
+              <w:rPr>
+                <w:bCs/>
+              </w:rPr>
+              <w:t>Ambulatorio aggiunto al database</w:t>
+            </w:r>
+          </w:p>
+        </w:tc>
+      </w:tr>
+      <w:tr>
+        <w:trPr>
+          <w:trHeight w:val="129"/>
+        </w:trPr>
+        <w:tc>
+          <w:tcPr>
+            <w:tcW w:w="2707" w:type="dxa"/>
+            <w:gridSpan w:val="4"/>
+            <w:shd w:val="clear" w:color="auto" w:fill="002060"/>
+          </w:tcPr>
+          <w:p>
+            <w:pPr>
+              <w:rPr>
+                <w:b/>
+                <w:bCs/>
+              </w:rPr>
+            </w:pPr>
+            <w:r>
+              <w:rPr>
+                <w:b/>
+                <w:bCs/>
+              </w:rPr>
+              <w:t xml:space="preserve">Exit </w:t>
+            </w:r>
+            <w:proofErr w:type="spellStart"/>
+            <w:r>
+              <w:rPr>
+                <w:b/>
+                <w:bCs/>
+              </w:rPr>
+              <w:t>condition</w:t>
+            </w:r>
+            <w:proofErr w:type="spellEnd"/>
+          </w:p>
+          <w:p>
+            <w:r>
+              <w:t xml:space="preserve">                       On </w:t>
+            </w:r>
+            <w:proofErr w:type="spellStart"/>
+            <w:r>
+              <w:t>failure</w:t>
+            </w:r>
+            <w:proofErr w:type="spellEnd"/>
+          </w:p>
+        </w:tc>
+        <w:tc>
+          <w:tcPr>
+            <w:tcW w:w="7037" w:type="dxa"/>
+            <w:gridSpan w:val="4"/>
+          </w:tcPr>
+          <w:p>
+            <w:r>
+              <w:rPr>
+                <w:bCs/>
+              </w:rPr>
+              <w:t>L’ambulatorio non è stato aggiunto al database</w:t>
+            </w:r>
+          </w:p>
+        </w:tc>
+      </w:tr>
+      <w:tr>
+        <w:trPr>
+          <w:trHeight w:val="129"/>
+        </w:trPr>
+        <w:tc>
+          <w:tcPr>
+            <w:tcW w:w="2707" w:type="dxa"/>
+            <w:gridSpan w:val="4"/>
+            <w:shd w:val="clear" w:color="auto" w:fill="002060"/>
+          </w:tcPr>
+          <w:p>
+            <w:r>
+              <w:rPr>
+                <w:b/>
+                <w:bCs/>
+              </w:rPr>
+              <w:t xml:space="preserve">Rilevanza/User </w:t>
+            </w:r>
+            <w:proofErr w:type="spellStart"/>
+            <w:r>
+              <w:rPr>
+                <w:b/>
+                <w:bCs/>
+              </w:rPr>
+              <w:t>Priority</w:t>
+            </w:r>
+            <w:proofErr w:type="spellEnd"/>
+          </w:p>
+        </w:tc>
+        <w:tc>
+          <w:tcPr>
+            <w:tcW w:w="7037" w:type="dxa"/>
+            <w:gridSpan w:val="4"/>
+          </w:tcPr>
+          <w:p>
+            <w:r>
+              <w:rPr>
+                <w:bCs/>
+              </w:rPr>
+              <w:t>Elevata</w:t>
+            </w:r>
+          </w:p>
+        </w:tc>
+      </w:tr>
+      <w:tr>
+        <w:trPr>
+          <w:trHeight w:val="129"/>
+        </w:trPr>
+        <w:tc>
+          <w:tcPr>
+            <w:tcW w:w="2707" w:type="dxa"/>
+            <w:gridSpan w:val="4"/>
+            <w:shd w:val="clear" w:color="auto" w:fill="002060"/>
+          </w:tcPr>
+          <w:p>
+            <w:r>
+              <w:rPr>
+                <w:b/>
+                <w:bCs/>
+              </w:rPr>
+              <w:t>Frequenza stimata</w:t>
+            </w:r>
+          </w:p>
+        </w:tc>
+        <w:tc>
+          <w:tcPr>
+            <w:tcW w:w="7037" w:type="dxa"/>
+            <w:gridSpan w:val="4"/>
+          </w:tcPr>
+          <w:p>
+            <w:r>
+              <w:t>2/anno</w:t>
+            </w:r>
+          </w:p>
+        </w:tc>
+      </w:tr>
+      <w:tr>
+        <w:trPr>
+          <w:trHeight w:val="129"/>
+        </w:trPr>
+        <w:tc>
+          <w:tcPr>
+            <w:tcW w:w="2707" w:type="dxa"/>
+            <w:gridSpan w:val="4"/>
+            <w:shd w:val="clear" w:color="auto" w:fill="002060"/>
+            <w:vAlign w:val="center"/>
+          </w:tcPr>
+          <w:p>
+            <w:pPr>
+              <w:rPr>
+                <w:rFonts w:eastAsia="Calibri"/>
+                <w:b/>
+                <w:bCs/>
+              </w:rPr>
+            </w:pPr>
+            <w:r>
+              <w:rPr>
+                <w:rFonts w:eastAsia="Calibri"/>
+                <w:b/>
+                <w:bCs/>
+              </w:rPr>
+              <w:t>Extension point</w:t>
+            </w:r>
+          </w:p>
+        </w:tc>
+        <w:tc>
+          <w:tcPr>
+            <w:tcW w:w="7037" w:type="dxa"/>
+            <w:gridSpan w:val="4"/>
+          </w:tcPr>
+          <w:p>
+            <w:r>
+              <w:t>NA</w:t>
+            </w:r>
+          </w:p>
+        </w:tc>
+      </w:tr>
+      <w:tr>
+        <w:trPr>
+          <w:trHeight w:val="129"/>
+        </w:trPr>
+        <w:tc>
+          <w:tcPr>
+            <w:tcW w:w="2707" w:type="dxa"/>
+            <w:gridSpan w:val="4"/>
+            <w:shd w:val="clear" w:color="auto" w:fill="002060"/>
+            <w:vAlign w:val="center"/>
+          </w:tcPr>
+          <w:p>
+            <w:pPr>
+              <w:rPr>
+                <w:rFonts w:eastAsia="Calibri"/>
+                <w:b/>
+                <w:bCs/>
+              </w:rPr>
+            </w:pPr>
+            <w:proofErr w:type="spellStart"/>
+            <w:r>
+              <w:rPr>
+                <w:rFonts w:eastAsia="Calibri"/>
+                <w:b/>
+                <w:bCs/>
+              </w:rPr>
+              <w:t>Generalization</w:t>
+            </w:r>
+            <w:proofErr w:type="spellEnd"/>
+            <w:r>
+              <w:rPr>
+                <w:rFonts w:eastAsia="Calibri"/>
+                <w:b/>
+                <w:bCs/>
+              </w:rPr>
+              <w:t xml:space="preserve"> of</w:t>
+            </w:r>
+          </w:p>
+        </w:tc>
+        <w:tc>
+          <w:tcPr>
+            <w:tcW w:w="7037" w:type="dxa"/>
+            <w:gridSpan w:val="4"/>
+          </w:tcPr>
+          <w:p>
+            <w:r>
+              <w:t>NA</w:t>
+            </w:r>
+          </w:p>
+        </w:tc>
+      </w:tr>
+      <w:tr>
+        <w:trPr>
+          <w:trHeight w:val="121"/>
+        </w:trPr>
+        <w:tc>
+          <w:tcPr>
+            <w:tcW w:w="9744" w:type="dxa"/>
+            <w:gridSpan w:val="8"/>
+            <w:shd w:val="clear" w:color="auto" w:fill="002060"/>
+            <w:vAlign w:val="center"/>
+          </w:tcPr>
+          <w:p>
+            <w:pPr>
+              <w:jc w:val="center"/>
+              <w:rPr>
+                <w:b/>
+                <w:bCs/>
+                <w:caps/>
+              </w:rPr>
+            </w:pPr>
+            <w:r>
+              <w:rPr>
+                <w:b/>
+                <w:bCs/>
+                <w:caps/>
+              </w:rPr>
+              <w:t>Flusso di Eventi Principale/Main Scenario</w:t>
+            </w:r>
+          </w:p>
+        </w:tc>
+      </w:tr>
+      <w:tr>
+        <w:trPr>
+          <w:trHeight w:val="366"/>
+        </w:trPr>
+        <w:tc>
+          <w:tcPr>
+            <w:tcW w:w="527" w:type="dxa"/>
+          </w:tcPr>
+          <w:p>
+            <w:r>
+              <w:t>1</w:t>
+            </w:r>
+          </w:p>
+        </w:tc>
+        <w:tc>
+          <w:tcPr>
+            <w:tcW w:w="1259" w:type="dxa"/>
+            <w:gridSpan w:val="2"/>
+          </w:tcPr>
+          <w:p>
+            <w:pPr>
+              <w:ind w:left="34"/>
+            </w:pPr>
+            <w:r>
+              <w:t>Attore:</w:t>
+            </w:r>
+          </w:p>
+        </w:tc>
+        <w:tc>
+          <w:tcPr>
+            <w:tcW w:w="7958" w:type="dxa"/>
+            <w:gridSpan w:val="5"/>
+          </w:tcPr>
+          <w:p>
+            <w:pPr>
+              <w:ind w:left="34"/>
+            </w:pPr>
+            <w:r>
+              <w:t>Il gestore esegue il comando per aggiungere un ambulatorio al database</w:t>
+            </w:r>
+          </w:p>
+        </w:tc>
+      </w:tr>
+      <w:tr>
+        <w:trPr>
+          <w:trHeight w:val="121"/>
+        </w:trPr>
+        <w:tc>
+          <w:tcPr>
+            <w:tcW w:w="527" w:type="dxa"/>
+          </w:tcPr>
+          <w:p>
+            <w:r>
+              <w:t>2</w:t>
+            </w:r>
+          </w:p>
+        </w:tc>
+        <w:tc>
+          <w:tcPr>
+            <w:tcW w:w="1259" w:type="dxa"/>
+            <w:gridSpan w:val="2"/>
+          </w:tcPr>
+          <w:p>
+            <w:pPr>
+              <w:ind w:left="34"/>
+            </w:pPr>
+            <w:r>
+              <w:t>Sistema:</w:t>
+            </w:r>
+          </w:p>
+        </w:tc>
+        <w:tc>
+          <w:tcPr>
+            <w:tcW w:w="7958" w:type="dxa"/>
+            <w:gridSpan w:val="5"/>
+          </w:tcPr>
+          <w:p>
+            <w:r>
+              <w:t>Comunica al gestore che l’ambulatorio è stato aggiunto con successo</w:t>
+            </w:r>
+          </w:p>
+        </w:tc>
+      </w:tr>
+      <w:tr>
+        <w:trPr>
+          <w:trHeight w:val="121"/>
+        </w:trPr>
+        <w:tc>
+          <w:tcPr>
+            <w:tcW w:w="9744" w:type="dxa"/>
+            <w:gridSpan w:val="8"/>
+            <w:shd w:val="clear" w:color="auto" w:fill="002060"/>
+          </w:tcPr>
+          <w:p>
+            <w:r>
+              <w:rPr>
+                <w:b/>
+                <w:bCs/>
+              </w:rPr>
+              <w:t xml:space="preserve">I Scenario/Flusso di eventi Alternativo: </w:t>
+            </w:r>
+            <w:r>
+              <w:t>Non è possibile aggiungere l’ambulatorio</w:t>
+            </w:r>
+          </w:p>
+        </w:tc>
+      </w:tr>
+      <w:tr>
+        <w:trPr>
+          <w:trHeight w:val="114"/>
+        </w:trPr>
+        <w:tc>
+          <w:tcPr>
+            <w:tcW w:w="1352" w:type="dxa"/>
+            <w:gridSpan w:val="2"/>
+          </w:tcPr>
+          <w:p>
+            <w:pPr>
+              <w:rPr>
+                <w:b/>
+                <w:bCs/>
+              </w:rPr>
+            </w:pPr>
+            <w:r>
+              <w:rPr>
+                <w:b/>
+                <w:bCs/>
+              </w:rPr>
+              <w:t>4.1</w:t>
+            </w:r>
+          </w:p>
+        </w:tc>
+        <w:tc>
+          <w:tcPr>
+            <w:tcW w:w="1355" w:type="dxa"/>
+            <w:gridSpan w:val="2"/>
+          </w:tcPr>
+          <w:p>
+            <w:r>
+              <w:t>Sistema:</w:t>
+            </w:r>
+          </w:p>
+        </w:tc>
+        <w:tc>
+          <w:tcPr>
+            <w:tcW w:w="7037" w:type="dxa"/>
+            <w:gridSpan w:val="4"/>
+          </w:tcPr>
+          <w:p>
+            <w:pPr>
+              <w:rPr>
+                <w:u w:val="single"/>
+              </w:rPr>
+            </w:pPr>
+            <w:r>
+              <w:t>Mostra al gestore un messaggio che ne specifica il motivo</w:t>
+            </w:r>
+          </w:p>
+        </w:tc>
+      </w:tr>
+    </w:tbl>
+    <w:p>
+      <w:pPr>
+        <w:rPr>
+          <w:rFonts w:ascii="Arial" w:hAnsi="Arial" w:cs="Arial"/>
+          <w:b/>
+          <w:bCs/>
+          <w:color w:val="000000" w:themeColor="text1"/>
+          <w:sz w:val="24"/>
+          <w:szCs w:val="24"/>
+        </w:rPr>
+      </w:pPr>
+    </w:p>
+    <w:p>
+      <w:pPr>
+        <w:rPr>
+          <w:rFonts w:ascii="Arial" w:hAnsi="Arial" w:cs="Arial"/>
+          <w:b/>
+          <w:bCs/>
+          <w:color w:val="000000" w:themeColor="text1"/>
+          <w:sz w:val="24"/>
+          <w:szCs w:val="24"/>
+        </w:rPr>
+      </w:pPr>
+      <w:r>
+        <w:rPr>
+          <w:rFonts w:ascii="Arial" w:hAnsi="Arial" w:cs="Arial"/>
+          <w:b/>
+          <w:bCs/>
+          <w:color w:val="000000" w:themeColor="text1"/>
+          <w:sz w:val="24"/>
+          <w:szCs w:val="24"/>
+        </w:rPr>
+        <w:t xml:space="preserve">3.7.8 </w:t>
+      </w:r>
+      <w:bookmarkStart w:id="29" w:name="EliminazioneAmbulatorio"/>
+      <w:r>
+        <w:rPr>
+          <w:rFonts w:ascii="Arial" w:hAnsi="Arial" w:cs="Arial"/>
+          <w:b/>
+          <w:bCs/>
+          <w:color w:val="000000" w:themeColor="text1"/>
+          <w:sz w:val="24"/>
+          <w:szCs w:val="24"/>
+        </w:rPr>
+        <w:t>Eliminazione Ambulatorio</w:t>
+      </w:r>
+      <w:bookmarkEnd w:id="29"/>
+    </w:p>
+    <w:p>
+      <w:pPr>
+        <w:rPr>
+          <w:rFonts w:ascii="Arial" w:hAnsi="Arial" w:cs="Arial"/>
+          <w:b/>
+          <w:bCs/>
+          <w:color w:val="000000" w:themeColor="text1"/>
+          <w:sz w:val="24"/>
+          <w:szCs w:val="24"/>
+        </w:rPr>
+      </w:pPr>
+      <w:r>
+        <w:drawing>
+          <wp:inline distT="0" distB="0" distL="0" distR="0" wp14:anchorId="16272F4E" wp14:editId="7A19796C">
+            <wp:extent cx="6120130" cy="4026535"/>
+            <wp:effectExtent l="0" t="0" r="0" b="0"/>
+            <wp:docPr id="18" name="Immagine 18"/>
+            <wp:cNvGraphicFramePr>
+              <a:graphicFrameLocks xmlns:a="http://schemas.openxmlformats.org/drawingml/2006/main" noChangeAspect="1"/>
+            </wp:cNvGraphicFramePr>
+            <a:graphic xmlns:a="http://schemas.openxmlformats.org/drawingml/2006/main">
+              <a:graphicData uri="http://schemas.openxmlformats.org/drawingml/2006/picture">
+                <pic:pic xmlns:pic="http://schemas.openxmlformats.org/drawingml/2006/picture">
+                  <pic:nvPicPr>
+                    <pic:cNvPr id="0" name="Picture 5"/>
+                    <pic:cNvPicPr>
+                      <a:picLocks noChangeAspect="1" noChangeArrowheads="1"/>
+                    </pic:cNvPicPr>
+                  </pic:nvPicPr>
+                  <pic:blipFill>
+                    <a:blip r:embed="rId15" cstate="print">
+                      <a:extLst>
+                        <a:ext uri="{28A0092B-C50C-407E-A947-70E740481C1C}">
+                          <a14:useLocalDpi xmlns:a14="http://schemas.microsoft.com/office/drawing/2010/main" val="0"/>
+                        </a:ext>
+                      </a:extLst>
+                    </a:blip>
+                    <a:srcRect/>
+                    <a:stretch>
+                      <a:fillRect/>
+                    </a:stretch>
+                  </pic:blipFill>
+                  <pic:spPr bwMode="auto">
+                    <a:xfrm>
+                      <a:off x="0" y="0"/>
+                      <a:ext cx="6120130" cy="4026535"/>
+                    </a:xfrm>
+                    <a:prstGeom prst="rect">
+                      <a:avLst/>
+                    </a:prstGeom>
+                    <a:noFill/>
+                    <a:ln>
+                      <a:noFill/>
+                    </a:ln>
+                  </pic:spPr>
+                </pic:pic>
+              </a:graphicData>
+            </a:graphic>
+          </wp:inline>
+        </w:drawing>
+      </w:r>
+    </w:p>
+    <w:p>
+      <w:pPr>
+        <w:rPr>
+          <w:rFonts w:ascii="Arial" w:hAnsi="Arial" w:cs="Arial"/>
+          <w:b/>
+          <w:bCs/>
+          <w:color w:val="000000" w:themeColor="text1"/>
+          <w:sz w:val="24"/>
+          <w:szCs w:val="24"/>
+        </w:rPr>
+      </w:pPr>
+      <w:r>
+        <w:rPr>
+          <w:rFonts w:ascii="Arial" w:hAnsi="Arial" w:cs="Arial"/>
+          <w:b/>
+          <w:bCs/>
+          <w:color w:val="000000" w:themeColor="text1"/>
+          <w:sz w:val="24"/>
+          <w:szCs w:val="24"/>
+        </w:rPr>
+        <w:lastRenderedPageBreak/>
+        <w:t>3.7.</w:t>
+      </w:r>
+      <w:r>
+        <w:rPr>
+          <w:rFonts w:ascii="Arial" w:hAnsi="Arial" w:cs="Arial"/>
+          <w:b/>
+          <w:bCs/>
+          <w:color w:val="000000" w:themeColor="text1"/>
+          <w:sz w:val="24"/>
+          <w:szCs w:val="24"/>
+        </w:rPr>
+        <w:t>9</w:t>
+      </w:r>
+      <w:r>
+        <w:rPr>
+          <w:rFonts w:ascii="Arial" w:hAnsi="Arial" w:cs="Arial"/>
+          <w:b/>
+          <w:bCs/>
+          <w:color w:val="000000" w:themeColor="text1"/>
+          <w:sz w:val="24"/>
+          <w:szCs w:val="24"/>
+        </w:rPr>
+        <w:t xml:space="preserve"> </w:t>
+      </w:r>
+      <w:bookmarkStart w:id="30" w:name="Fallimento"/>
+      <w:r>
+        <w:rPr>
+          <w:rFonts w:ascii="Arial" w:hAnsi="Arial" w:cs="Arial"/>
+          <w:b/>
+          <w:bCs/>
+          <w:color w:val="000000" w:themeColor="text1"/>
+          <w:sz w:val="24"/>
+          <w:szCs w:val="24"/>
+        </w:rPr>
         <w:t>Fallimento</w:t>
       </w:r>
-      <w:bookmarkEnd w:id="24"/>
+      <w:bookmarkEnd w:id="30"/>
     </w:p>
     <w:p>
       <w:pPr>
@@ -6043,7 +9744,7 @@
         </w:rPr>
       </w:pPr>
     </w:p>
-    <w:bookmarkStart w:id="25" w:name="ServiziDeiSottosistemi"/>
+    <w:bookmarkStart w:id="31" w:name="ServiziDeiSottosistemi"/>
     <w:p>
       <w:pPr>
         <w:pStyle w:val="Paragrafoelenco"/>
@@ -6145,7 +9846,7 @@
         </w:rPr>
         <w:t>Servizi dei Sottosistemi</w:t>
       </w:r>
-      <w:bookmarkEnd w:id="25"/>
+      <w:bookmarkEnd w:id="31"/>
     </w:p>
     <w:tbl>
       <w:tblPr>
@@ -6387,7 +10088,6 @@
                 <w:b/>
                 <w:bCs/>
               </w:rPr>
-              <w:lastRenderedPageBreak/>
               <w:t>Modifica struttura</w:t>
             </w:r>
           </w:p>
@@ -6927,6 +10627,7 @@
                 <w:b/>
                 <w:bCs/>
               </w:rPr>
+              <w:lastRenderedPageBreak/>
               <w:t>Accesso</w:t>
             </w:r>
           </w:p>
@@ -7132,6 +10833,285 @@
       <w:pPr>
         <w:rPr>
           <w:rFonts w:ascii="Arial" w:hAnsi="Arial" w:cs="Arial"/>
+        </w:rPr>
+      </w:pPr>
+    </w:p>
+    <w:p>
+      <w:pPr>
+        <w:rPr>
+          <w:rFonts w:ascii="Arial" w:hAnsi="Arial" w:cs="Arial"/>
+          <w:b/>
+          <w:bCs/>
+          <w:color w:val="002060"/>
+          <w:sz w:val="44"/>
+          <w:szCs w:val="44"/>
+        </w:rPr>
+      </w:pPr>
+      <w:bookmarkStart w:id="32" w:name="Glossario"/>
+      <w:r>
+        <w:rPr>
+          <w:rFonts w:ascii="Arial" w:hAnsi="Arial" w:cs="Arial"/>
+          <w:b/>
+          <w:bCs/>
+          <w:noProof/>
+          <w:color w:val="002060"/>
+          <w:sz w:val="44"/>
+          <w:szCs w:val="44"/>
+        </w:rPr>
+        <mc:AlternateContent>
+          <mc:Choice Requires="wps">
+            <w:drawing>
+              <wp:anchor distT="0" distB="0" distL="114300" distR="114300" simplePos="0" relativeHeight="251667456" behindDoc="0" locked="0" layoutInCell="1" allowOverlap="1" wp14:anchorId="14322114" wp14:editId="17063B73">
+                <wp:simplePos x="0" y="0"/>
+                <wp:positionH relativeFrom="column">
+                  <wp:posOffset>-81735</wp:posOffset>
+                </wp:positionH>
+                <wp:positionV relativeFrom="paragraph">
+                  <wp:posOffset>378256</wp:posOffset>
+                </wp:positionV>
+                <wp:extent cx="6406551" cy="0"/>
+                <wp:effectExtent l="0" t="0" r="0" b="0"/>
+                <wp:wrapNone/>
+                <wp:docPr id="21" name="Connettore diritto 21"/>
+                <wp:cNvGraphicFramePr/>
+                <a:graphic xmlns:a="http://schemas.openxmlformats.org/drawingml/2006/main">
+                  <a:graphicData uri="http://schemas.microsoft.com/office/word/2010/wordprocessingShape">
+                    <wps:wsp>
+                      <wps:cNvCnPr/>
+                      <wps:spPr>
+                        <a:xfrm flipV="1">
+                          <a:off x="0" y="0"/>
+                          <a:ext cx="6406551" cy="0"/>
+                        </a:xfrm>
+                        <a:prstGeom prst="line">
+                          <a:avLst/>
+                        </a:prstGeom>
+                        <a:ln>
+                          <a:solidFill>
+                            <a:srgbClr val="002060"/>
+                          </a:solidFill>
+                        </a:ln>
+                      </wps:spPr>
+                      <wps:style>
+                        <a:lnRef idx="2">
+                          <a:schemeClr val="accent1"/>
+                        </a:lnRef>
+                        <a:fillRef idx="0">
+                          <a:schemeClr val="accent1"/>
+                        </a:fillRef>
+                        <a:effectRef idx="1">
+                          <a:schemeClr val="accent1"/>
+                        </a:effectRef>
+                        <a:fontRef idx="minor">
+                          <a:schemeClr val="tx1"/>
+                        </a:fontRef>
+                      </wps:style>
+                      <wps:bodyPr/>
+                    </wps:wsp>
+                  </a:graphicData>
+                </a:graphic>
+                <wp14:sizeRelH relativeFrom="margin">
+                  <wp14:pctWidth>0</wp14:pctWidth>
+                </wp14:sizeRelH>
+                <wp14:sizeRelV relativeFrom="margin">
+                  <wp14:pctHeight>0</wp14:pctHeight>
+                </wp14:sizeRelV>
+              </wp:anchor>
+            </w:drawing>
+          </mc:Choice>
+          <mc:Fallback>
+            <w:pict>
+              <v:line w14:anchorId="254367EE" id="Connettore diritto 21" o:spid="_x0000_s1026" style="position:absolute;flip:y;z-index:251667456;visibility:visible;mso-wrap-style:square;mso-width-percent:0;mso-height-percent:0;mso-wrap-distance-left:9pt;mso-wrap-distance-top:0;mso-wrap-distance-right:9pt;mso-wrap-distance-bottom:0;mso-position-horizontal:absolute;mso-position-horizontal-relative:text;mso-position-vertical:absolute;mso-position-vertical-relative:text;mso-width-percent:0;mso-height-percent:0;mso-width-relative:margin;mso-height-relative:margin" from="-6.45pt,29.8pt" to="498pt,29.8pt" o:gfxdata="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" strokecolor="#002060" strokeweight="1pt">
+                <v:stroke joinstyle="miter"/>
+              </v:line>
+            </w:pict>
+          </mc:Fallback>
+        </mc:AlternateContent>
+      </w:r>
+      <w:r>
+        <w:rPr>
+          <w:rFonts w:ascii="Arial" w:hAnsi="Arial" w:cs="Arial"/>
+          <w:b/>
+          <w:bCs/>
+          <w:color w:val="002060"/>
+          <w:sz w:val="44"/>
+          <w:szCs w:val="44"/>
+        </w:rPr>
+        <w:t>Glossario</w:t>
+      </w:r>
+      <w:bookmarkEnd w:id="32"/>
+    </w:p>
+    <w:p>
+      <w:pPr>
+        <w:rPr>
+          <w:rFonts w:ascii="Arial" w:hAnsi="Arial" w:cs="Arial"/>
+          <w:b/>
+          <w:bCs/>
+          <w:color w:val="002060"/>
+          <w:sz w:val="44"/>
+          <w:szCs w:val="44"/>
+        </w:rPr>
+      </w:pPr>
+    </w:p>
+    <w:p>
+      <w:pPr>
+        <w:rPr>
+          <w:rFonts w:ascii="Arial" w:hAnsi="Arial" w:cs="Arial"/>
+        </w:rPr>
+      </w:pPr>
+      <w:proofErr w:type="spellStart"/>
+      <w:r>
+        <w:rPr>
+          <w:rFonts w:ascii="Arial" w:hAnsi="Arial" w:cs="Arial"/>
+          <w:b/>
+          <w:bCs/>
+        </w:rPr>
+        <w:t>Postgres</w:t>
+      </w:r>
+      <w:proofErr w:type="spellEnd"/>
+      <w:r>
+        <w:rPr>
+          <w:rFonts w:ascii="Arial" w:hAnsi="Arial" w:cs="Arial"/>
+        </w:rPr>
+        <w:t>: Database relazionale utilizzato per la gestione dei dati.</w:t>
+      </w:r>
+    </w:p>
+    <w:p>
+      <w:pPr>
+        <w:rPr>
+          <w:rFonts w:ascii="Arial" w:hAnsi="Arial" w:cs="Arial"/>
+        </w:rPr>
+      </w:pPr>
+      <w:r>
+        <w:rPr>
+          <w:rFonts w:ascii="Arial" w:hAnsi="Arial" w:cs="Arial"/>
+          <w:b/>
+          <w:bCs/>
+        </w:rPr>
+        <w:t>Java</w:t>
+      </w:r>
+      <w:r>
+        <w:rPr>
+          <w:rFonts w:ascii="Arial" w:hAnsi="Arial" w:cs="Arial"/>
+        </w:rPr>
+        <w:t>: linguaggio di programmazione orientato agli oggetti</w:t>
+      </w:r>
+    </w:p>
+    <w:p>
+      <w:pPr>
+        <w:rPr>
+          <w:rFonts w:ascii="Arial" w:hAnsi="Arial" w:cs="Arial"/>
+        </w:rPr>
+      </w:pPr>
+      <w:r>
+        <w:rPr>
+          <w:rFonts w:ascii="Arial" w:hAnsi="Arial" w:cs="Arial"/>
+          <w:b/>
+          <w:bCs/>
+        </w:rPr>
+        <w:t>Web app</w:t>
+      </w:r>
+      <w:r>
+        <w:rPr>
+          <w:rFonts w:ascii="Arial" w:hAnsi="Arial" w:cs="Arial"/>
+        </w:rPr>
+        <w:t>: programma accessibile tramite browser web ed in grado di elaborare richieste e risposte http</w:t>
+      </w:r>
+    </w:p>
+    <w:p>
+      <w:pPr>
+        <w:rPr>
+          <w:rFonts w:ascii="Arial" w:hAnsi="Arial" w:cs="Arial"/>
+        </w:rPr>
+      </w:pPr>
+      <w:r>
+        <w:rPr>
+          <w:rFonts w:ascii="Arial" w:hAnsi="Arial" w:cs="Arial"/>
+          <w:b/>
+          <w:bCs/>
+        </w:rPr>
+        <w:t>Programma</w:t>
+      </w:r>
+      <w:r>
+        <w:rPr>
+          <w:rFonts w:ascii="Arial" w:hAnsi="Arial" w:cs="Arial"/>
+        </w:rPr>
+        <w:t>: applicazione sviluppata in linguaggio Java</w:t>
+      </w:r>
+    </w:p>
+    <w:p>
+      <w:pPr>
+        <w:rPr>
+          <w:rFonts w:ascii="Arial" w:hAnsi="Arial" w:cs="Arial"/>
+        </w:rPr>
+      </w:pPr>
+      <w:r>
+        <w:rPr>
+          <w:rFonts w:ascii="Arial" w:hAnsi="Arial" w:cs="Arial"/>
+          <w:b/>
+          <w:bCs/>
+        </w:rPr>
+        <w:t>Application Server</w:t>
+      </w:r>
+      <w:r>
+        <w:rPr>
+          <w:rFonts w:ascii="Arial" w:hAnsi="Arial" w:cs="Arial"/>
+        </w:rPr>
+        <w:t>: sistema software per la gestione delle richieste/risposte provenienti dai client</w:t>
+      </w:r>
+    </w:p>
+    <w:p>
+      <w:pPr>
+        <w:rPr>
+          <w:rFonts w:ascii="Arial" w:hAnsi="Arial" w:cs="Arial"/>
+        </w:rPr>
+      </w:pPr>
+      <w:r>
+        <w:rPr>
+          <w:rFonts w:ascii="Arial" w:hAnsi="Arial" w:cs="Arial"/>
+          <w:b/>
+          <w:bCs/>
+        </w:rPr>
+        <w:t>Apache Tomcat</w:t>
+      </w:r>
+      <w:r>
+        <w:rPr>
+          <w:rFonts w:ascii="Arial" w:hAnsi="Arial" w:cs="Arial"/>
+        </w:rPr>
+        <w:t xml:space="preserve">: specifico </w:t>
+      </w:r>
+      <w:proofErr w:type="spellStart"/>
+      <w:r>
+        <w:rPr>
+          <w:rFonts w:ascii="Arial" w:hAnsi="Arial" w:cs="Arial"/>
+        </w:rPr>
+        <w:t>application</w:t>
+      </w:r>
+      <w:proofErr w:type="spellEnd"/>
+      <w:r>
+        <w:rPr>
+          <w:rFonts w:ascii="Arial" w:hAnsi="Arial" w:cs="Arial"/>
+        </w:rPr>
+        <w:t xml:space="preserve"> server.</w:t>
+      </w:r>
+    </w:p>
+    <w:p>
+      <w:pPr>
+        <w:rPr>
+          <w:sz w:val="28"/>
+          <w:szCs w:val="28"/>
+        </w:rPr>
+      </w:pPr>
+    </w:p>
+    <w:p>
+      <w:pPr>
+        <w:rPr>
+          <w:rFonts w:ascii="Arial" w:hAnsi="Arial" w:cs="Arial"/>
+          <w:b/>
+          <w:bCs/>
+          <w:color w:val="0070C0"/>
+          <w:sz w:val="44"/>
+          <w:szCs w:val="44"/>
         </w:rPr>
       </w:pPr>
     </w:p>

</xml_diff>